<commit_message>
// 开启日志 //ini_set("display_errors", "On"); //error_reporting(E_ALL);
</commit_message>
<xml_diff>
--- a/doc/微橙微信开发日志20170901.docx
+++ b/doc/微橙微信开发日志20170901.docx
@@ -2952,6 +2952,4332 @@
     </w:p>
     <w:p>
       <w:pPr>
+        <w:widowControl w:val="0"/>
+        <w:numPr>
+          <w:ilvl w:val="0"/>
+          <w:numId w:val="0"/>
+        </w:numPr>
+        <w:pBdr>
+          <w:top w:val="single" w:color="auto" w:sz="4" w:space="1"/>
+          <w:left w:val="single" w:color="auto" w:sz="4" w:space="4"/>
+          <w:bottom w:val="single" w:color="auto" w:sz="4" w:space="1"/>
+          <w:right w:val="single" w:color="auto" w:sz="4" w:space="4"/>
+          <w:between w:val="none" w:color="auto" w:sz="0" w:space="0"/>
+        </w:pBdr>
+        <w:shd w:val="clear" w:color="auto" w:fill="C0C0C0"/>
+        <w:adjustRightInd w:val="0"/>
+        <w:spacing w:line="360" w:lineRule="atLeast"/>
+        <w:ind w:left="0" w:leftChars="0" w:firstLine="0" w:firstLineChars="0"/>
+        <w:jc w:val="left"/>
+        <w:textAlignment w:val="baseline"/>
+        <w:rPr>
+          <w:rFonts w:hint="eastAsia" w:ascii="Times New Roman" w:hAnsi="Times New Roman" w:cs="Times New Roman"/>
+          <w:lang w:val="en-US" w:eastAsia="zh-CN"/>
+        </w:rPr>
+      </w:pPr>
+      <w:r>
+        <w:rPr>
+          <w:rFonts w:hint="eastAsia" w:ascii="Times New Roman" w:hAnsi="Times New Roman" w:cs="Times New Roman"/>
+          <w:lang w:val="en-US" w:eastAsia="zh-CN"/>
+        </w:rPr>
+        <w:t>1.和银行的价格</w:t>
+      </w:r>
+    </w:p>
+    <w:p>
+      <w:pPr>
+        <w:widowControl w:val="0"/>
+        <w:numPr>
+          <w:ilvl w:val="0"/>
+          <w:numId w:val="0"/>
+        </w:numPr>
+        <w:pBdr>
+          <w:top w:val="single" w:color="auto" w:sz="4" w:space="1"/>
+          <w:left w:val="single" w:color="auto" w:sz="4" w:space="4"/>
+          <w:bottom w:val="single" w:color="auto" w:sz="4" w:space="1"/>
+          <w:right w:val="single" w:color="auto" w:sz="4" w:space="4"/>
+          <w:between w:val="none" w:color="auto" w:sz="0" w:space="0"/>
+        </w:pBdr>
+        <w:shd w:val="clear" w:color="auto" w:fill="C0C0C0"/>
+        <w:adjustRightInd w:val="0"/>
+        <w:spacing w:line="360" w:lineRule="atLeast"/>
+        <w:ind w:left="0" w:leftChars="0" w:firstLine="0" w:firstLineChars="0"/>
+        <w:jc w:val="left"/>
+        <w:textAlignment w:val="baseline"/>
+        <w:rPr>
+          <w:rFonts w:hint="eastAsia" w:ascii="Times New Roman" w:hAnsi="Times New Roman" w:cs="Times New Roman"/>
+          <w:lang w:val="en-US" w:eastAsia="zh-CN"/>
+        </w:rPr>
+      </w:pPr>
+      <w:r>
+        <w:rPr>
+          <w:rFonts w:hint="eastAsia" w:ascii="Times New Roman" w:hAnsi="Times New Roman" w:cs="Times New Roman"/>
+          <w:lang w:val="en-US" w:eastAsia="zh-CN"/>
+        </w:rPr>
+        <w:t>2.权限问题</w:t>
+      </w:r>
+    </w:p>
+    <w:p>
+      <w:pPr>
+        <w:widowControl w:val="0"/>
+        <w:numPr>
+          <w:ilvl w:val="0"/>
+          <w:numId w:val="0"/>
+        </w:numPr>
+        <w:pBdr>
+          <w:top w:val="single" w:color="auto" w:sz="4" w:space="1"/>
+          <w:left w:val="single" w:color="auto" w:sz="4" w:space="4"/>
+          <w:bottom w:val="single" w:color="auto" w:sz="4" w:space="1"/>
+          <w:right w:val="single" w:color="auto" w:sz="4" w:space="4"/>
+          <w:between w:val="none" w:color="auto" w:sz="0" w:space="0"/>
+        </w:pBdr>
+        <w:shd w:val="clear" w:color="auto" w:fill="C0C0C0"/>
+        <w:adjustRightInd w:val="0"/>
+        <w:spacing w:line="360" w:lineRule="atLeast"/>
+        <w:ind w:left="0" w:leftChars="0" w:firstLine="0" w:firstLineChars="0"/>
+        <w:jc w:val="left"/>
+        <w:textAlignment w:val="baseline"/>
+        <w:rPr>
+          <w:rFonts w:hint="eastAsia" w:ascii="Times New Roman" w:hAnsi="Times New Roman" w:cs="Times New Roman"/>
+          <w:lang w:val="en-US" w:eastAsia="zh-CN"/>
+        </w:rPr>
+      </w:pPr>
+      <w:r>
+        <w:rPr>
+          <w:rFonts w:hint="eastAsia" w:ascii="Times New Roman" w:hAnsi="Times New Roman" w:cs="Times New Roman"/>
+          <w:lang w:val="en-US" w:eastAsia="zh-CN"/>
+        </w:rPr>
+        <w:t>3.供应商</w:t>
+      </w:r>
+    </w:p>
+    <w:p>
+      <w:pPr>
+        <w:widowControl w:val="0"/>
+        <w:numPr>
+          <w:ilvl w:val="0"/>
+          <w:numId w:val="0"/>
+        </w:numPr>
+        <w:pBdr>
+          <w:top w:val="single" w:color="auto" w:sz="4" w:space="1"/>
+          <w:left w:val="single" w:color="auto" w:sz="4" w:space="4"/>
+          <w:bottom w:val="single" w:color="auto" w:sz="4" w:space="1"/>
+          <w:right w:val="single" w:color="auto" w:sz="4" w:space="4"/>
+          <w:between w:val="none" w:color="auto" w:sz="0" w:space="0"/>
+        </w:pBdr>
+        <w:shd w:val="clear" w:color="auto" w:fill="C0C0C0"/>
+        <w:adjustRightInd w:val="0"/>
+        <w:spacing w:line="360" w:lineRule="atLeast"/>
+        <w:ind w:left="0" w:leftChars="0" w:firstLine="0" w:firstLineChars="0"/>
+        <w:jc w:val="left"/>
+        <w:textAlignment w:val="baseline"/>
+        <w:rPr>
+          <w:rFonts w:hint="eastAsia" w:ascii="Times New Roman" w:hAnsi="Times New Roman" w:cs="Times New Roman"/>
+          <w:lang w:val="en-US" w:eastAsia="zh-CN"/>
+        </w:rPr>
+      </w:pPr>
+      <w:r>
+        <w:rPr>
+          <w:rFonts w:hint="eastAsia" w:ascii="Times New Roman" w:hAnsi="Times New Roman" w:cs="Times New Roman"/>
+          <w:lang w:val="en-US" w:eastAsia="zh-CN"/>
+        </w:rPr>
+        <w:t>4.导出条数限制</w:t>
+      </w:r>
+    </w:p>
+    <w:p>
+      <w:pPr>
+        <w:widowControl w:val="0"/>
+        <w:numPr>
+          <w:ilvl w:val="0"/>
+          <w:numId w:val="0"/>
+        </w:numPr>
+        <w:pBdr>
+          <w:top w:val="single" w:color="auto" w:sz="4" w:space="1"/>
+          <w:left w:val="single" w:color="auto" w:sz="4" w:space="4"/>
+          <w:bottom w:val="single" w:color="auto" w:sz="4" w:space="1"/>
+          <w:right w:val="single" w:color="auto" w:sz="4" w:space="4"/>
+          <w:between w:val="none" w:color="auto" w:sz="0" w:space="0"/>
+        </w:pBdr>
+        <w:shd w:val="clear" w:color="auto" w:fill="C0C0C0"/>
+        <w:adjustRightInd w:val="0"/>
+        <w:spacing w:line="360" w:lineRule="atLeast"/>
+        <w:ind w:left="0" w:leftChars="0" w:firstLine="0" w:firstLineChars="0"/>
+        <w:jc w:val="left"/>
+        <w:textAlignment w:val="baseline"/>
+        <w:rPr>
+          <w:rFonts w:hint="eastAsia" w:ascii="Times New Roman" w:hAnsi="Times New Roman" w:cs="Times New Roman"/>
+          <w:b/>
+          <w:bCs/>
+          <w:color w:val="FF0000"/>
+          <w:lang w:val="en-US" w:eastAsia="zh-CN"/>
+        </w:rPr>
+      </w:pPr>
+      <w:r>
+        <w:rPr>
+          <w:rFonts w:hint="eastAsia" w:ascii="Times New Roman" w:hAnsi="Times New Roman" w:cs="Times New Roman"/>
+          <w:b/>
+          <w:bCs/>
+          <w:color w:val="FF0000"/>
+          <w:lang w:val="en-US" w:eastAsia="zh-CN"/>
+        </w:rPr>
+        <w:t>5.erp和商城对接的时间评估</w:t>
+      </w:r>
+    </w:p>
+    <w:p>
+      <w:pPr>
+        <w:pStyle w:val="2"/>
+        <w:rPr>
+          <w:rFonts w:hint="eastAsia" w:cs="宋体"/>
+          <w:b/>
+          <w:kern w:val="44"/>
+          <w:sz w:val="48"/>
+          <w:szCs w:val="48"/>
+          <w:lang w:val="en-US" w:eastAsia="zh-CN" w:bidi="ar"/>
+        </w:rPr>
+      </w:pPr>
+      <w:r>
+        <w:rPr>
+          <w:rFonts w:hint="eastAsia" w:ascii="宋体" w:hAnsi="宋体" w:eastAsia="宋体" w:cs="宋体"/>
+          <w:b/>
+          <w:kern w:val="44"/>
+          <w:sz w:val="48"/>
+          <w:szCs w:val="48"/>
+          <w:lang w:val="en-US" w:eastAsia="zh-CN" w:bidi="ar"/>
+        </w:rPr>
+        <w:t>201</w:t>
+      </w:r>
+      <w:r>
+        <w:rPr>
+          <w:rFonts w:hint="eastAsia" w:cs="宋体"/>
+          <w:b/>
+          <w:kern w:val="44"/>
+          <w:sz w:val="48"/>
+          <w:szCs w:val="48"/>
+          <w:lang w:val="en-US" w:eastAsia="zh-CN" w:bidi="ar"/>
+        </w:rPr>
+        <w:t>80107</w:t>
+      </w:r>
+    </w:p>
+    <w:p>
+      <w:pPr>
+        <w:widowControl w:val="0"/>
+        <w:numPr>
+          <w:ilvl w:val="0"/>
+          <w:numId w:val="0"/>
+        </w:numPr>
+        <w:pBdr>
+          <w:top w:val="single" w:color="auto" w:sz="4" w:space="1"/>
+          <w:left w:val="single" w:color="auto" w:sz="4" w:space="4"/>
+          <w:bottom w:val="single" w:color="auto" w:sz="4" w:space="1"/>
+          <w:right w:val="single" w:color="auto" w:sz="4" w:space="4"/>
+          <w:between w:val="none" w:color="auto" w:sz="0" w:space="0"/>
+        </w:pBdr>
+        <w:shd w:val="clear" w:color="auto" w:fill="C0C0C0"/>
+        <w:adjustRightInd w:val="0"/>
+        <w:spacing w:line="360" w:lineRule="atLeast"/>
+        <w:ind w:left="0" w:leftChars="0" w:firstLine="0" w:firstLineChars="0"/>
+        <w:jc w:val="left"/>
+        <w:textAlignment w:val="baseline"/>
+        <w:rPr>
+          <w:rFonts w:hint="eastAsia" w:ascii="Times New Roman" w:hAnsi="Times New Roman" w:cs="Times New Roman"/>
+          <w:lang w:val="en-US" w:eastAsia="zh-CN"/>
+        </w:rPr>
+      </w:pPr>
+      <w:r>
+        <w:rPr>
+          <w:rFonts w:hint="eastAsia" w:ascii="Times New Roman" w:hAnsi="Times New Roman" w:cs="Times New Roman"/>
+          <w:lang w:val="en-US" w:eastAsia="zh-CN"/>
+        </w:rPr>
+        <w:t>1.和银行的价格</w:t>
+      </w:r>
+    </w:p>
+    <w:p>
+      <w:pPr>
+        <w:widowControl w:val="0"/>
+        <w:numPr>
+          <w:ilvl w:val="0"/>
+          <w:numId w:val="0"/>
+        </w:numPr>
+        <w:pBdr>
+          <w:top w:val="single" w:color="auto" w:sz="4" w:space="1"/>
+          <w:left w:val="single" w:color="auto" w:sz="4" w:space="4"/>
+          <w:bottom w:val="single" w:color="auto" w:sz="4" w:space="1"/>
+          <w:right w:val="single" w:color="auto" w:sz="4" w:space="4"/>
+          <w:between w:val="none" w:color="auto" w:sz="0" w:space="0"/>
+        </w:pBdr>
+        <w:shd w:val="clear" w:color="auto" w:fill="C0C0C0"/>
+        <w:adjustRightInd w:val="0"/>
+        <w:spacing w:line="360" w:lineRule="atLeast"/>
+        <w:ind w:left="0" w:leftChars="0" w:firstLine="0" w:firstLineChars="0"/>
+        <w:jc w:val="left"/>
+        <w:textAlignment w:val="baseline"/>
+        <w:rPr>
+          <w:rFonts w:hint="eastAsia" w:ascii="Times New Roman" w:hAnsi="Times New Roman" w:cs="Times New Roman"/>
+          <w:lang w:val="en-US" w:eastAsia="zh-CN"/>
+        </w:rPr>
+      </w:pPr>
+      <w:r>
+        <w:rPr>
+          <w:rFonts w:hint="eastAsia" w:ascii="Times New Roman" w:hAnsi="Times New Roman" w:cs="Times New Roman"/>
+          <w:lang w:val="en-US" w:eastAsia="zh-CN"/>
+        </w:rPr>
+        <w:t>2.权限问题</w:t>
+      </w:r>
+    </w:p>
+    <w:p>
+      <w:pPr>
+        <w:widowControl w:val="0"/>
+        <w:numPr>
+          <w:ilvl w:val="0"/>
+          <w:numId w:val="0"/>
+        </w:numPr>
+        <w:pBdr>
+          <w:top w:val="single" w:color="auto" w:sz="4" w:space="1"/>
+          <w:left w:val="single" w:color="auto" w:sz="4" w:space="4"/>
+          <w:bottom w:val="single" w:color="auto" w:sz="4" w:space="1"/>
+          <w:right w:val="single" w:color="auto" w:sz="4" w:space="4"/>
+          <w:between w:val="none" w:color="auto" w:sz="0" w:space="0"/>
+        </w:pBdr>
+        <w:shd w:val="clear" w:color="auto" w:fill="C0C0C0"/>
+        <w:adjustRightInd w:val="0"/>
+        <w:spacing w:line="360" w:lineRule="atLeast"/>
+        <w:ind w:left="0" w:leftChars="0" w:firstLine="0" w:firstLineChars="0"/>
+        <w:jc w:val="left"/>
+        <w:textAlignment w:val="baseline"/>
+        <w:rPr>
+          <w:rFonts w:hint="eastAsia" w:ascii="Times New Roman" w:hAnsi="Times New Roman" w:cs="Times New Roman"/>
+          <w:lang w:val="en-US" w:eastAsia="zh-CN"/>
+        </w:rPr>
+      </w:pPr>
+      <w:r>
+        <w:rPr>
+          <w:rFonts w:hint="eastAsia" w:ascii="Times New Roman" w:hAnsi="Times New Roman" w:cs="Times New Roman"/>
+          <w:lang w:val="en-US" w:eastAsia="zh-CN"/>
+        </w:rPr>
+        <w:t>3.供应商</w:t>
+      </w:r>
+    </w:p>
+    <w:p>
+      <w:pPr>
+        <w:widowControl w:val="0"/>
+        <w:numPr>
+          <w:ilvl w:val="0"/>
+          <w:numId w:val="0"/>
+        </w:numPr>
+        <w:pBdr>
+          <w:top w:val="single" w:color="auto" w:sz="4" w:space="1"/>
+          <w:left w:val="single" w:color="auto" w:sz="4" w:space="4"/>
+          <w:bottom w:val="single" w:color="auto" w:sz="4" w:space="1"/>
+          <w:right w:val="single" w:color="auto" w:sz="4" w:space="4"/>
+          <w:between w:val="none" w:color="auto" w:sz="0" w:space="0"/>
+        </w:pBdr>
+        <w:shd w:val="clear" w:color="auto" w:fill="C0C0C0"/>
+        <w:adjustRightInd w:val="0"/>
+        <w:spacing w:line="360" w:lineRule="atLeast"/>
+        <w:ind w:left="0" w:leftChars="0" w:firstLine="0" w:firstLineChars="0"/>
+        <w:jc w:val="left"/>
+        <w:textAlignment w:val="baseline"/>
+        <w:rPr>
+          <w:rFonts w:hint="eastAsia" w:ascii="Times New Roman" w:hAnsi="Times New Roman" w:cs="Times New Roman"/>
+          <w:lang w:val="en-US" w:eastAsia="zh-CN"/>
+        </w:rPr>
+      </w:pPr>
+      <w:r>
+        <w:rPr>
+          <w:rFonts w:hint="eastAsia" w:ascii="Times New Roman" w:hAnsi="Times New Roman" w:cs="Times New Roman"/>
+          <w:lang w:val="en-US" w:eastAsia="zh-CN"/>
+        </w:rPr>
+        <w:t>4.导出条数限制</w:t>
+      </w:r>
+    </w:p>
+    <w:p>
+      <w:pPr>
+        <w:widowControl w:val="0"/>
+        <w:numPr>
+          <w:ilvl w:val="0"/>
+          <w:numId w:val="0"/>
+        </w:numPr>
+        <w:pBdr>
+          <w:top w:val="single" w:color="auto" w:sz="4" w:space="1"/>
+          <w:left w:val="single" w:color="auto" w:sz="4" w:space="4"/>
+          <w:bottom w:val="single" w:color="auto" w:sz="4" w:space="1"/>
+          <w:right w:val="single" w:color="auto" w:sz="4" w:space="4"/>
+          <w:between w:val="none" w:color="auto" w:sz="0" w:space="0"/>
+        </w:pBdr>
+        <w:shd w:val="clear" w:color="auto" w:fill="C0C0C0"/>
+        <w:adjustRightInd w:val="0"/>
+        <w:spacing w:line="360" w:lineRule="atLeast"/>
+        <w:ind w:left="0" w:leftChars="0" w:firstLine="0" w:firstLineChars="0"/>
+        <w:jc w:val="left"/>
+        <w:textAlignment w:val="baseline"/>
+        <w:rPr>
+          <w:rFonts w:hint="eastAsia" w:ascii="Times New Roman" w:hAnsi="Times New Roman" w:cs="Times New Roman"/>
+          <w:b/>
+          <w:bCs/>
+          <w:color w:val="FF0000"/>
+          <w:lang w:val="en-US" w:eastAsia="zh-CN"/>
+        </w:rPr>
+      </w:pPr>
+      <w:r>
+        <w:rPr>
+          <w:rFonts w:hint="eastAsia" w:ascii="Times New Roman" w:hAnsi="Times New Roman" w:cs="Times New Roman"/>
+          <w:b/>
+          <w:bCs/>
+          <w:color w:val="FF0000"/>
+          <w:lang w:val="en-US" w:eastAsia="zh-CN"/>
+        </w:rPr>
+        <w:t>5.erp和商城对接的时间评估</w:t>
+      </w:r>
+    </w:p>
+    <w:p>
+      <w:pPr>
+        <w:widowControl w:val="0"/>
+        <w:numPr>
+          <w:ilvl w:val="0"/>
+          <w:numId w:val="0"/>
+        </w:numPr>
+        <w:pBdr>
+          <w:top w:val="single" w:color="auto" w:sz="4" w:space="1"/>
+          <w:left w:val="single" w:color="auto" w:sz="4" w:space="4"/>
+          <w:bottom w:val="single" w:color="auto" w:sz="4" w:space="1"/>
+          <w:right w:val="single" w:color="auto" w:sz="4" w:space="4"/>
+          <w:between w:val="none" w:color="auto" w:sz="0" w:space="0"/>
+        </w:pBdr>
+        <w:shd w:val="clear" w:color="auto" w:fill="C0C0C0"/>
+        <w:adjustRightInd w:val="0"/>
+        <w:spacing w:line="360" w:lineRule="atLeast"/>
+        <w:ind w:left="0" w:leftChars="0" w:firstLine="0" w:firstLineChars="0"/>
+        <w:jc w:val="left"/>
+        <w:textAlignment w:val="baseline"/>
+        <w:rPr>
+          <w:rFonts w:hint="eastAsia" w:ascii="Times New Roman" w:hAnsi="Times New Roman" w:cs="Times New Roman"/>
+          <w:lang w:val="en-US" w:eastAsia="zh-CN"/>
+        </w:rPr>
+      </w:pPr>
+      <w:r>
+        <w:rPr>
+          <w:rFonts w:hint="eastAsia" w:ascii="Times New Roman" w:hAnsi="Times New Roman" w:cs="Times New Roman"/>
+          <w:lang w:val="en-US" w:eastAsia="zh-CN"/>
+        </w:rPr>
+        <w:t>6.底部去除</w:t>
+      </w:r>
+    </w:p>
+    <w:p>
+      <w:pPr>
+        <w:widowControl w:val="0"/>
+        <w:numPr>
+          <w:ilvl w:val="0"/>
+          <w:numId w:val="0"/>
+        </w:numPr>
+        <w:pBdr>
+          <w:top w:val="single" w:color="auto" w:sz="4" w:space="1"/>
+          <w:left w:val="single" w:color="auto" w:sz="4" w:space="4"/>
+          <w:bottom w:val="single" w:color="auto" w:sz="4" w:space="1"/>
+          <w:right w:val="single" w:color="auto" w:sz="4" w:space="4"/>
+          <w:between w:val="none" w:color="auto" w:sz="0" w:space="0"/>
+        </w:pBdr>
+        <w:shd w:val="clear" w:color="auto" w:fill="C0C0C0"/>
+        <w:adjustRightInd w:val="0"/>
+        <w:spacing w:line="360" w:lineRule="atLeast"/>
+        <w:ind w:left="0" w:leftChars="0" w:firstLine="0" w:firstLineChars="0"/>
+        <w:jc w:val="left"/>
+        <w:textAlignment w:val="baseline"/>
+        <w:rPr>
+          <w:rFonts w:hint="eastAsia"/>
+          <w:lang w:val="en-US" w:eastAsia="zh-CN"/>
+        </w:rPr>
+      </w:pPr>
+    </w:p>
+    <w:p>
+      <w:pPr>
+        <w:widowControl w:val="0"/>
+        <w:numPr>
+          <w:ilvl w:val="0"/>
+          <w:numId w:val="0"/>
+        </w:numPr>
+        <w:pBdr>
+          <w:top w:val="single" w:color="auto" w:sz="4" w:space="1"/>
+          <w:left w:val="single" w:color="auto" w:sz="4" w:space="4"/>
+          <w:bottom w:val="single" w:color="auto" w:sz="4" w:space="1"/>
+          <w:right w:val="single" w:color="auto" w:sz="4" w:space="4"/>
+          <w:between w:val="none" w:color="auto" w:sz="0" w:space="0"/>
+        </w:pBdr>
+        <w:shd w:val="clear" w:color="auto" w:fill="C0C0C0"/>
+        <w:adjustRightInd w:val="0"/>
+        <w:spacing w:line="360" w:lineRule="atLeast"/>
+        <w:ind w:left="0" w:leftChars="0" w:firstLine="0" w:firstLineChars="0"/>
+        <w:jc w:val="left"/>
+        <w:textAlignment w:val="baseline"/>
+        <w:rPr>
+          <w:rFonts w:hint="eastAsia" w:ascii="Times New Roman" w:hAnsi="Times New Roman" w:cs="Times New Roman"/>
+          <w:lang w:val="en-US" w:eastAsia="zh-CN"/>
+        </w:rPr>
+      </w:pPr>
+    </w:p>
+    <w:p>
+      <w:pPr>
+        <w:widowControl w:val="0"/>
+        <w:numPr>
+          <w:ilvl w:val="0"/>
+          <w:numId w:val="1"/>
+        </w:numPr>
+        <w:pBdr>
+          <w:top w:val="single" w:color="auto" w:sz="4" w:space="1"/>
+          <w:left w:val="single" w:color="auto" w:sz="4" w:space="4"/>
+          <w:bottom w:val="single" w:color="auto" w:sz="4" w:space="1"/>
+          <w:right w:val="single" w:color="auto" w:sz="4" w:space="4"/>
+          <w:between w:val="none" w:color="auto" w:sz="0" w:space="0"/>
+        </w:pBdr>
+        <w:shd w:val="clear" w:color="auto" w:fill="C0C0C0"/>
+        <w:adjustRightInd w:val="0"/>
+        <w:spacing w:line="360" w:lineRule="atLeast"/>
+        <w:ind w:left="0" w:leftChars="0" w:firstLine="0" w:firstLineChars="0"/>
+        <w:jc w:val="left"/>
+        <w:textAlignment w:val="baseline"/>
+        <w:rPr>
+          <w:rFonts w:hint="eastAsia" w:ascii="Times New Roman" w:hAnsi="Times New Roman" w:cs="Times New Roman"/>
+          <w:b/>
+          <w:bCs/>
+          <w:lang w:val="en-US" w:eastAsia="zh-CN"/>
+        </w:rPr>
+      </w:pPr>
+      <w:r>
+        <w:rPr>
+          <w:rFonts w:hint="eastAsia" w:ascii="Times New Roman" w:hAnsi="Times New Roman" w:cs="Times New Roman"/>
+          <w:b/>
+          <w:bCs/>
+          <w:lang w:val="en-US" w:eastAsia="zh-CN"/>
+        </w:rPr>
+        <w:t>erp和商城</w:t>
+      </w:r>
+      <w:r>
+        <w:rPr>
+          <w:rFonts w:hint="eastAsia" w:ascii="Times New Roman" w:hAnsi="Times New Roman" w:cs="Times New Roman"/>
+          <w:b/>
+          <w:bCs/>
+          <w:color w:val="FF0000"/>
+          <w:lang w:val="en-US" w:eastAsia="zh-CN"/>
+        </w:rPr>
+        <w:t>商品</w:t>
+      </w:r>
+      <w:r>
+        <w:rPr>
+          <w:rFonts w:hint="eastAsia" w:ascii="Times New Roman" w:hAnsi="Times New Roman" w:cs="Times New Roman"/>
+          <w:b/>
+          <w:bCs/>
+          <w:lang w:val="en-US" w:eastAsia="zh-CN"/>
+        </w:rPr>
+        <w:t>和</w:t>
+      </w:r>
+      <w:r>
+        <w:rPr>
+          <w:rFonts w:hint="eastAsia" w:ascii="Times New Roman" w:hAnsi="Times New Roman" w:cs="Times New Roman"/>
+          <w:b/>
+          <w:bCs/>
+          <w:color w:val="FF0000"/>
+          <w:lang w:val="en-US" w:eastAsia="zh-CN"/>
+        </w:rPr>
+        <w:t>订单</w:t>
+      </w:r>
+      <w:r>
+        <w:rPr>
+          <w:rFonts w:hint="eastAsia" w:ascii="Times New Roman" w:hAnsi="Times New Roman" w:cs="Times New Roman"/>
+          <w:b/>
+          <w:bCs/>
+          <w:lang w:val="en-US" w:eastAsia="zh-CN"/>
+        </w:rPr>
+        <w:t>的对接（表）</w:t>
+      </w:r>
+    </w:p>
+    <w:p>
+      <w:pPr>
+        <w:widowControl w:val="0"/>
+        <w:numPr>
+          <w:numId w:val="0"/>
+        </w:numPr>
+        <w:pBdr>
+          <w:top w:val="single" w:color="auto" w:sz="4" w:space="1"/>
+          <w:left w:val="single" w:color="auto" w:sz="4" w:space="4"/>
+          <w:bottom w:val="single" w:color="auto" w:sz="4" w:space="1"/>
+          <w:right w:val="single" w:color="auto" w:sz="4" w:space="4"/>
+          <w:between w:val="none" w:color="auto" w:sz="0" w:space="0"/>
+        </w:pBdr>
+        <w:shd w:val="clear" w:color="auto" w:fill="C0C0C0"/>
+        <w:tabs>
+          <w:tab w:val="left" w:pos="312"/>
+        </w:tabs>
+        <w:adjustRightInd w:val="0"/>
+        <w:spacing w:line="360" w:lineRule="atLeast"/>
+        <w:jc w:val="left"/>
+        <w:textAlignment w:val="baseline"/>
+        <w:rPr>
+          <w:rFonts w:hint="eastAsia" w:ascii="Times New Roman" w:hAnsi="Times New Roman" w:cs="Times New Roman"/>
+          <w:lang w:val="en-US" w:eastAsia="zh-CN"/>
+        </w:rPr>
+      </w:pPr>
+    </w:p>
+    <w:p>
+      <w:pPr>
+        <w:widowControl w:val="0"/>
+        <w:numPr>
+          <w:numId w:val="0"/>
+        </w:numPr>
+        <w:pBdr>
+          <w:top w:val="single" w:color="auto" w:sz="4" w:space="1"/>
+          <w:left w:val="single" w:color="auto" w:sz="4" w:space="4"/>
+          <w:bottom w:val="single" w:color="auto" w:sz="4" w:space="1"/>
+          <w:right w:val="single" w:color="auto" w:sz="4" w:space="4"/>
+          <w:between w:val="none" w:color="auto" w:sz="0" w:space="0"/>
+        </w:pBdr>
+        <w:shd w:val="clear" w:color="auto" w:fill="C0C0C0"/>
+        <w:tabs>
+          <w:tab w:val="left" w:pos="312"/>
+        </w:tabs>
+        <w:adjustRightInd w:val="0"/>
+        <w:spacing w:line="360" w:lineRule="atLeast"/>
+        <w:jc w:val="left"/>
+        <w:textAlignment w:val="baseline"/>
+        <w:rPr>
+          <w:rFonts w:hint="eastAsia" w:ascii="Times New Roman" w:hAnsi="Times New Roman" w:cs="Times New Roman"/>
+          <w:lang w:val="en-US" w:eastAsia="zh-CN"/>
+        </w:rPr>
+      </w:pPr>
+    </w:p>
+    <w:p>
+      <w:pPr>
+        <w:widowControl w:val="0"/>
+        <w:numPr>
+          <w:ilvl w:val="0"/>
+          <w:numId w:val="2"/>
+        </w:numPr>
+        <w:pBdr>
+          <w:top w:val="single" w:color="auto" w:sz="4" w:space="1"/>
+          <w:left w:val="single" w:color="auto" w:sz="4" w:space="4"/>
+          <w:bottom w:val="single" w:color="auto" w:sz="4" w:space="1"/>
+          <w:right w:val="single" w:color="auto" w:sz="4" w:space="4"/>
+          <w:between w:val="none" w:color="auto" w:sz="0" w:space="0"/>
+        </w:pBdr>
+        <w:shd w:val="clear" w:color="auto" w:fill="C0C0C0"/>
+        <w:adjustRightInd w:val="0"/>
+        <w:spacing w:line="360" w:lineRule="atLeast"/>
+        <w:ind w:left="0" w:leftChars="0" w:firstLine="0" w:firstLineChars="0"/>
+        <w:jc w:val="left"/>
+        <w:textAlignment w:val="baseline"/>
+        <w:rPr>
+          <w:rFonts w:hint="eastAsia" w:ascii="Times New Roman" w:hAnsi="Times New Roman" w:cs="Times New Roman"/>
+          <w:lang w:val="en-US" w:eastAsia="zh-CN"/>
+        </w:rPr>
+      </w:pPr>
+      <w:r>
+        <w:rPr>
+          <w:rFonts w:hint="eastAsia" w:ascii="Times New Roman" w:hAnsi="Times New Roman" w:cs="Times New Roman"/>
+          <w:lang w:val="en-US" w:eastAsia="zh-CN"/>
+        </w:rPr>
+        <w:t>导出条数限制</w:t>
+      </w:r>
+    </w:p>
+    <w:p>
+      <w:pPr>
+        <w:widowControl w:val="0"/>
+        <w:numPr>
+          <w:ilvl w:val="0"/>
+          <w:numId w:val="0"/>
+        </w:numPr>
+        <w:pBdr>
+          <w:top w:val="single" w:color="auto" w:sz="4" w:space="1"/>
+          <w:left w:val="single" w:color="auto" w:sz="4" w:space="4"/>
+          <w:bottom w:val="single" w:color="auto" w:sz="4" w:space="1"/>
+          <w:right w:val="single" w:color="auto" w:sz="4" w:space="4"/>
+          <w:between w:val="none" w:color="auto" w:sz="0" w:space="0"/>
+        </w:pBdr>
+        <w:shd w:val="clear" w:color="auto" w:fill="C0C0C0"/>
+        <w:adjustRightInd w:val="0"/>
+        <w:spacing w:line="360" w:lineRule="atLeast"/>
+        <w:ind w:left="0" w:leftChars="0" w:firstLine="0" w:firstLineChars="0"/>
+        <w:jc w:val="left"/>
+        <w:textAlignment w:val="baseline"/>
+        <w:rPr>
+          <w:rFonts w:hint="eastAsia" w:ascii="Times New Roman" w:hAnsi="Times New Roman" w:cs="Times New Roman"/>
+          <w:lang w:val="en-US" w:eastAsia="zh-CN"/>
+        </w:rPr>
+      </w:pPr>
+      <w:r>
+        <w:rPr>
+          <w:rFonts w:hint="eastAsia" w:ascii="Times New Roman" w:hAnsi="Times New Roman" w:cs="Times New Roman"/>
+          <w:lang w:val="en-US" w:eastAsia="zh-CN"/>
+        </w:rPr>
+        <w:t>http://erp.jieqiangtec.cn/admin/?mod=order.service&amp;excel=1&amp;id=&amp;order_service=1&amp;channel_id=&amp;target_id=&amp;product_name=&amp;order_shipping_name=&amp;phone=</w:t>
+      </w:r>
+    </w:p>
+    <w:p>
+      <w:pPr>
+        <w:widowControl w:val="0"/>
+        <w:numPr>
+          <w:numId w:val="0"/>
+        </w:numPr>
+        <w:pBdr>
+          <w:top w:val="single" w:color="auto" w:sz="4" w:space="1"/>
+          <w:left w:val="single" w:color="auto" w:sz="4" w:space="4"/>
+          <w:bottom w:val="single" w:color="auto" w:sz="4" w:space="1"/>
+          <w:right w:val="single" w:color="auto" w:sz="4" w:space="4"/>
+          <w:between w:val="none" w:color="auto" w:sz="0" w:space="0"/>
+        </w:pBdr>
+        <w:shd w:val="clear" w:color="auto" w:fill="C0C0C0"/>
+        <w:adjustRightInd w:val="0"/>
+        <w:spacing w:line="360" w:lineRule="atLeast"/>
+        <w:ind w:leftChars="0"/>
+        <w:jc w:val="left"/>
+        <w:textAlignment w:val="baseline"/>
+        <w:rPr>
+          <w:rFonts w:hint="eastAsia" w:ascii="Times New Roman" w:hAnsi="Times New Roman" w:cs="Times New Roman"/>
+          <w:lang w:val="en-US" w:eastAsia="zh-CN"/>
+        </w:rPr>
+      </w:pPr>
+      <w:r>
+        <w:rPr>
+          <w:rFonts w:hint="eastAsia" w:ascii="Times New Roman" w:hAnsi="Times New Roman" w:cs="Times New Roman"/>
+          <w:lang w:val="en-US" w:eastAsia="zh-CN"/>
+        </w:rPr>
+        <w:t>D:\www\users\erp.jieqiangtec.com\admin\app\module\order\service.php</w:t>
+      </w:r>
+    </w:p>
+    <w:p>
+      <w:pPr>
+        <w:widowControl w:val="0"/>
+        <w:numPr>
+          <w:numId w:val="0"/>
+        </w:numPr>
+        <w:pBdr>
+          <w:top w:val="single" w:color="auto" w:sz="4" w:space="1"/>
+          <w:left w:val="single" w:color="auto" w:sz="4" w:space="4"/>
+          <w:bottom w:val="single" w:color="auto" w:sz="4" w:space="1"/>
+          <w:right w:val="single" w:color="auto" w:sz="4" w:space="4"/>
+          <w:between w:val="none" w:color="auto" w:sz="0" w:space="0"/>
+        </w:pBdr>
+        <w:shd w:val="clear" w:color="auto" w:fill="C0C0C0"/>
+        <w:adjustRightInd w:val="0"/>
+        <w:spacing w:line="360" w:lineRule="atLeast"/>
+        <w:ind w:leftChars="0"/>
+        <w:jc w:val="left"/>
+        <w:textAlignment w:val="baseline"/>
+        <w:rPr>
+          <w:rFonts w:hint="eastAsia" w:ascii="Times New Roman" w:hAnsi="Times New Roman" w:cs="Times New Roman"/>
+          <w:lang w:val="en-US" w:eastAsia="zh-CN"/>
+        </w:rPr>
+      </w:pPr>
+    </w:p>
+    <w:p>
+      <w:pPr>
+        <w:widowControl w:val="0"/>
+        <w:numPr>
+          <w:numId w:val="0"/>
+        </w:numPr>
+        <w:pBdr>
+          <w:top w:val="single" w:color="auto" w:sz="4" w:space="1"/>
+          <w:left w:val="single" w:color="auto" w:sz="4" w:space="4"/>
+          <w:bottom w:val="single" w:color="auto" w:sz="4" w:space="1"/>
+          <w:right w:val="single" w:color="auto" w:sz="4" w:space="4"/>
+          <w:between w:val="none" w:color="auto" w:sz="0" w:space="0"/>
+        </w:pBdr>
+        <w:shd w:val="clear" w:color="auto" w:fill="C0C0C0"/>
+        <w:adjustRightInd w:val="0"/>
+        <w:spacing w:line="360" w:lineRule="atLeast"/>
+        <w:ind w:leftChars="0"/>
+        <w:jc w:val="left"/>
+        <w:textAlignment w:val="baseline"/>
+        <w:rPr>
+          <w:rFonts w:hint="eastAsia" w:ascii="Times New Roman" w:hAnsi="Times New Roman" w:cs="Times New Roman"/>
+          <w:lang w:val="en-US" w:eastAsia="zh-CN"/>
+        </w:rPr>
+      </w:pPr>
+      <w:r>
+        <w:rPr>
+          <w:rFonts w:hint="eastAsia" w:ascii="Times New Roman" w:hAnsi="Times New Roman" w:cs="Times New Roman"/>
+          <w:lang w:val="en-US" w:eastAsia="zh-CN"/>
+        </w:rPr>
+        <w:t>D:\www\users\erp.jieqiangtec.com\admin\app\block\order\list_3.block.php</w:t>
+      </w:r>
+    </w:p>
+    <w:p>
+      <w:pPr>
+        <w:widowControl w:val="0"/>
+        <w:numPr>
+          <w:numId w:val="0"/>
+        </w:numPr>
+        <w:pBdr>
+          <w:top w:val="single" w:color="auto" w:sz="4" w:space="1"/>
+          <w:left w:val="single" w:color="auto" w:sz="4" w:space="4"/>
+          <w:bottom w:val="single" w:color="auto" w:sz="4" w:space="1"/>
+          <w:right w:val="single" w:color="auto" w:sz="4" w:space="4"/>
+          <w:between w:val="none" w:color="auto" w:sz="0" w:space="0"/>
+        </w:pBdr>
+        <w:shd w:val="clear" w:color="auto" w:fill="C0C0C0"/>
+        <w:adjustRightInd w:val="0"/>
+        <w:spacing w:line="360" w:lineRule="atLeast"/>
+        <w:ind w:leftChars="0"/>
+        <w:jc w:val="left"/>
+        <w:textAlignment w:val="baseline"/>
+        <w:rPr>
+          <w:rFonts w:hint="eastAsia" w:ascii="Times New Roman" w:hAnsi="Times New Roman" w:cs="Times New Roman"/>
+          <w:lang w:val="en-US" w:eastAsia="zh-CN"/>
+        </w:rPr>
+      </w:pPr>
+      <w:r>
+        <w:rPr>
+          <w:rFonts w:hint="eastAsia" w:ascii="Times New Roman" w:hAnsi="Times New Roman" w:cs="Times New Roman"/>
+          <w:lang w:val="en-US" w:eastAsia="zh-CN"/>
+        </w:rPr>
+        <w:t>太多foreach</w:t>
+      </w:r>
+      <w:bookmarkStart w:id="0" w:name="_GoBack"/>
+      <w:bookmarkEnd w:id="0"/>
+    </w:p>
+    <w:p>
+      <w:pPr>
+        <w:widowControl w:val="0"/>
+        <w:numPr>
+          <w:numId w:val="0"/>
+        </w:numPr>
+        <w:pBdr>
+          <w:top w:val="single" w:color="auto" w:sz="4" w:space="1"/>
+          <w:left w:val="single" w:color="auto" w:sz="4" w:space="4"/>
+          <w:bottom w:val="single" w:color="auto" w:sz="4" w:space="1"/>
+          <w:right w:val="single" w:color="auto" w:sz="4" w:space="4"/>
+          <w:between w:val="none" w:color="auto" w:sz="0" w:space="0"/>
+        </w:pBdr>
+        <w:shd w:val="clear" w:color="auto" w:fill="C0C0C0"/>
+        <w:adjustRightInd w:val="0"/>
+        <w:spacing w:line="360" w:lineRule="atLeast"/>
+        <w:ind w:leftChars="0"/>
+        <w:jc w:val="left"/>
+        <w:textAlignment w:val="baseline"/>
+        <w:rPr>
+          <w:rFonts w:hint="eastAsia" w:ascii="Times New Roman" w:hAnsi="Times New Roman" w:cs="Times New Roman"/>
+          <w:lang w:val="en-US" w:eastAsia="zh-CN"/>
+        </w:rPr>
+      </w:pPr>
+    </w:p>
+    <w:p>
+      <w:pPr>
+        <w:widowControl w:val="0"/>
+        <w:numPr>
+          <w:numId w:val="0"/>
+        </w:numPr>
+        <w:pBdr>
+          <w:top w:val="single" w:color="auto" w:sz="4" w:space="1"/>
+          <w:left w:val="single" w:color="auto" w:sz="4" w:space="4"/>
+          <w:bottom w:val="single" w:color="auto" w:sz="4" w:space="1"/>
+          <w:right w:val="single" w:color="auto" w:sz="4" w:space="4"/>
+          <w:between w:val="none" w:color="auto" w:sz="0" w:space="0"/>
+        </w:pBdr>
+        <w:shd w:val="clear" w:color="auto" w:fill="C0C0C0"/>
+        <w:adjustRightInd w:val="0"/>
+        <w:spacing w:line="360" w:lineRule="atLeast"/>
+        <w:ind w:leftChars="0"/>
+        <w:jc w:val="left"/>
+        <w:textAlignment w:val="baseline"/>
+        <w:rPr>
+          <w:rFonts w:hint="eastAsia" w:ascii="Times New Roman" w:hAnsi="Times New Roman" w:cs="Times New Roman"/>
+          <w:lang w:val="en-US" w:eastAsia="zh-CN"/>
+        </w:rPr>
+      </w:pPr>
+      <w:r>
+        <w:rPr>
+          <w:rFonts w:hint="eastAsia" w:ascii="Times New Roman" w:hAnsi="Times New Roman" w:cs="Times New Roman"/>
+          <w:lang w:val="en-US" w:eastAsia="zh-CN"/>
+        </w:rPr>
+        <w:t>[ 2018-01-07T22:17:28+08:00 ] NOTICE sql 查询 $queryid:Resource id #16: NEATMySQL.class.php ==Query==</w:t>
+      </w:r>
+    </w:p>
+    <w:p>
+      <w:pPr>
+        <w:widowControl w:val="0"/>
+        <w:numPr>
+          <w:numId w:val="0"/>
+        </w:numPr>
+        <w:pBdr>
+          <w:top w:val="single" w:color="auto" w:sz="4" w:space="1"/>
+          <w:left w:val="single" w:color="auto" w:sz="4" w:space="4"/>
+          <w:bottom w:val="single" w:color="auto" w:sz="4" w:space="1"/>
+          <w:right w:val="single" w:color="auto" w:sz="4" w:space="4"/>
+          <w:between w:val="none" w:color="auto" w:sz="0" w:space="0"/>
+        </w:pBdr>
+        <w:shd w:val="clear" w:color="auto" w:fill="C0C0C0"/>
+        <w:adjustRightInd w:val="0"/>
+        <w:spacing w:line="360" w:lineRule="atLeast"/>
+        <w:ind w:leftChars="0"/>
+        <w:jc w:val="left"/>
+        <w:textAlignment w:val="baseline"/>
+        <w:rPr>
+          <w:rFonts w:hint="eastAsia" w:ascii="Times New Roman" w:hAnsi="Times New Roman" w:cs="Times New Roman"/>
+          <w:lang w:val="en-US" w:eastAsia="zh-CN"/>
+        </w:rPr>
+      </w:pPr>
+      <w:r>
+        <w:rPr>
+          <w:rFonts w:hint="eastAsia" w:ascii="Times New Roman" w:hAnsi="Times New Roman" w:cs="Times New Roman"/>
+          <w:lang w:val="en-US" w:eastAsia="zh-CN"/>
+        </w:rPr>
+        <w:t xml:space="preserve">SELECT * FROM shopcenter_order WHERE order_service = '1' ORDER BY service_begin desc </w:t>
+      </w:r>
+    </w:p>
+    <w:p>
+      <w:pPr>
+        <w:widowControl w:val="0"/>
+        <w:numPr>
+          <w:numId w:val="0"/>
+        </w:numPr>
+        <w:pBdr>
+          <w:top w:val="single" w:color="auto" w:sz="4" w:space="1"/>
+          <w:left w:val="single" w:color="auto" w:sz="4" w:space="4"/>
+          <w:bottom w:val="single" w:color="auto" w:sz="4" w:space="1"/>
+          <w:right w:val="single" w:color="auto" w:sz="4" w:space="4"/>
+          <w:between w:val="none" w:color="auto" w:sz="0" w:space="0"/>
+        </w:pBdr>
+        <w:shd w:val="clear" w:color="auto" w:fill="C0C0C0"/>
+        <w:adjustRightInd w:val="0"/>
+        <w:spacing w:line="360" w:lineRule="atLeast"/>
+        <w:ind w:leftChars="0"/>
+        <w:jc w:val="left"/>
+        <w:textAlignment w:val="baseline"/>
+        <w:rPr>
+          <w:rFonts w:hint="eastAsia" w:ascii="Times New Roman" w:hAnsi="Times New Roman" w:cs="Times New Roman"/>
+          <w:lang w:val="en-US" w:eastAsia="zh-CN"/>
+        </w:rPr>
+      </w:pPr>
+    </w:p>
+    <w:tbl>
+      <w:tblPr>
+        <w:tblStyle w:val="10"/>
+        <w:tblW w:w="8334" w:type="dxa"/>
+        <w:tblCellSpacing w:w="0" w:type="dxa"/>
+        <w:tblInd w:w="15" w:type="dxa"/>
+        <w:tblBorders>
+          <w:top w:val="outset" w:color="auto" w:sz="6" w:space="0"/>
+          <w:left w:val="outset" w:color="auto" w:sz="6" w:space="0"/>
+          <w:bottom w:val="outset" w:color="auto" w:sz="6" w:space="0"/>
+          <w:right w:val="outset" w:color="auto" w:sz="6" w:space="0"/>
+          <w:insideH w:val="outset" w:color="auto" w:sz="6" w:space="0"/>
+          <w:insideV w:val="outset" w:color="auto" w:sz="6" w:space="0"/>
+        </w:tblBorders>
+        <w:shd w:val="clear" w:color="auto" w:fill="auto"/>
+        <w:tblLayout w:type="fixed"/>
+        <w:tblCellMar>
+          <w:top w:w="15" w:type="dxa"/>
+          <w:left w:w="15" w:type="dxa"/>
+          <w:bottom w:w="15" w:type="dxa"/>
+          <w:right w:w="15" w:type="dxa"/>
+        </w:tblCellMar>
+      </w:tblPr>
+      <w:tblGrid>
+        <w:gridCol w:w="142"/>
+        <w:gridCol w:w="539"/>
+        <w:gridCol w:w="601"/>
+        <w:gridCol w:w="5308"/>
+        <w:gridCol w:w="1744"/>
+      </w:tblGrid>
+      <w:tr>
+        <w:tblPrEx>
+          <w:tblBorders>
+            <w:top w:val="outset" w:color="auto" w:sz="6" w:space="0"/>
+            <w:left w:val="outset" w:color="auto" w:sz="6" w:space="0"/>
+            <w:bottom w:val="outset" w:color="auto" w:sz="6" w:space="0"/>
+            <w:right w:val="outset" w:color="auto" w:sz="6" w:space="0"/>
+            <w:insideH w:val="outset" w:color="auto" w:sz="6" w:space="0"/>
+            <w:insideV w:val="outset" w:color="auto" w:sz="6" w:space="0"/>
+          </w:tblBorders>
+          <w:shd w:val="clear" w:color="auto" w:fill="auto"/>
+          <w:tblLayout w:type="fixed"/>
+          <w:tblCellMar>
+            <w:top w:w="15" w:type="dxa"/>
+            <w:left w:w="15" w:type="dxa"/>
+            <w:bottom w:w="15" w:type="dxa"/>
+            <w:right w:w="15" w:type="dxa"/>
+          </w:tblCellMar>
+        </w:tblPrEx>
+        <w:trPr>
+          <w:tblCellSpacing w:w="0" w:type="dxa"/>
+        </w:trPr>
+        <w:tc>
+          <w:tcPr>
+            <w:tcW w:w="8334" w:type="dxa"/>
+            <w:gridSpan w:val="5"/>
+            <w:shd w:val="clear" w:color="auto" w:fill="F57900"/>
+            <w:vAlign w:val="center"/>
+          </w:tcPr>
+          <w:p>
+            <w:pPr>
+              <w:keepNext w:val="0"/>
+              <w:keepLines w:val="0"/>
+              <w:widowControl/>
+              <w:suppressLineNumbers w:val="0"/>
+              <w:shd w:val="clear" w:fill="F57900"/>
+              <w:bidi w:val="0"/>
+              <w:ind w:left="0" w:firstLine="0"/>
+              <w:jc w:val="center"/>
+              <w:rPr>
+                <w:rFonts w:ascii="微软雅黑" w:hAnsi="微软雅黑" w:eastAsia="微软雅黑" w:cs="微软雅黑"/>
+                <w:b/>
+                <w:caps w:val="0"/>
+                <w:spacing w:val="0"/>
+              </w:rPr>
+            </w:pPr>
+            <w:r>
+              <w:rPr>
+                <w:rFonts w:hint="eastAsia" w:ascii="微软雅黑" w:hAnsi="微软雅黑" w:eastAsia="微软雅黑" w:cs="微软雅黑"/>
+                <w:b/>
+                <w:caps w:val="0"/>
+                <w:color w:val="FCE94F"/>
+                <w:spacing w:val="0"/>
+                <w:kern w:val="0"/>
+                <w:sz w:val="48"/>
+                <w:szCs w:val="48"/>
+                <w:shd w:val="clear" w:fill="CC0000"/>
+                <w:lang w:val="en-US" w:eastAsia="zh-CN" w:bidi="ar"/>
+              </w:rPr>
+              <w:t>( ! )</w:t>
+            </w:r>
+            <w:r>
+              <w:rPr>
+                <w:rFonts w:hint="eastAsia" w:ascii="微软雅黑" w:hAnsi="微软雅黑" w:eastAsia="微软雅黑" w:cs="微软雅黑"/>
+                <w:b/>
+                <w:caps w:val="0"/>
+                <w:spacing w:val="0"/>
+                <w:kern w:val="0"/>
+                <w:sz w:val="24"/>
+                <w:szCs w:val="24"/>
+                <w:lang w:val="en-US" w:eastAsia="zh-CN" w:bidi="ar"/>
+              </w:rPr>
+              <w:t> Fatal error: Maximum execution time of 30 seconds exceeded in D:\www\users\erp.jieqiangtec.com\Core\Lib\NEATMySQL.class.php on line </w:t>
+            </w:r>
+            <w:r>
+              <w:rPr>
+                <w:rFonts w:hint="eastAsia" w:ascii="微软雅黑" w:hAnsi="微软雅黑" w:eastAsia="微软雅黑" w:cs="微软雅黑"/>
+                <w:b/>
+                <w:i/>
+                <w:caps w:val="0"/>
+                <w:spacing w:val="0"/>
+                <w:kern w:val="0"/>
+                <w:sz w:val="24"/>
+                <w:szCs w:val="24"/>
+                <w:lang w:val="en-US" w:eastAsia="zh-CN" w:bidi="ar"/>
+              </w:rPr>
+              <w:t>128</w:t>
+            </w:r>
+          </w:p>
+        </w:tc>
+      </w:tr>
+      <w:tr>
+        <w:tblPrEx>
+          <w:tblBorders>
+            <w:top w:val="outset" w:color="auto" w:sz="6" w:space="0"/>
+            <w:left w:val="outset" w:color="auto" w:sz="6" w:space="0"/>
+            <w:bottom w:val="outset" w:color="auto" w:sz="6" w:space="0"/>
+            <w:right w:val="outset" w:color="auto" w:sz="6" w:space="0"/>
+            <w:insideH w:val="outset" w:color="auto" w:sz="6" w:space="0"/>
+            <w:insideV w:val="outset" w:color="auto" w:sz="6" w:space="0"/>
+          </w:tblBorders>
+          <w:shd w:val="clear" w:color="auto" w:fill="auto"/>
+          <w:tblLayout w:type="fixed"/>
+          <w:tblCellMar>
+            <w:top w:w="15" w:type="dxa"/>
+            <w:left w:w="15" w:type="dxa"/>
+            <w:bottom w:w="15" w:type="dxa"/>
+            <w:right w:w="15" w:type="dxa"/>
+          </w:tblCellMar>
+        </w:tblPrEx>
+        <w:trPr>
+          <w:tblCellSpacing w:w="0" w:type="dxa"/>
+        </w:trPr>
+        <w:tc>
+          <w:tcPr>
+            <w:tcW w:w="8334" w:type="dxa"/>
+            <w:gridSpan w:val="5"/>
+            <w:shd w:val="clear" w:color="auto" w:fill="E9B96E"/>
+            <w:vAlign w:val="center"/>
+          </w:tcPr>
+          <w:p>
+            <w:pPr>
+              <w:keepNext w:val="0"/>
+              <w:keepLines w:val="0"/>
+              <w:widowControl/>
+              <w:suppressLineNumbers w:val="0"/>
+              <w:shd w:val="clear" w:fill="E9B96E"/>
+              <w:bidi w:val="0"/>
+              <w:ind w:left="0" w:firstLine="0"/>
+              <w:jc w:val="center"/>
+              <w:rPr>
+                <w:rFonts w:hint="eastAsia" w:ascii="微软雅黑" w:hAnsi="微软雅黑" w:eastAsia="微软雅黑" w:cs="微软雅黑"/>
+                <w:b/>
+                <w:caps w:val="0"/>
+                <w:spacing w:val="0"/>
+              </w:rPr>
+            </w:pPr>
+            <w:r>
+              <w:rPr>
+                <w:rFonts w:hint="eastAsia" w:ascii="微软雅黑" w:hAnsi="微软雅黑" w:eastAsia="微软雅黑" w:cs="微软雅黑"/>
+                <w:b/>
+                <w:caps w:val="0"/>
+                <w:spacing w:val="0"/>
+                <w:kern w:val="0"/>
+                <w:sz w:val="24"/>
+                <w:szCs w:val="24"/>
+                <w:lang w:val="en-US" w:eastAsia="zh-CN" w:bidi="ar"/>
+              </w:rPr>
+              <w:t>Call Stack</w:t>
+            </w:r>
+          </w:p>
+        </w:tc>
+      </w:tr>
+      <w:tr>
+        <w:tblPrEx>
+          <w:tblBorders>
+            <w:top w:val="outset" w:color="auto" w:sz="6" w:space="0"/>
+            <w:left w:val="outset" w:color="auto" w:sz="6" w:space="0"/>
+            <w:bottom w:val="outset" w:color="auto" w:sz="6" w:space="0"/>
+            <w:right w:val="outset" w:color="auto" w:sz="6" w:space="0"/>
+            <w:insideH w:val="outset" w:color="auto" w:sz="6" w:space="0"/>
+            <w:insideV w:val="outset" w:color="auto" w:sz="6" w:space="0"/>
+          </w:tblBorders>
+          <w:shd w:val="clear" w:color="auto" w:fill="auto"/>
+          <w:tblLayout w:type="fixed"/>
+        </w:tblPrEx>
+        <w:trPr>
+          <w:tblCellSpacing w:w="0" w:type="dxa"/>
+        </w:trPr>
+        <w:tc>
+          <w:tcPr>
+            <w:tcW w:w="142" w:type="dxa"/>
+            <w:shd w:val="clear" w:color="auto" w:fill="EEEEEC"/>
+            <w:vAlign w:val="center"/>
+          </w:tcPr>
+          <w:p>
+            <w:pPr>
+              <w:keepNext w:val="0"/>
+              <w:keepLines w:val="0"/>
+              <w:widowControl/>
+              <w:suppressLineNumbers w:val="0"/>
+              <w:shd w:val="clear" w:fill="EEEEEC"/>
+              <w:bidi w:val="0"/>
+              <w:ind w:left="0" w:firstLine="0"/>
+              <w:jc w:val="center"/>
+              <w:rPr>
+                <w:rFonts w:hint="eastAsia" w:ascii="微软雅黑" w:hAnsi="微软雅黑" w:eastAsia="微软雅黑" w:cs="微软雅黑"/>
+                <w:b/>
+                <w:caps w:val="0"/>
+                <w:spacing w:val="0"/>
+              </w:rPr>
+            </w:pPr>
+            <w:r>
+              <w:rPr>
+                <w:rFonts w:hint="eastAsia" w:ascii="微软雅黑" w:hAnsi="微软雅黑" w:eastAsia="微软雅黑" w:cs="微软雅黑"/>
+                <w:b/>
+                <w:caps w:val="0"/>
+                <w:spacing w:val="0"/>
+                <w:kern w:val="0"/>
+                <w:sz w:val="24"/>
+                <w:szCs w:val="24"/>
+                <w:lang w:val="en-US" w:eastAsia="zh-CN" w:bidi="ar"/>
+              </w:rPr>
+              <w:t>#</w:t>
+            </w:r>
+          </w:p>
+        </w:tc>
+        <w:tc>
+          <w:tcPr>
+            <w:tcW w:w="539" w:type="dxa"/>
+            <w:shd w:val="clear" w:color="auto" w:fill="EEEEEC"/>
+            <w:vAlign w:val="center"/>
+          </w:tcPr>
+          <w:p>
+            <w:pPr>
+              <w:keepNext w:val="0"/>
+              <w:keepLines w:val="0"/>
+              <w:widowControl/>
+              <w:suppressLineNumbers w:val="0"/>
+              <w:shd w:val="clear" w:fill="EEEEEC"/>
+              <w:bidi w:val="0"/>
+              <w:ind w:left="0" w:firstLine="0"/>
+              <w:jc w:val="center"/>
+              <w:rPr>
+                <w:rFonts w:hint="eastAsia" w:ascii="微软雅黑" w:hAnsi="微软雅黑" w:eastAsia="微软雅黑" w:cs="微软雅黑"/>
+                <w:b/>
+                <w:caps w:val="0"/>
+                <w:spacing w:val="0"/>
+              </w:rPr>
+            </w:pPr>
+            <w:r>
+              <w:rPr>
+                <w:rFonts w:hint="eastAsia" w:ascii="微软雅黑" w:hAnsi="微软雅黑" w:eastAsia="微软雅黑" w:cs="微软雅黑"/>
+                <w:b/>
+                <w:caps w:val="0"/>
+                <w:spacing w:val="0"/>
+                <w:kern w:val="0"/>
+                <w:sz w:val="24"/>
+                <w:szCs w:val="24"/>
+                <w:lang w:val="en-US" w:eastAsia="zh-CN" w:bidi="ar"/>
+              </w:rPr>
+              <w:t>Time</w:t>
+            </w:r>
+          </w:p>
+        </w:tc>
+        <w:tc>
+          <w:tcPr>
+            <w:tcW w:w="601" w:type="dxa"/>
+            <w:shd w:val="clear" w:color="auto" w:fill="EEEEEC"/>
+            <w:vAlign w:val="center"/>
+          </w:tcPr>
+          <w:p>
+            <w:pPr>
+              <w:keepNext w:val="0"/>
+              <w:keepLines w:val="0"/>
+              <w:widowControl/>
+              <w:suppressLineNumbers w:val="0"/>
+              <w:shd w:val="clear" w:fill="EEEEEC"/>
+              <w:bidi w:val="0"/>
+              <w:ind w:left="0" w:firstLine="0"/>
+              <w:jc w:val="center"/>
+              <w:rPr>
+                <w:rFonts w:hint="eastAsia" w:ascii="微软雅黑" w:hAnsi="微软雅黑" w:eastAsia="微软雅黑" w:cs="微软雅黑"/>
+                <w:b/>
+                <w:caps w:val="0"/>
+                <w:spacing w:val="0"/>
+              </w:rPr>
+            </w:pPr>
+            <w:r>
+              <w:rPr>
+                <w:rFonts w:hint="eastAsia" w:ascii="微软雅黑" w:hAnsi="微软雅黑" w:eastAsia="微软雅黑" w:cs="微软雅黑"/>
+                <w:b/>
+                <w:caps w:val="0"/>
+                <w:spacing w:val="0"/>
+                <w:kern w:val="0"/>
+                <w:sz w:val="24"/>
+                <w:szCs w:val="24"/>
+                <w:lang w:val="en-US" w:eastAsia="zh-CN" w:bidi="ar"/>
+              </w:rPr>
+              <w:t>Memory</w:t>
+            </w:r>
+          </w:p>
+        </w:tc>
+        <w:tc>
+          <w:tcPr>
+            <w:tcW w:w="5308" w:type="dxa"/>
+            <w:shd w:val="clear" w:color="auto" w:fill="EEEEEC"/>
+            <w:vAlign w:val="center"/>
+          </w:tcPr>
+          <w:p>
+            <w:pPr>
+              <w:keepNext w:val="0"/>
+              <w:keepLines w:val="0"/>
+              <w:widowControl/>
+              <w:suppressLineNumbers w:val="0"/>
+              <w:shd w:val="clear" w:fill="EEEEEC"/>
+              <w:bidi w:val="0"/>
+              <w:ind w:left="0" w:firstLine="0"/>
+              <w:jc w:val="center"/>
+              <w:rPr>
+                <w:rFonts w:hint="eastAsia" w:ascii="微软雅黑" w:hAnsi="微软雅黑" w:eastAsia="微软雅黑" w:cs="微软雅黑"/>
+                <w:b/>
+                <w:caps w:val="0"/>
+                <w:spacing w:val="0"/>
+              </w:rPr>
+            </w:pPr>
+            <w:r>
+              <w:rPr>
+                <w:rFonts w:hint="eastAsia" w:ascii="微软雅黑" w:hAnsi="微软雅黑" w:eastAsia="微软雅黑" w:cs="微软雅黑"/>
+                <w:b/>
+                <w:caps w:val="0"/>
+                <w:spacing w:val="0"/>
+                <w:kern w:val="0"/>
+                <w:sz w:val="24"/>
+                <w:szCs w:val="24"/>
+                <w:lang w:val="en-US" w:eastAsia="zh-CN" w:bidi="ar"/>
+              </w:rPr>
+              <w:t>Function</w:t>
+            </w:r>
+          </w:p>
+        </w:tc>
+        <w:tc>
+          <w:tcPr>
+            <w:tcW w:w="1744" w:type="dxa"/>
+            <w:shd w:val="clear" w:color="auto" w:fill="EEEEEC"/>
+            <w:vAlign w:val="center"/>
+          </w:tcPr>
+          <w:p>
+            <w:pPr>
+              <w:keepNext w:val="0"/>
+              <w:keepLines w:val="0"/>
+              <w:widowControl/>
+              <w:suppressLineNumbers w:val="0"/>
+              <w:shd w:val="clear" w:fill="EEEEEC"/>
+              <w:bidi w:val="0"/>
+              <w:ind w:left="0" w:firstLine="0"/>
+              <w:jc w:val="center"/>
+              <w:rPr>
+                <w:rFonts w:hint="eastAsia" w:ascii="微软雅黑" w:hAnsi="微软雅黑" w:eastAsia="微软雅黑" w:cs="微软雅黑"/>
+                <w:b/>
+                <w:caps w:val="0"/>
+                <w:spacing w:val="0"/>
+              </w:rPr>
+            </w:pPr>
+            <w:r>
+              <w:rPr>
+                <w:rFonts w:hint="eastAsia" w:ascii="微软雅黑" w:hAnsi="微软雅黑" w:eastAsia="微软雅黑" w:cs="微软雅黑"/>
+                <w:b/>
+                <w:caps w:val="0"/>
+                <w:spacing w:val="0"/>
+                <w:kern w:val="0"/>
+                <w:sz w:val="24"/>
+                <w:szCs w:val="24"/>
+                <w:lang w:val="en-US" w:eastAsia="zh-CN" w:bidi="ar"/>
+              </w:rPr>
+              <w:t>Location</w:t>
+            </w:r>
+          </w:p>
+        </w:tc>
+      </w:tr>
+      <w:tr>
+        <w:tblPrEx>
+          <w:tblBorders>
+            <w:top w:val="outset" w:color="auto" w:sz="6" w:space="0"/>
+            <w:left w:val="outset" w:color="auto" w:sz="6" w:space="0"/>
+            <w:bottom w:val="outset" w:color="auto" w:sz="6" w:space="0"/>
+            <w:right w:val="outset" w:color="auto" w:sz="6" w:space="0"/>
+            <w:insideH w:val="outset" w:color="auto" w:sz="6" w:space="0"/>
+            <w:insideV w:val="outset" w:color="auto" w:sz="6" w:space="0"/>
+          </w:tblBorders>
+          <w:shd w:val="clear" w:color="auto" w:fill="auto"/>
+          <w:tblLayout w:type="fixed"/>
+          <w:tblCellMar>
+            <w:top w:w="15" w:type="dxa"/>
+            <w:left w:w="15" w:type="dxa"/>
+            <w:bottom w:w="15" w:type="dxa"/>
+            <w:right w:w="15" w:type="dxa"/>
+          </w:tblCellMar>
+        </w:tblPrEx>
+        <w:trPr>
+          <w:tblCellSpacing w:w="0" w:type="dxa"/>
+        </w:trPr>
+        <w:tc>
+          <w:tcPr>
+            <w:tcW w:w="142" w:type="dxa"/>
+            <w:shd w:val="clear" w:color="auto" w:fill="EEEEEC"/>
+            <w:vAlign w:val="center"/>
+          </w:tcPr>
+          <w:p>
+            <w:pPr>
+              <w:keepNext w:val="0"/>
+              <w:keepLines w:val="0"/>
+              <w:widowControl/>
+              <w:suppressLineNumbers w:val="0"/>
+              <w:shd w:val="clear" w:fill="EEEEEC"/>
+              <w:bidi w:val="0"/>
+              <w:ind w:left="0" w:firstLine="0"/>
+              <w:jc w:val="center"/>
+              <w:rPr>
+                <w:rFonts w:hint="eastAsia" w:ascii="微软雅黑" w:hAnsi="微软雅黑" w:eastAsia="微软雅黑" w:cs="微软雅黑"/>
+                <w:caps w:val="0"/>
+                <w:spacing w:val="0"/>
+              </w:rPr>
+            </w:pPr>
+            <w:r>
+              <w:rPr>
+                <w:rFonts w:hint="eastAsia" w:ascii="微软雅黑" w:hAnsi="微软雅黑" w:eastAsia="微软雅黑" w:cs="微软雅黑"/>
+                <w:caps w:val="0"/>
+                <w:spacing w:val="0"/>
+                <w:kern w:val="0"/>
+                <w:sz w:val="24"/>
+                <w:szCs w:val="24"/>
+                <w:lang w:val="en-US" w:eastAsia="zh-CN" w:bidi="ar"/>
+              </w:rPr>
+              <w:t>1</w:t>
+            </w:r>
+          </w:p>
+        </w:tc>
+        <w:tc>
+          <w:tcPr>
+            <w:tcW w:w="539" w:type="dxa"/>
+            <w:shd w:val="clear" w:color="auto" w:fill="EEEEEC"/>
+            <w:vAlign w:val="center"/>
+          </w:tcPr>
+          <w:p>
+            <w:pPr>
+              <w:keepNext w:val="0"/>
+              <w:keepLines w:val="0"/>
+              <w:widowControl/>
+              <w:suppressLineNumbers w:val="0"/>
+              <w:shd w:val="clear" w:fill="EEEEEC"/>
+              <w:bidi w:val="0"/>
+              <w:ind w:left="0" w:firstLine="0"/>
+              <w:jc w:val="center"/>
+              <w:rPr>
+                <w:rFonts w:hint="eastAsia" w:ascii="微软雅黑" w:hAnsi="微软雅黑" w:eastAsia="微软雅黑" w:cs="微软雅黑"/>
+                <w:caps w:val="0"/>
+                <w:spacing w:val="0"/>
+              </w:rPr>
+            </w:pPr>
+            <w:r>
+              <w:rPr>
+                <w:rFonts w:hint="eastAsia" w:ascii="微软雅黑" w:hAnsi="微软雅黑" w:eastAsia="微软雅黑" w:cs="微软雅黑"/>
+                <w:caps w:val="0"/>
+                <w:spacing w:val="0"/>
+                <w:kern w:val="0"/>
+                <w:sz w:val="24"/>
+                <w:szCs w:val="24"/>
+                <w:lang w:val="en-US" w:eastAsia="zh-CN" w:bidi="ar"/>
+              </w:rPr>
+              <w:t>0.0002</w:t>
+            </w:r>
+          </w:p>
+        </w:tc>
+        <w:tc>
+          <w:tcPr>
+            <w:tcW w:w="601" w:type="dxa"/>
+            <w:shd w:val="clear" w:color="auto" w:fill="EEEEEC"/>
+            <w:vAlign w:val="center"/>
+          </w:tcPr>
+          <w:p>
+            <w:pPr>
+              <w:keepNext w:val="0"/>
+              <w:keepLines w:val="0"/>
+              <w:widowControl/>
+              <w:suppressLineNumbers w:val="0"/>
+              <w:shd w:val="clear" w:fill="EEEEEC"/>
+              <w:bidi w:val="0"/>
+              <w:ind w:left="0" w:firstLine="0"/>
+              <w:jc w:val="right"/>
+              <w:rPr>
+                <w:rFonts w:hint="eastAsia" w:ascii="微软雅黑" w:hAnsi="微软雅黑" w:eastAsia="微软雅黑" w:cs="微软雅黑"/>
+                <w:caps w:val="0"/>
+                <w:spacing w:val="0"/>
+              </w:rPr>
+            </w:pPr>
+            <w:r>
+              <w:rPr>
+                <w:rFonts w:hint="eastAsia" w:ascii="微软雅黑" w:hAnsi="微软雅黑" w:eastAsia="微软雅黑" w:cs="微软雅黑"/>
+                <w:caps w:val="0"/>
+                <w:spacing w:val="0"/>
+                <w:kern w:val="0"/>
+                <w:sz w:val="24"/>
+                <w:szCs w:val="24"/>
+                <w:lang w:val="en-US" w:eastAsia="zh-CN" w:bidi="ar"/>
+              </w:rPr>
+              <w:t>336840</w:t>
+            </w:r>
+          </w:p>
+        </w:tc>
+        <w:tc>
+          <w:tcPr>
+            <w:tcW w:w="5308" w:type="dxa"/>
+            <w:shd w:val="clear" w:color="auto" w:fill="EEEEEC"/>
+            <w:vAlign w:val="center"/>
+          </w:tcPr>
+          <w:p>
+            <w:pPr>
+              <w:keepNext w:val="0"/>
+              <w:keepLines w:val="0"/>
+              <w:widowControl/>
+              <w:suppressLineNumbers w:val="0"/>
+              <w:shd w:val="clear" w:fill="EEEEEC"/>
+              <w:bidi w:val="0"/>
+              <w:ind w:left="0" w:firstLine="0"/>
+              <w:jc w:val="left"/>
+              <w:rPr>
+                <w:rFonts w:hint="eastAsia" w:ascii="微软雅黑" w:hAnsi="微软雅黑" w:eastAsia="微软雅黑" w:cs="微软雅黑"/>
+                <w:caps w:val="0"/>
+                <w:spacing w:val="0"/>
+              </w:rPr>
+            </w:pPr>
+            <w:r>
+              <w:rPr>
+                <w:rFonts w:hint="eastAsia" w:ascii="微软雅黑" w:hAnsi="微软雅黑" w:eastAsia="微软雅黑" w:cs="微软雅黑"/>
+                <w:caps w:val="0"/>
+                <w:spacing w:val="0"/>
+                <w:kern w:val="0"/>
+                <w:sz w:val="24"/>
+                <w:szCs w:val="24"/>
+                <w:lang w:val="en-US" w:eastAsia="zh-CN" w:bidi="ar"/>
+              </w:rPr>
+              <w:t>{main}( )</w:t>
+            </w:r>
+          </w:p>
+        </w:tc>
+        <w:tc>
+          <w:tcPr>
+            <w:tcW w:w="1744" w:type="dxa"/>
+            <w:shd w:val="clear" w:color="auto" w:fill="EEEEEC"/>
+            <w:vAlign w:val="center"/>
+          </w:tcPr>
+          <w:p>
+            <w:pPr>
+              <w:keepNext w:val="0"/>
+              <w:keepLines w:val="0"/>
+              <w:widowControl/>
+              <w:suppressLineNumbers w:val="0"/>
+              <w:shd w:val="clear" w:fill="EEEEEC"/>
+              <w:bidi w:val="0"/>
+              <w:ind w:left="0" w:firstLine="0"/>
+              <w:jc w:val="left"/>
+              <w:rPr>
+                <w:rFonts w:hint="eastAsia" w:ascii="微软雅黑" w:hAnsi="微软雅黑" w:eastAsia="微软雅黑" w:cs="微软雅黑"/>
+                <w:caps w:val="0"/>
+                <w:spacing w:val="0"/>
+              </w:rPr>
+            </w:pPr>
+            <w:r>
+              <w:rPr>
+                <w:rFonts w:hint="eastAsia" w:ascii="微软雅黑" w:hAnsi="微软雅黑" w:eastAsia="微软雅黑" w:cs="微软雅黑"/>
+                <w:caps w:val="0"/>
+                <w:spacing w:val="0"/>
+                <w:kern w:val="0"/>
+                <w:sz w:val="24"/>
+                <w:szCs w:val="24"/>
+                <w:lang w:val="en-US" w:eastAsia="zh-CN" w:bidi="ar"/>
+              </w:rPr>
+              <w:t>..\index.php</w:t>
+            </w:r>
+            <w:r>
+              <w:rPr>
+                <w:rFonts w:hint="eastAsia" w:ascii="微软雅黑" w:hAnsi="微软雅黑" w:eastAsia="微软雅黑" w:cs="微软雅黑"/>
+                <w:b/>
+                <w:caps w:val="0"/>
+                <w:spacing w:val="0"/>
+                <w:kern w:val="0"/>
+                <w:sz w:val="24"/>
+                <w:szCs w:val="24"/>
+                <w:lang w:val="en-US" w:eastAsia="zh-CN" w:bidi="ar"/>
+              </w:rPr>
+              <w:t>:</w:t>
+            </w:r>
+            <w:r>
+              <w:rPr>
+                <w:rFonts w:hint="eastAsia" w:ascii="微软雅黑" w:hAnsi="微软雅黑" w:eastAsia="微软雅黑" w:cs="微软雅黑"/>
+                <w:caps w:val="0"/>
+                <w:spacing w:val="0"/>
+                <w:kern w:val="0"/>
+                <w:sz w:val="24"/>
+                <w:szCs w:val="24"/>
+                <w:lang w:val="en-US" w:eastAsia="zh-CN" w:bidi="ar"/>
+              </w:rPr>
+              <w:t>0</w:t>
+            </w:r>
+          </w:p>
+        </w:tc>
+      </w:tr>
+      <w:tr>
+        <w:tblPrEx>
+          <w:tblBorders>
+            <w:top w:val="outset" w:color="auto" w:sz="6" w:space="0"/>
+            <w:left w:val="outset" w:color="auto" w:sz="6" w:space="0"/>
+            <w:bottom w:val="outset" w:color="auto" w:sz="6" w:space="0"/>
+            <w:right w:val="outset" w:color="auto" w:sz="6" w:space="0"/>
+            <w:insideH w:val="outset" w:color="auto" w:sz="6" w:space="0"/>
+            <w:insideV w:val="outset" w:color="auto" w:sz="6" w:space="0"/>
+          </w:tblBorders>
+          <w:shd w:val="clear" w:color="auto" w:fill="auto"/>
+          <w:tblLayout w:type="fixed"/>
+          <w:tblCellMar>
+            <w:top w:w="15" w:type="dxa"/>
+            <w:left w:w="15" w:type="dxa"/>
+            <w:bottom w:w="15" w:type="dxa"/>
+            <w:right w:w="15" w:type="dxa"/>
+          </w:tblCellMar>
+        </w:tblPrEx>
+        <w:trPr>
+          <w:tblCellSpacing w:w="0" w:type="dxa"/>
+        </w:trPr>
+        <w:tc>
+          <w:tcPr>
+            <w:tcW w:w="142" w:type="dxa"/>
+            <w:shd w:val="clear" w:color="auto" w:fill="EEEEEC"/>
+            <w:vAlign w:val="center"/>
+          </w:tcPr>
+          <w:p>
+            <w:pPr>
+              <w:keepNext w:val="0"/>
+              <w:keepLines w:val="0"/>
+              <w:widowControl/>
+              <w:suppressLineNumbers w:val="0"/>
+              <w:shd w:val="clear" w:fill="EEEEEC"/>
+              <w:bidi w:val="0"/>
+              <w:ind w:left="0" w:firstLine="0"/>
+              <w:jc w:val="center"/>
+              <w:rPr>
+                <w:rFonts w:hint="eastAsia" w:ascii="微软雅黑" w:hAnsi="微软雅黑" w:eastAsia="微软雅黑" w:cs="微软雅黑"/>
+                <w:caps w:val="0"/>
+                <w:spacing w:val="0"/>
+              </w:rPr>
+            </w:pPr>
+            <w:r>
+              <w:rPr>
+                <w:rFonts w:hint="eastAsia" w:ascii="微软雅黑" w:hAnsi="微软雅黑" w:eastAsia="微软雅黑" w:cs="微软雅黑"/>
+                <w:caps w:val="0"/>
+                <w:spacing w:val="0"/>
+                <w:kern w:val="0"/>
+                <w:sz w:val="24"/>
+                <w:szCs w:val="24"/>
+                <w:lang w:val="en-US" w:eastAsia="zh-CN" w:bidi="ar"/>
+              </w:rPr>
+              <w:t>2</w:t>
+            </w:r>
+          </w:p>
+        </w:tc>
+        <w:tc>
+          <w:tcPr>
+            <w:tcW w:w="539" w:type="dxa"/>
+            <w:shd w:val="clear" w:color="auto" w:fill="EEEEEC"/>
+            <w:vAlign w:val="center"/>
+          </w:tcPr>
+          <w:p>
+            <w:pPr>
+              <w:keepNext w:val="0"/>
+              <w:keepLines w:val="0"/>
+              <w:widowControl/>
+              <w:suppressLineNumbers w:val="0"/>
+              <w:shd w:val="clear" w:fill="EEEEEC"/>
+              <w:bidi w:val="0"/>
+              <w:ind w:left="0" w:firstLine="0"/>
+              <w:jc w:val="center"/>
+              <w:rPr>
+                <w:rFonts w:hint="eastAsia" w:ascii="微软雅黑" w:hAnsi="微软雅黑" w:eastAsia="微软雅黑" w:cs="微软雅黑"/>
+                <w:caps w:val="0"/>
+                <w:spacing w:val="0"/>
+              </w:rPr>
+            </w:pPr>
+            <w:r>
+              <w:rPr>
+                <w:rFonts w:hint="eastAsia" w:ascii="微软雅黑" w:hAnsi="微软雅黑" w:eastAsia="微软雅黑" w:cs="微软雅黑"/>
+                <w:caps w:val="0"/>
+                <w:spacing w:val="0"/>
+                <w:kern w:val="0"/>
+                <w:sz w:val="24"/>
+                <w:szCs w:val="24"/>
+                <w:lang w:val="en-US" w:eastAsia="zh-CN" w:bidi="ar"/>
+              </w:rPr>
+              <w:t>0.3696</w:t>
+            </w:r>
+          </w:p>
+        </w:tc>
+        <w:tc>
+          <w:tcPr>
+            <w:tcW w:w="601" w:type="dxa"/>
+            <w:shd w:val="clear" w:color="auto" w:fill="EEEEEC"/>
+            <w:vAlign w:val="center"/>
+          </w:tcPr>
+          <w:p>
+            <w:pPr>
+              <w:keepNext w:val="0"/>
+              <w:keepLines w:val="0"/>
+              <w:widowControl/>
+              <w:suppressLineNumbers w:val="0"/>
+              <w:shd w:val="clear" w:fill="EEEEEC"/>
+              <w:bidi w:val="0"/>
+              <w:ind w:left="0" w:firstLine="0"/>
+              <w:jc w:val="right"/>
+              <w:rPr>
+                <w:rFonts w:hint="eastAsia" w:ascii="微软雅黑" w:hAnsi="微软雅黑" w:eastAsia="微软雅黑" w:cs="微软雅黑"/>
+                <w:caps w:val="0"/>
+                <w:spacing w:val="0"/>
+              </w:rPr>
+            </w:pPr>
+            <w:r>
+              <w:rPr>
+                <w:rFonts w:hint="eastAsia" w:ascii="微软雅黑" w:hAnsi="微软雅黑" w:eastAsia="微软雅黑" w:cs="微软雅黑"/>
+                <w:caps w:val="0"/>
+                <w:spacing w:val="0"/>
+                <w:kern w:val="0"/>
+                <w:sz w:val="24"/>
+                <w:szCs w:val="24"/>
+                <w:lang w:val="en-US" w:eastAsia="zh-CN" w:bidi="ar"/>
+              </w:rPr>
+              <w:t>516760</w:t>
+            </w:r>
+          </w:p>
+        </w:tc>
+        <w:tc>
+          <w:tcPr>
+            <w:tcW w:w="5308" w:type="dxa"/>
+            <w:shd w:val="clear" w:color="auto" w:fill="EEEEEC"/>
+            <w:vAlign w:val="center"/>
+          </w:tcPr>
+          <w:p>
+            <w:pPr>
+              <w:keepNext w:val="0"/>
+              <w:keepLines w:val="0"/>
+              <w:widowControl/>
+              <w:suppressLineNumbers w:val="0"/>
+              <w:shd w:val="clear" w:fill="EEEEEC"/>
+              <w:bidi w:val="0"/>
+              <w:ind w:left="0" w:firstLine="0"/>
+              <w:jc w:val="left"/>
+              <w:rPr>
+                <w:rFonts w:hint="eastAsia" w:ascii="微软雅黑" w:hAnsi="微软雅黑" w:eastAsia="微软雅黑" w:cs="微软雅黑"/>
+                <w:caps w:val="0"/>
+                <w:spacing w:val="0"/>
+              </w:rPr>
+            </w:pPr>
+            <w:r>
+              <w:rPr>
+                <w:rFonts w:hint="eastAsia" w:ascii="微软雅黑" w:hAnsi="微软雅黑" w:eastAsia="微软雅黑" w:cs="微软雅黑"/>
+                <w:caps w:val="0"/>
+                <w:spacing w:val="0"/>
+                <w:kern w:val="0"/>
+                <w:sz w:val="24"/>
+                <w:szCs w:val="24"/>
+                <w:lang w:val="en-US" w:eastAsia="zh-CN" w:bidi="ar"/>
+              </w:rPr>
+              <w:t>Controller-&gt;Run( )</w:t>
+            </w:r>
+          </w:p>
+        </w:tc>
+        <w:tc>
+          <w:tcPr>
+            <w:tcW w:w="1744" w:type="dxa"/>
+            <w:shd w:val="clear" w:color="auto" w:fill="EEEEEC"/>
+            <w:vAlign w:val="center"/>
+          </w:tcPr>
+          <w:p>
+            <w:pPr>
+              <w:keepNext w:val="0"/>
+              <w:keepLines w:val="0"/>
+              <w:widowControl/>
+              <w:suppressLineNumbers w:val="0"/>
+              <w:shd w:val="clear" w:fill="EEEEEC"/>
+              <w:bidi w:val="0"/>
+              <w:ind w:left="0" w:firstLine="0"/>
+              <w:jc w:val="left"/>
+              <w:rPr>
+                <w:rFonts w:hint="eastAsia" w:ascii="微软雅黑" w:hAnsi="微软雅黑" w:eastAsia="微软雅黑" w:cs="微软雅黑"/>
+                <w:caps w:val="0"/>
+                <w:spacing w:val="0"/>
+              </w:rPr>
+            </w:pPr>
+            <w:r>
+              <w:rPr>
+                <w:rFonts w:hint="eastAsia" w:ascii="微软雅黑" w:hAnsi="微软雅黑" w:eastAsia="微软雅黑" w:cs="微软雅黑"/>
+                <w:caps w:val="0"/>
+                <w:spacing w:val="0"/>
+                <w:kern w:val="0"/>
+                <w:sz w:val="24"/>
+                <w:szCs w:val="24"/>
+                <w:lang w:val="en-US" w:eastAsia="zh-CN" w:bidi="ar"/>
+              </w:rPr>
+              <w:t>..\index.php</w:t>
+            </w:r>
+            <w:r>
+              <w:rPr>
+                <w:rFonts w:hint="eastAsia" w:ascii="微软雅黑" w:hAnsi="微软雅黑" w:eastAsia="微软雅黑" w:cs="微软雅黑"/>
+                <w:b/>
+                <w:caps w:val="0"/>
+                <w:spacing w:val="0"/>
+                <w:kern w:val="0"/>
+                <w:sz w:val="24"/>
+                <w:szCs w:val="24"/>
+                <w:lang w:val="en-US" w:eastAsia="zh-CN" w:bidi="ar"/>
+              </w:rPr>
+              <w:t>:</w:t>
+            </w:r>
+            <w:r>
+              <w:rPr>
+                <w:rFonts w:hint="eastAsia" w:ascii="微软雅黑" w:hAnsi="微软雅黑" w:eastAsia="微软雅黑" w:cs="微软雅黑"/>
+                <w:caps w:val="0"/>
+                <w:spacing w:val="0"/>
+                <w:kern w:val="0"/>
+                <w:sz w:val="24"/>
+                <w:szCs w:val="24"/>
+                <w:lang w:val="en-US" w:eastAsia="zh-CN" w:bidi="ar"/>
+              </w:rPr>
+              <w:t>74</w:t>
+            </w:r>
+          </w:p>
+        </w:tc>
+      </w:tr>
+      <w:tr>
+        <w:tblPrEx>
+          <w:tblBorders>
+            <w:top w:val="outset" w:color="auto" w:sz="6" w:space="0"/>
+            <w:left w:val="outset" w:color="auto" w:sz="6" w:space="0"/>
+            <w:bottom w:val="outset" w:color="auto" w:sz="6" w:space="0"/>
+            <w:right w:val="outset" w:color="auto" w:sz="6" w:space="0"/>
+            <w:insideH w:val="outset" w:color="auto" w:sz="6" w:space="0"/>
+            <w:insideV w:val="outset" w:color="auto" w:sz="6" w:space="0"/>
+          </w:tblBorders>
+          <w:shd w:val="clear" w:color="auto" w:fill="auto"/>
+          <w:tblLayout w:type="fixed"/>
+          <w:tblCellMar>
+            <w:top w:w="15" w:type="dxa"/>
+            <w:left w:w="15" w:type="dxa"/>
+            <w:bottom w:w="15" w:type="dxa"/>
+            <w:right w:w="15" w:type="dxa"/>
+          </w:tblCellMar>
+        </w:tblPrEx>
+        <w:trPr>
+          <w:tblCellSpacing w:w="0" w:type="dxa"/>
+        </w:trPr>
+        <w:tc>
+          <w:tcPr>
+            <w:tcW w:w="142" w:type="dxa"/>
+            <w:shd w:val="clear" w:color="auto" w:fill="EEEEEC"/>
+            <w:vAlign w:val="center"/>
+          </w:tcPr>
+          <w:p>
+            <w:pPr>
+              <w:keepNext w:val="0"/>
+              <w:keepLines w:val="0"/>
+              <w:widowControl/>
+              <w:suppressLineNumbers w:val="0"/>
+              <w:shd w:val="clear" w:fill="EEEEEC"/>
+              <w:bidi w:val="0"/>
+              <w:ind w:left="0" w:firstLine="0"/>
+              <w:jc w:val="center"/>
+              <w:rPr>
+                <w:rFonts w:hint="eastAsia" w:ascii="微软雅黑" w:hAnsi="微软雅黑" w:eastAsia="微软雅黑" w:cs="微软雅黑"/>
+                <w:caps w:val="0"/>
+                <w:spacing w:val="0"/>
+              </w:rPr>
+            </w:pPr>
+            <w:r>
+              <w:rPr>
+                <w:rFonts w:hint="eastAsia" w:ascii="微软雅黑" w:hAnsi="微软雅黑" w:eastAsia="微软雅黑" w:cs="微软雅黑"/>
+                <w:caps w:val="0"/>
+                <w:spacing w:val="0"/>
+                <w:kern w:val="0"/>
+                <w:sz w:val="24"/>
+                <w:szCs w:val="24"/>
+                <w:lang w:val="en-US" w:eastAsia="zh-CN" w:bidi="ar"/>
+              </w:rPr>
+              <w:t>3</w:t>
+            </w:r>
+          </w:p>
+        </w:tc>
+        <w:tc>
+          <w:tcPr>
+            <w:tcW w:w="539" w:type="dxa"/>
+            <w:shd w:val="clear" w:color="auto" w:fill="EEEEEC"/>
+            <w:vAlign w:val="center"/>
+          </w:tcPr>
+          <w:p>
+            <w:pPr>
+              <w:keepNext w:val="0"/>
+              <w:keepLines w:val="0"/>
+              <w:widowControl/>
+              <w:suppressLineNumbers w:val="0"/>
+              <w:shd w:val="clear" w:fill="EEEEEC"/>
+              <w:bidi w:val="0"/>
+              <w:ind w:left="0" w:firstLine="0"/>
+              <w:jc w:val="center"/>
+              <w:rPr>
+                <w:rFonts w:hint="eastAsia" w:ascii="微软雅黑" w:hAnsi="微软雅黑" w:eastAsia="微软雅黑" w:cs="微软雅黑"/>
+                <w:caps w:val="0"/>
+                <w:spacing w:val="0"/>
+              </w:rPr>
+            </w:pPr>
+            <w:r>
+              <w:rPr>
+                <w:rFonts w:hint="eastAsia" w:ascii="微软雅黑" w:hAnsi="微软雅黑" w:eastAsia="微软雅黑" w:cs="微软雅黑"/>
+                <w:caps w:val="0"/>
+                <w:spacing w:val="0"/>
+                <w:kern w:val="0"/>
+                <w:sz w:val="24"/>
+                <w:szCs w:val="24"/>
+                <w:lang w:val="en-US" w:eastAsia="zh-CN" w:bidi="ar"/>
+              </w:rPr>
+              <w:t>0.4679</w:t>
+            </w:r>
+          </w:p>
+        </w:tc>
+        <w:tc>
+          <w:tcPr>
+            <w:tcW w:w="601" w:type="dxa"/>
+            <w:shd w:val="clear" w:color="auto" w:fill="EEEEEC"/>
+            <w:vAlign w:val="center"/>
+          </w:tcPr>
+          <w:p>
+            <w:pPr>
+              <w:keepNext w:val="0"/>
+              <w:keepLines w:val="0"/>
+              <w:widowControl/>
+              <w:suppressLineNumbers w:val="0"/>
+              <w:shd w:val="clear" w:fill="EEEEEC"/>
+              <w:bidi w:val="0"/>
+              <w:ind w:left="0" w:firstLine="0"/>
+              <w:jc w:val="right"/>
+              <w:rPr>
+                <w:rFonts w:hint="eastAsia" w:ascii="微软雅黑" w:hAnsi="微软雅黑" w:eastAsia="微软雅黑" w:cs="微软雅黑"/>
+                <w:caps w:val="0"/>
+                <w:spacing w:val="0"/>
+              </w:rPr>
+            </w:pPr>
+            <w:r>
+              <w:rPr>
+                <w:rFonts w:hint="eastAsia" w:ascii="微软雅黑" w:hAnsi="微软雅黑" w:eastAsia="微软雅黑" w:cs="微软雅黑"/>
+                <w:caps w:val="0"/>
+                <w:spacing w:val="0"/>
+                <w:kern w:val="0"/>
+                <w:sz w:val="24"/>
+                <w:szCs w:val="24"/>
+                <w:lang w:val="en-US" w:eastAsia="zh-CN" w:bidi="ar"/>
+              </w:rPr>
+              <w:t>533552</w:t>
+            </w:r>
+          </w:p>
+        </w:tc>
+        <w:tc>
+          <w:tcPr>
+            <w:tcW w:w="5308" w:type="dxa"/>
+            <w:shd w:val="clear" w:color="auto" w:fill="EEEEEC"/>
+            <w:vAlign w:val="center"/>
+          </w:tcPr>
+          <w:p>
+            <w:pPr>
+              <w:keepNext w:val="0"/>
+              <w:keepLines w:val="0"/>
+              <w:widowControl/>
+              <w:suppressLineNumbers w:val="0"/>
+              <w:shd w:val="clear" w:fill="EEEEEC"/>
+              <w:bidi w:val="0"/>
+              <w:ind w:left="0" w:firstLine="0"/>
+              <w:jc w:val="left"/>
+              <w:rPr>
+                <w:rFonts w:hint="eastAsia" w:ascii="微软雅黑" w:hAnsi="微软雅黑" w:eastAsia="微软雅黑" w:cs="微软雅黑"/>
+                <w:caps w:val="0"/>
+                <w:spacing w:val="0"/>
+              </w:rPr>
+            </w:pPr>
+            <w:r>
+              <w:rPr>
+                <w:rFonts w:hint="eastAsia" w:ascii="微软雅黑" w:hAnsi="微软雅黑" w:eastAsia="微软雅黑" w:cs="微软雅黑"/>
+                <w:caps w:val="0"/>
+                <w:spacing w:val="0"/>
+                <w:kern w:val="0"/>
+                <w:sz w:val="24"/>
+                <w:szCs w:val="24"/>
+                <w:lang w:val="en-US" w:eastAsia="zh-CN" w:bidi="ar"/>
+              </w:rPr>
+              <w:t>include( </w:t>
+            </w:r>
+            <w:r>
+              <w:rPr>
+                <w:rFonts w:hint="eastAsia" w:ascii="微软雅黑" w:hAnsi="微软雅黑" w:eastAsia="微软雅黑" w:cs="微软雅黑"/>
+                <w:caps w:val="0"/>
+                <w:color w:val="00BB00"/>
+                <w:spacing w:val="0"/>
+                <w:kern w:val="0"/>
+                <w:sz w:val="24"/>
+                <w:szCs w:val="24"/>
+                <w:lang w:val="en-US" w:eastAsia="zh-CN" w:bidi="ar"/>
+              </w:rPr>
+              <w:t>'D:\www\users\erp.jieqiangtec.com\admin\app\module\order\service.php'</w:t>
+            </w:r>
+            <w:r>
+              <w:rPr>
+                <w:rFonts w:hint="eastAsia" w:ascii="微软雅黑" w:hAnsi="微软雅黑" w:eastAsia="微软雅黑" w:cs="微软雅黑"/>
+                <w:caps w:val="0"/>
+                <w:spacing w:val="0"/>
+                <w:kern w:val="0"/>
+                <w:sz w:val="24"/>
+                <w:szCs w:val="24"/>
+                <w:lang w:val="en-US" w:eastAsia="zh-CN" w:bidi="ar"/>
+              </w:rPr>
+              <w:t> )</w:t>
+            </w:r>
+          </w:p>
+        </w:tc>
+        <w:tc>
+          <w:tcPr>
+            <w:tcW w:w="1744" w:type="dxa"/>
+            <w:shd w:val="clear" w:color="auto" w:fill="EEEEEC"/>
+            <w:vAlign w:val="center"/>
+          </w:tcPr>
+          <w:p>
+            <w:pPr>
+              <w:keepNext w:val="0"/>
+              <w:keepLines w:val="0"/>
+              <w:widowControl/>
+              <w:suppressLineNumbers w:val="0"/>
+              <w:shd w:val="clear" w:fill="EEEEEC"/>
+              <w:bidi w:val="0"/>
+              <w:ind w:left="0" w:firstLine="0"/>
+              <w:jc w:val="left"/>
+              <w:rPr>
+                <w:rFonts w:hint="eastAsia" w:ascii="微软雅黑" w:hAnsi="微软雅黑" w:eastAsia="微软雅黑" w:cs="微软雅黑"/>
+                <w:caps w:val="0"/>
+                <w:spacing w:val="0"/>
+              </w:rPr>
+            </w:pPr>
+            <w:r>
+              <w:rPr>
+                <w:rFonts w:hint="eastAsia" w:ascii="微软雅黑" w:hAnsi="微软雅黑" w:eastAsia="微软雅黑" w:cs="微软雅黑"/>
+                <w:caps w:val="0"/>
+                <w:spacing w:val="0"/>
+                <w:kern w:val="0"/>
+                <w:sz w:val="24"/>
+                <w:szCs w:val="24"/>
+                <w:lang w:val="en-US" w:eastAsia="zh-CN" w:bidi="ar"/>
+              </w:rPr>
+              <w:t>..\Controller.class.php</w:t>
+            </w:r>
+            <w:r>
+              <w:rPr>
+                <w:rFonts w:hint="eastAsia" w:ascii="微软雅黑" w:hAnsi="微软雅黑" w:eastAsia="微软雅黑" w:cs="微软雅黑"/>
+                <w:b/>
+                <w:caps w:val="0"/>
+                <w:spacing w:val="0"/>
+                <w:kern w:val="0"/>
+                <w:sz w:val="24"/>
+                <w:szCs w:val="24"/>
+                <w:lang w:val="en-US" w:eastAsia="zh-CN" w:bidi="ar"/>
+              </w:rPr>
+              <w:t>:</w:t>
+            </w:r>
+            <w:r>
+              <w:rPr>
+                <w:rFonts w:hint="eastAsia" w:ascii="微软雅黑" w:hAnsi="微软雅黑" w:eastAsia="微软雅黑" w:cs="微软雅黑"/>
+                <w:caps w:val="0"/>
+                <w:spacing w:val="0"/>
+                <w:kern w:val="0"/>
+                <w:sz w:val="24"/>
+                <w:szCs w:val="24"/>
+                <w:lang w:val="en-US" w:eastAsia="zh-CN" w:bidi="ar"/>
+              </w:rPr>
+              <w:t>63</w:t>
+            </w:r>
+          </w:p>
+        </w:tc>
+      </w:tr>
+      <w:tr>
+        <w:tblPrEx>
+          <w:tblBorders>
+            <w:top w:val="outset" w:color="auto" w:sz="6" w:space="0"/>
+            <w:left w:val="outset" w:color="auto" w:sz="6" w:space="0"/>
+            <w:bottom w:val="outset" w:color="auto" w:sz="6" w:space="0"/>
+            <w:right w:val="outset" w:color="auto" w:sz="6" w:space="0"/>
+            <w:insideH w:val="outset" w:color="auto" w:sz="6" w:space="0"/>
+            <w:insideV w:val="outset" w:color="auto" w:sz="6" w:space="0"/>
+          </w:tblBorders>
+          <w:shd w:val="clear" w:color="auto" w:fill="auto"/>
+          <w:tblLayout w:type="fixed"/>
+          <w:tblCellMar>
+            <w:top w:w="15" w:type="dxa"/>
+            <w:left w:w="15" w:type="dxa"/>
+            <w:bottom w:w="15" w:type="dxa"/>
+            <w:right w:w="15" w:type="dxa"/>
+          </w:tblCellMar>
+        </w:tblPrEx>
+        <w:trPr>
+          <w:tblCellSpacing w:w="0" w:type="dxa"/>
+        </w:trPr>
+        <w:tc>
+          <w:tcPr>
+            <w:tcW w:w="142" w:type="dxa"/>
+            <w:shd w:val="clear" w:color="auto" w:fill="EEEEEC"/>
+            <w:vAlign w:val="center"/>
+          </w:tcPr>
+          <w:p>
+            <w:pPr>
+              <w:keepNext w:val="0"/>
+              <w:keepLines w:val="0"/>
+              <w:widowControl/>
+              <w:suppressLineNumbers w:val="0"/>
+              <w:shd w:val="clear" w:fill="EEEEEC"/>
+              <w:bidi w:val="0"/>
+              <w:ind w:left="0" w:firstLine="0"/>
+              <w:jc w:val="center"/>
+              <w:rPr>
+                <w:rFonts w:hint="eastAsia" w:ascii="微软雅黑" w:hAnsi="微软雅黑" w:eastAsia="微软雅黑" w:cs="微软雅黑"/>
+                <w:caps w:val="0"/>
+                <w:spacing w:val="0"/>
+              </w:rPr>
+            </w:pPr>
+            <w:r>
+              <w:rPr>
+                <w:rFonts w:hint="eastAsia" w:ascii="微软雅黑" w:hAnsi="微软雅黑" w:eastAsia="微软雅黑" w:cs="微软雅黑"/>
+                <w:caps w:val="0"/>
+                <w:spacing w:val="0"/>
+                <w:kern w:val="0"/>
+                <w:sz w:val="24"/>
+                <w:szCs w:val="24"/>
+                <w:lang w:val="en-US" w:eastAsia="zh-CN" w:bidi="ar"/>
+              </w:rPr>
+              <w:t>4</w:t>
+            </w:r>
+          </w:p>
+        </w:tc>
+        <w:tc>
+          <w:tcPr>
+            <w:tcW w:w="539" w:type="dxa"/>
+            <w:shd w:val="clear" w:color="auto" w:fill="EEEEEC"/>
+            <w:vAlign w:val="center"/>
+          </w:tcPr>
+          <w:p>
+            <w:pPr>
+              <w:keepNext w:val="0"/>
+              <w:keepLines w:val="0"/>
+              <w:widowControl/>
+              <w:suppressLineNumbers w:val="0"/>
+              <w:shd w:val="clear" w:fill="EEEEEC"/>
+              <w:bidi w:val="0"/>
+              <w:ind w:left="0" w:firstLine="0"/>
+              <w:jc w:val="center"/>
+              <w:rPr>
+                <w:rFonts w:hint="eastAsia" w:ascii="微软雅黑" w:hAnsi="微软雅黑" w:eastAsia="微软雅黑" w:cs="微软雅黑"/>
+                <w:caps w:val="0"/>
+                <w:spacing w:val="0"/>
+              </w:rPr>
+            </w:pPr>
+            <w:r>
+              <w:rPr>
+                <w:rFonts w:hint="eastAsia" w:ascii="微软雅黑" w:hAnsi="微软雅黑" w:eastAsia="微软雅黑" w:cs="微软雅黑"/>
+                <w:caps w:val="0"/>
+                <w:spacing w:val="0"/>
+                <w:kern w:val="0"/>
+                <w:sz w:val="24"/>
+                <w:szCs w:val="24"/>
+                <w:lang w:val="en-US" w:eastAsia="zh-CN" w:bidi="ar"/>
+              </w:rPr>
+              <w:t>0.4680</w:t>
+            </w:r>
+          </w:p>
+        </w:tc>
+        <w:tc>
+          <w:tcPr>
+            <w:tcW w:w="601" w:type="dxa"/>
+            <w:shd w:val="clear" w:color="auto" w:fill="EEEEEC"/>
+            <w:vAlign w:val="center"/>
+          </w:tcPr>
+          <w:p>
+            <w:pPr>
+              <w:keepNext w:val="0"/>
+              <w:keepLines w:val="0"/>
+              <w:widowControl/>
+              <w:suppressLineNumbers w:val="0"/>
+              <w:shd w:val="clear" w:fill="EEEEEC"/>
+              <w:bidi w:val="0"/>
+              <w:ind w:left="0" w:firstLine="0"/>
+              <w:jc w:val="right"/>
+              <w:rPr>
+                <w:rFonts w:hint="eastAsia" w:ascii="微软雅黑" w:hAnsi="微软雅黑" w:eastAsia="微软雅黑" w:cs="微软雅黑"/>
+                <w:caps w:val="0"/>
+                <w:spacing w:val="0"/>
+              </w:rPr>
+            </w:pPr>
+            <w:r>
+              <w:rPr>
+                <w:rFonts w:hint="eastAsia" w:ascii="微软雅黑" w:hAnsi="微软雅黑" w:eastAsia="微软雅黑" w:cs="微软雅黑"/>
+                <w:caps w:val="0"/>
+                <w:spacing w:val="0"/>
+                <w:kern w:val="0"/>
+                <w:sz w:val="24"/>
+                <w:szCs w:val="24"/>
+                <w:lang w:val="en-US" w:eastAsia="zh-CN" w:bidi="ar"/>
+              </w:rPr>
+              <w:t>533824</w:t>
+            </w:r>
+          </w:p>
+        </w:tc>
+        <w:tc>
+          <w:tcPr>
+            <w:tcW w:w="5308" w:type="dxa"/>
+            <w:shd w:val="clear" w:color="auto" w:fill="EEEEEC"/>
+            <w:vAlign w:val="center"/>
+          </w:tcPr>
+          <w:p>
+            <w:pPr>
+              <w:keepNext w:val="0"/>
+              <w:keepLines w:val="0"/>
+              <w:widowControl/>
+              <w:suppressLineNumbers w:val="0"/>
+              <w:shd w:val="clear" w:fill="EEEEEC"/>
+              <w:bidi w:val="0"/>
+              <w:ind w:left="0" w:firstLine="0"/>
+              <w:jc w:val="left"/>
+              <w:rPr>
+                <w:rFonts w:hint="eastAsia" w:ascii="微软雅黑" w:hAnsi="微软雅黑" w:eastAsia="微软雅黑" w:cs="微软雅黑"/>
+                <w:caps w:val="0"/>
+                <w:spacing w:val="0"/>
+              </w:rPr>
+            </w:pPr>
+            <w:r>
+              <w:rPr>
+                <w:rFonts w:hint="eastAsia" w:ascii="微软雅黑" w:hAnsi="微软雅黑" w:eastAsia="微软雅黑" w:cs="微软雅黑"/>
+                <w:caps w:val="0"/>
+                <w:spacing w:val="0"/>
+                <w:kern w:val="0"/>
+                <w:sz w:val="24"/>
+                <w:szCs w:val="24"/>
+                <w:lang w:val="en-US" w:eastAsia="zh-CN" w:bidi="ar"/>
+              </w:rPr>
+              <w:t>include( </w:t>
+            </w:r>
+            <w:r>
+              <w:rPr>
+                <w:rFonts w:hint="eastAsia" w:ascii="微软雅黑" w:hAnsi="微软雅黑" w:eastAsia="微软雅黑" w:cs="微软雅黑"/>
+                <w:caps w:val="0"/>
+                <w:color w:val="00BB00"/>
+                <w:spacing w:val="0"/>
+                <w:kern w:val="0"/>
+                <w:sz w:val="24"/>
+                <w:szCs w:val="24"/>
+                <w:lang w:val="en-US" w:eastAsia="zh-CN" w:bidi="ar"/>
+              </w:rPr>
+              <w:t>'D:\www\users\erp.jieqiangtec.com\admin\app\block\order\list_3.block.php'</w:t>
+            </w:r>
+            <w:r>
+              <w:rPr>
+                <w:rFonts w:hint="eastAsia" w:ascii="微软雅黑" w:hAnsi="微软雅黑" w:eastAsia="微软雅黑" w:cs="微软雅黑"/>
+                <w:caps w:val="0"/>
+                <w:spacing w:val="0"/>
+                <w:kern w:val="0"/>
+                <w:sz w:val="24"/>
+                <w:szCs w:val="24"/>
+                <w:lang w:val="en-US" w:eastAsia="zh-CN" w:bidi="ar"/>
+              </w:rPr>
+              <w:t> )</w:t>
+            </w:r>
+          </w:p>
+        </w:tc>
+        <w:tc>
+          <w:tcPr>
+            <w:tcW w:w="1744" w:type="dxa"/>
+            <w:shd w:val="clear" w:color="auto" w:fill="EEEEEC"/>
+            <w:vAlign w:val="center"/>
+          </w:tcPr>
+          <w:p>
+            <w:pPr>
+              <w:keepNext w:val="0"/>
+              <w:keepLines w:val="0"/>
+              <w:widowControl/>
+              <w:suppressLineNumbers w:val="0"/>
+              <w:shd w:val="clear" w:fill="EEEEEC"/>
+              <w:bidi w:val="0"/>
+              <w:ind w:left="0" w:firstLine="0"/>
+              <w:jc w:val="left"/>
+              <w:rPr>
+                <w:rFonts w:hint="eastAsia" w:ascii="微软雅黑" w:hAnsi="微软雅黑" w:eastAsia="微软雅黑" w:cs="微软雅黑"/>
+                <w:caps w:val="0"/>
+                <w:spacing w:val="0"/>
+              </w:rPr>
+            </w:pPr>
+            <w:r>
+              <w:rPr>
+                <w:rFonts w:hint="eastAsia" w:ascii="微软雅黑" w:hAnsi="微软雅黑" w:eastAsia="微软雅黑" w:cs="微软雅黑"/>
+                <w:caps w:val="0"/>
+                <w:spacing w:val="0"/>
+                <w:kern w:val="0"/>
+                <w:sz w:val="24"/>
+                <w:szCs w:val="24"/>
+                <w:lang w:val="en-US" w:eastAsia="zh-CN" w:bidi="ar"/>
+              </w:rPr>
+              <w:t>..\service.php</w:t>
+            </w:r>
+            <w:r>
+              <w:rPr>
+                <w:rFonts w:hint="eastAsia" w:ascii="微软雅黑" w:hAnsi="微软雅黑" w:eastAsia="微软雅黑" w:cs="微软雅黑"/>
+                <w:b/>
+                <w:caps w:val="0"/>
+                <w:spacing w:val="0"/>
+                <w:kern w:val="0"/>
+                <w:sz w:val="24"/>
+                <w:szCs w:val="24"/>
+                <w:lang w:val="en-US" w:eastAsia="zh-CN" w:bidi="ar"/>
+              </w:rPr>
+              <w:t>:</w:t>
+            </w:r>
+            <w:r>
+              <w:rPr>
+                <w:rFonts w:hint="eastAsia" w:ascii="微软雅黑" w:hAnsi="微软雅黑" w:eastAsia="微软雅黑" w:cs="微软雅黑"/>
+                <w:caps w:val="0"/>
+                <w:spacing w:val="0"/>
+                <w:kern w:val="0"/>
+                <w:sz w:val="24"/>
+                <w:szCs w:val="24"/>
+                <w:lang w:val="en-US" w:eastAsia="zh-CN" w:bidi="ar"/>
+              </w:rPr>
+              <w:t>9</w:t>
+            </w:r>
+          </w:p>
+        </w:tc>
+      </w:tr>
+      <w:tr>
+        <w:tblPrEx>
+          <w:tblBorders>
+            <w:top w:val="outset" w:color="auto" w:sz="6" w:space="0"/>
+            <w:left w:val="outset" w:color="auto" w:sz="6" w:space="0"/>
+            <w:bottom w:val="outset" w:color="auto" w:sz="6" w:space="0"/>
+            <w:right w:val="outset" w:color="auto" w:sz="6" w:space="0"/>
+            <w:insideH w:val="outset" w:color="auto" w:sz="6" w:space="0"/>
+            <w:insideV w:val="outset" w:color="auto" w:sz="6" w:space="0"/>
+          </w:tblBorders>
+          <w:shd w:val="clear" w:color="auto" w:fill="auto"/>
+          <w:tblLayout w:type="fixed"/>
+          <w:tblCellMar>
+            <w:top w:w="15" w:type="dxa"/>
+            <w:left w:w="15" w:type="dxa"/>
+            <w:bottom w:w="15" w:type="dxa"/>
+            <w:right w:w="15" w:type="dxa"/>
+          </w:tblCellMar>
+        </w:tblPrEx>
+        <w:trPr>
+          <w:tblCellSpacing w:w="0" w:type="dxa"/>
+        </w:trPr>
+        <w:tc>
+          <w:tcPr>
+            <w:tcW w:w="142" w:type="dxa"/>
+            <w:shd w:val="clear" w:color="auto" w:fill="EEEEEC"/>
+            <w:vAlign w:val="center"/>
+          </w:tcPr>
+          <w:p>
+            <w:pPr>
+              <w:keepNext w:val="0"/>
+              <w:keepLines w:val="0"/>
+              <w:widowControl/>
+              <w:suppressLineNumbers w:val="0"/>
+              <w:shd w:val="clear" w:fill="EEEEEC"/>
+              <w:bidi w:val="0"/>
+              <w:ind w:left="0" w:firstLine="0"/>
+              <w:jc w:val="center"/>
+              <w:rPr>
+                <w:rFonts w:hint="eastAsia" w:ascii="微软雅黑" w:hAnsi="微软雅黑" w:eastAsia="微软雅黑" w:cs="微软雅黑"/>
+                <w:caps w:val="0"/>
+                <w:spacing w:val="0"/>
+              </w:rPr>
+            </w:pPr>
+            <w:r>
+              <w:rPr>
+                <w:rFonts w:hint="eastAsia" w:ascii="微软雅黑" w:hAnsi="微软雅黑" w:eastAsia="微软雅黑" w:cs="微软雅黑"/>
+                <w:caps w:val="0"/>
+                <w:spacing w:val="0"/>
+                <w:kern w:val="0"/>
+                <w:sz w:val="24"/>
+                <w:szCs w:val="24"/>
+                <w:lang w:val="en-US" w:eastAsia="zh-CN" w:bidi="ar"/>
+              </w:rPr>
+              <w:t>5</w:t>
+            </w:r>
+          </w:p>
+        </w:tc>
+        <w:tc>
+          <w:tcPr>
+            <w:tcW w:w="539" w:type="dxa"/>
+            <w:shd w:val="clear" w:color="auto" w:fill="EEEEEC"/>
+            <w:vAlign w:val="center"/>
+          </w:tcPr>
+          <w:p>
+            <w:pPr>
+              <w:keepNext w:val="0"/>
+              <w:keepLines w:val="0"/>
+              <w:widowControl/>
+              <w:suppressLineNumbers w:val="0"/>
+              <w:shd w:val="clear" w:fill="EEEEEC"/>
+              <w:bidi w:val="0"/>
+              <w:ind w:left="0" w:firstLine="0"/>
+              <w:jc w:val="center"/>
+              <w:rPr>
+                <w:rFonts w:hint="eastAsia" w:ascii="微软雅黑" w:hAnsi="微软雅黑" w:eastAsia="微软雅黑" w:cs="微软雅黑"/>
+                <w:caps w:val="0"/>
+                <w:spacing w:val="0"/>
+              </w:rPr>
+            </w:pPr>
+            <w:r>
+              <w:rPr>
+                <w:rFonts w:hint="eastAsia" w:ascii="微软雅黑" w:hAnsi="微软雅黑" w:eastAsia="微软雅黑" w:cs="微软雅黑"/>
+                <w:caps w:val="0"/>
+                <w:spacing w:val="0"/>
+                <w:kern w:val="0"/>
+                <w:sz w:val="24"/>
+                <w:szCs w:val="24"/>
+                <w:lang w:val="en-US" w:eastAsia="zh-CN" w:bidi="ar"/>
+              </w:rPr>
+              <w:t>29.9522</w:t>
+            </w:r>
+          </w:p>
+        </w:tc>
+        <w:tc>
+          <w:tcPr>
+            <w:tcW w:w="601" w:type="dxa"/>
+            <w:shd w:val="clear" w:color="auto" w:fill="EEEEEC"/>
+            <w:vAlign w:val="center"/>
+          </w:tcPr>
+          <w:p>
+            <w:pPr>
+              <w:keepNext w:val="0"/>
+              <w:keepLines w:val="0"/>
+              <w:widowControl/>
+              <w:suppressLineNumbers w:val="0"/>
+              <w:shd w:val="clear" w:fill="EEEEEC"/>
+              <w:bidi w:val="0"/>
+              <w:ind w:left="0" w:firstLine="0"/>
+              <w:jc w:val="right"/>
+              <w:rPr>
+                <w:rFonts w:hint="eastAsia" w:ascii="微软雅黑" w:hAnsi="微软雅黑" w:eastAsia="微软雅黑" w:cs="微软雅黑"/>
+                <w:caps w:val="0"/>
+                <w:spacing w:val="0"/>
+              </w:rPr>
+            </w:pPr>
+            <w:r>
+              <w:rPr>
+                <w:rFonts w:hint="eastAsia" w:ascii="微软雅黑" w:hAnsi="微软雅黑" w:eastAsia="微软雅黑" w:cs="微软雅黑"/>
+                <w:caps w:val="0"/>
+                <w:spacing w:val="0"/>
+                <w:kern w:val="0"/>
+                <w:sz w:val="24"/>
+                <w:szCs w:val="24"/>
+                <w:lang w:val="en-US" w:eastAsia="zh-CN" w:bidi="ar"/>
+              </w:rPr>
+              <w:t>8993312</w:t>
+            </w:r>
+          </w:p>
+        </w:tc>
+        <w:tc>
+          <w:tcPr>
+            <w:tcW w:w="5308" w:type="dxa"/>
+            <w:shd w:val="clear" w:color="auto" w:fill="EEEEEC"/>
+            <w:vAlign w:val="center"/>
+          </w:tcPr>
+          <w:p>
+            <w:pPr>
+              <w:keepNext w:val="0"/>
+              <w:keepLines w:val="0"/>
+              <w:widowControl/>
+              <w:suppressLineNumbers w:val="0"/>
+              <w:shd w:val="clear" w:fill="EEEEEC"/>
+              <w:bidi w:val="0"/>
+              <w:ind w:left="0" w:firstLine="0"/>
+              <w:jc w:val="left"/>
+              <w:rPr>
+                <w:rFonts w:hint="eastAsia" w:ascii="微软雅黑" w:hAnsi="微软雅黑" w:eastAsia="微软雅黑" w:cs="微软雅黑"/>
+                <w:caps w:val="0"/>
+                <w:spacing w:val="0"/>
+              </w:rPr>
+            </w:pPr>
+            <w:r>
+              <w:rPr>
+                <w:rFonts w:hint="eastAsia" w:ascii="微软雅黑" w:hAnsi="微软雅黑" w:eastAsia="微软雅黑" w:cs="微软雅黑"/>
+                <w:caps w:val="0"/>
+                <w:spacing w:val="0"/>
+                <w:kern w:val="0"/>
+                <w:sz w:val="24"/>
+                <w:szCs w:val="24"/>
+                <w:lang w:val="en-US" w:eastAsia="zh-CN" w:bidi="ar"/>
+              </w:rPr>
+              <w:t>AdminModel-&gt;GetAdministrator( )</w:t>
+            </w:r>
+          </w:p>
+        </w:tc>
+        <w:tc>
+          <w:tcPr>
+            <w:tcW w:w="1744" w:type="dxa"/>
+            <w:shd w:val="clear" w:color="auto" w:fill="EEEEEC"/>
+            <w:vAlign w:val="center"/>
+          </w:tcPr>
+          <w:p>
+            <w:pPr>
+              <w:keepNext w:val="0"/>
+              <w:keepLines w:val="0"/>
+              <w:widowControl/>
+              <w:suppressLineNumbers w:val="0"/>
+              <w:shd w:val="clear" w:fill="EEEEEC"/>
+              <w:bidi w:val="0"/>
+              <w:ind w:left="0" w:firstLine="0"/>
+              <w:jc w:val="left"/>
+              <w:rPr>
+                <w:rFonts w:hint="eastAsia" w:ascii="微软雅黑" w:hAnsi="微软雅黑" w:eastAsia="微软雅黑" w:cs="微软雅黑"/>
+                <w:caps w:val="0"/>
+                <w:spacing w:val="0"/>
+              </w:rPr>
+            </w:pPr>
+            <w:r>
+              <w:rPr>
+                <w:rFonts w:hint="eastAsia" w:ascii="微软雅黑" w:hAnsi="微软雅黑" w:eastAsia="微软雅黑" w:cs="微软雅黑"/>
+                <w:caps w:val="0"/>
+                <w:spacing w:val="0"/>
+                <w:kern w:val="0"/>
+                <w:sz w:val="24"/>
+                <w:szCs w:val="24"/>
+                <w:lang w:val="en-US" w:eastAsia="zh-CN" w:bidi="ar"/>
+              </w:rPr>
+              <w:t>..\list_3.block.php</w:t>
+            </w:r>
+            <w:r>
+              <w:rPr>
+                <w:rFonts w:hint="eastAsia" w:ascii="微软雅黑" w:hAnsi="微软雅黑" w:eastAsia="微软雅黑" w:cs="微软雅黑"/>
+                <w:b/>
+                <w:caps w:val="0"/>
+                <w:spacing w:val="0"/>
+                <w:kern w:val="0"/>
+                <w:sz w:val="24"/>
+                <w:szCs w:val="24"/>
+                <w:lang w:val="en-US" w:eastAsia="zh-CN" w:bidi="ar"/>
+              </w:rPr>
+              <w:t>:</w:t>
+            </w:r>
+            <w:r>
+              <w:rPr>
+                <w:rFonts w:hint="eastAsia" w:ascii="微软雅黑" w:hAnsi="微软雅黑" w:eastAsia="微软雅黑" w:cs="微软雅黑"/>
+                <w:caps w:val="0"/>
+                <w:spacing w:val="0"/>
+                <w:kern w:val="0"/>
+                <w:sz w:val="24"/>
+                <w:szCs w:val="24"/>
+                <w:lang w:val="en-US" w:eastAsia="zh-CN" w:bidi="ar"/>
+              </w:rPr>
+              <w:t>155</w:t>
+            </w:r>
+          </w:p>
+        </w:tc>
+      </w:tr>
+      <w:tr>
+        <w:tblPrEx>
+          <w:tblBorders>
+            <w:top w:val="outset" w:color="auto" w:sz="6" w:space="0"/>
+            <w:left w:val="outset" w:color="auto" w:sz="6" w:space="0"/>
+            <w:bottom w:val="outset" w:color="auto" w:sz="6" w:space="0"/>
+            <w:right w:val="outset" w:color="auto" w:sz="6" w:space="0"/>
+            <w:insideH w:val="outset" w:color="auto" w:sz="6" w:space="0"/>
+            <w:insideV w:val="outset" w:color="auto" w:sz="6" w:space="0"/>
+          </w:tblBorders>
+          <w:shd w:val="clear" w:color="auto" w:fill="auto"/>
+          <w:tblLayout w:type="fixed"/>
+          <w:tblCellMar>
+            <w:top w:w="15" w:type="dxa"/>
+            <w:left w:w="15" w:type="dxa"/>
+            <w:bottom w:w="15" w:type="dxa"/>
+            <w:right w:w="15" w:type="dxa"/>
+          </w:tblCellMar>
+        </w:tblPrEx>
+        <w:trPr>
+          <w:tblCellSpacing w:w="0" w:type="dxa"/>
+        </w:trPr>
+        <w:tc>
+          <w:tcPr>
+            <w:tcW w:w="142" w:type="dxa"/>
+            <w:shd w:val="clear" w:color="auto" w:fill="EEEEEC"/>
+            <w:vAlign w:val="center"/>
+          </w:tcPr>
+          <w:p>
+            <w:pPr>
+              <w:keepNext w:val="0"/>
+              <w:keepLines w:val="0"/>
+              <w:widowControl/>
+              <w:suppressLineNumbers w:val="0"/>
+              <w:shd w:val="clear" w:fill="EEEEEC"/>
+              <w:bidi w:val="0"/>
+              <w:ind w:left="0" w:firstLine="0"/>
+              <w:jc w:val="center"/>
+              <w:rPr>
+                <w:rFonts w:hint="eastAsia" w:ascii="微软雅黑" w:hAnsi="微软雅黑" w:eastAsia="微软雅黑" w:cs="微软雅黑"/>
+                <w:caps w:val="0"/>
+                <w:spacing w:val="0"/>
+              </w:rPr>
+            </w:pPr>
+            <w:r>
+              <w:rPr>
+                <w:rFonts w:hint="eastAsia" w:ascii="微软雅黑" w:hAnsi="微软雅黑" w:eastAsia="微软雅黑" w:cs="微软雅黑"/>
+                <w:caps w:val="0"/>
+                <w:spacing w:val="0"/>
+                <w:kern w:val="0"/>
+                <w:sz w:val="24"/>
+                <w:szCs w:val="24"/>
+                <w:lang w:val="en-US" w:eastAsia="zh-CN" w:bidi="ar"/>
+              </w:rPr>
+              <w:t>6</w:t>
+            </w:r>
+          </w:p>
+        </w:tc>
+        <w:tc>
+          <w:tcPr>
+            <w:tcW w:w="539" w:type="dxa"/>
+            <w:shd w:val="clear" w:color="auto" w:fill="EEEEEC"/>
+            <w:vAlign w:val="center"/>
+          </w:tcPr>
+          <w:p>
+            <w:pPr>
+              <w:keepNext w:val="0"/>
+              <w:keepLines w:val="0"/>
+              <w:widowControl/>
+              <w:suppressLineNumbers w:val="0"/>
+              <w:shd w:val="clear" w:fill="EEEEEC"/>
+              <w:bidi w:val="0"/>
+              <w:ind w:left="0" w:firstLine="0"/>
+              <w:jc w:val="center"/>
+              <w:rPr>
+                <w:rFonts w:hint="eastAsia" w:ascii="微软雅黑" w:hAnsi="微软雅黑" w:eastAsia="微软雅黑" w:cs="微软雅黑"/>
+                <w:caps w:val="0"/>
+                <w:spacing w:val="0"/>
+              </w:rPr>
+            </w:pPr>
+            <w:r>
+              <w:rPr>
+                <w:rFonts w:hint="eastAsia" w:ascii="微软雅黑" w:hAnsi="微软雅黑" w:eastAsia="微软雅黑" w:cs="微软雅黑"/>
+                <w:caps w:val="0"/>
+                <w:spacing w:val="0"/>
+                <w:kern w:val="0"/>
+                <w:sz w:val="24"/>
+                <w:szCs w:val="24"/>
+                <w:lang w:val="en-US" w:eastAsia="zh-CN" w:bidi="ar"/>
+              </w:rPr>
+              <w:t>29.9522</w:t>
+            </w:r>
+          </w:p>
+        </w:tc>
+        <w:tc>
+          <w:tcPr>
+            <w:tcW w:w="601" w:type="dxa"/>
+            <w:shd w:val="clear" w:color="auto" w:fill="EEEEEC"/>
+            <w:vAlign w:val="center"/>
+          </w:tcPr>
+          <w:p>
+            <w:pPr>
+              <w:keepNext w:val="0"/>
+              <w:keepLines w:val="0"/>
+              <w:widowControl/>
+              <w:suppressLineNumbers w:val="0"/>
+              <w:shd w:val="clear" w:fill="EEEEEC"/>
+              <w:bidi w:val="0"/>
+              <w:ind w:left="0" w:firstLine="0"/>
+              <w:jc w:val="right"/>
+              <w:rPr>
+                <w:rFonts w:hint="eastAsia" w:ascii="微软雅黑" w:hAnsi="微软雅黑" w:eastAsia="微软雅黑" w:cs="微软雅黑"/>
+                <w:caps w:val="0"/>
+                <w:spacing w:val="0"/>
+              </w:rPr>
+            </w:pPr>
+            <w:r>
+              <w:rPr>
+                <w:rFonts w:hint="eastAsia" w:ascii="微软雅黑" w:hAnsi="微软雅黑" w:eastAsia="微软雅黑" w:cs="微软雅黑"/>
+                <w:caps w:val="0"/>
+                <w:spacing w:val="0"/>
+                <w:kern w:val="0"/>
+                <w:sz w:val="24"/>
+                <w:szCs w:val="24"/>
+                <w:lang w:val="en-US" w:eastAsia="zh-CN" w:bidi="ar"/>
+              </w:rPr>
+              <w:t>8993784</w:t>
+            </w:r>
+          </w:p>
+        </w:tc>
+        <w:tc>
+          <w:tcPr>
+            <w:tcW w:w="5308" w:type="dxa"/>
+            <w:shd w:val="clear" w:color="auto" w:fill="EEEEEC"/>
+            <w:vAlign w:val="center"/>
+          </w:tcPr>
+          <w:p>
+            <w:pPr>
+              <w:keepNext w:val="0"/>
+              <w:keepLines w:val="0"/>
+              <w:widowControl/>
+              <w:suppressLineNumbers w:val="0"/>
+              <w:shd w:val="clear" w:fill="EEEEEC"/>
+              <w:bidi w:val="0"/>
+              <w:ind w:left="0" w:firstLine="0"/>
+              <w:jc w:val="left"/>
+              <w:rPr>
+                <w:rFonts w:hint="eastAsia" w:ascii="微软雅黑" w:hAnsi="微软雅黑" w:eastAsia="微软雅黑" w:cs="微软雅黑"/>
+                <w:caps w:val="0"/>
+                <w:spacing w:val="0"/>
+              </w:rPr>
+            </w:pPr>
+            <w:r>
+              <w:rPr>
+                <w:rFonts w:hint="eastAsia" w:ascii="微软雅黑" w:hAnsi="微软雅黑" w:eastAsia="微软雅黑" w:cs="微软雅黑"/>
+                <w:caps w:val="0"/>
+                <w:spacing w:val="0"/>
+                <w:kern w:val="0"/>
+                <w:sz w:val="24"/>
+                <w:szCs w:val="24"/>
+                <w:lang w:val="en-US" w:eastAsia="zh-CN" w:bidi="ar"/>
+              </w:rPr>
+              <w:t>Model-&gt;Get( )</w:t>
+            </w:r>
+          </w:p>
+        </w:tc>
+        <w:tc>
+          <w:tcPr>
+            <w:tcW w:w="1744" w:type="dxa"/>
+            <w:shd w:val="clear" w:color="auto" w:fill="EEEEEC"/>
+            <w:vAlign w:val="center"/>
+          </w:tcPr>
+          <w:p>
+            <w:pPr>
+              <w:keepNext w:val="0"/>
+              <w:keepLines w:val="0"/>
+              <w:widowControl/>
+              <w:suppressLineNumbers w:val="0"/>
+              <w:shd w:val="clear" w:fill="EEEEEC"/>
+              <w:bidi w:val="0"/>
+              <w:ind w:left="0" w:firstLine="0"/>
+              <w:jc w:val="left"/>
+              <w:rPr>
+                <w:rFonts w:hint="eastAsia" w:ascii="微软雅黑" w:hAnsi="微软雅黑" w:eastAsia="微软雅黑" w:cs="微软雅黑"/>
+                <w:caps w:val="0"/>
+                <w:spacing w:val="0"/>
+              </w:rPr>
+            </w:pPr>
+            <w:r>
+              <w:rPr>
+                <w:rFonts w:hint="eastAsia" w:ascii="微软雅黑" w:hAnsi="微软雅黑" w:eastAsia="微软雅黑" w:cs="微软雅黑"/>
+                <w:caps w:val="0"/>
+                <w:spacing w:val="0"/>
+                <w:kern w:val="0"/>
+                <w:sz w:val="24"/>
+                <w:szCs w:val="24"/>
+                <w:lang w:val="en-US" w:eastAsia="zh-CN" w:bidi="ar"/>
+              </w:rPr>
+              <w:t>..\AdminModel.class.php</w:t>
+            </w:r>
+            <w:r>
+              <w:rPr>
+                <w:rFonts w:hint="eastAsia" w:ascii="微软雅黑" w:hAnsi="微软雅黑" w:eastAsia="微软雅黑" w:cs="微软雅黑"/>
+                <w:b/>
+                <w:caps w:val="0"/>
+                <w:spacing w:val="0"/>
+                <w:kern w:val="0"/>
+                <w:sz w:val="24"/>
+                <w:szCs w:val="24"/>
+                <w:lang w:val="en-US" w:eastAsia="zh-CN" w:bidi="ar"/>
+              </w:rPr>
+              <w:t>:</w:t>
+            </w:r>
+            <w:r>
+              <w:rPr>
+                <w:rFonts w:hint="eastAsia" w:ascii="微软雅黑" w:hAnsi="微软雅黑" w:eastAsia="微软雅黑" w:cs="微软雅黑"/>
+                <w:caps w:val="0"/>
+                <w:spacing w:val="0"/>
+                <w:kern w:val="0"/>
+                <w:sz w:val="24"/>
+                <w:szCs w:val="24"/>
+                <w:lang w:val="en-US" w:eastAsia="zh-CN" w:bidi="ar"/>
+              </w:rPr>
+              <w:t>41</w:t>
+            </w:r>
+          </w:p>
+        </w:tc>
+      </w:tr>
+      <w:tr>
+        <w:tblPrEx>
+          <w:tblBorders>
+            <w:top w:val="outset" w:color="auto" w:sz="6" w:space="0"/>
+            <w:left w:val="outset" w:color="auto" w:sz="6" w:space="0"/>
+            <w:bottom w:val="outset" w:color="auto" w:sz="6" w:space="0"/>
+            <w:right w:val="outset" w:color="auto" w:sz="6" w:space="0"/>
+            <w:insideH w:val="outset" w:color="auto" w:sz="6" w:space="0"/>
+            <w:insideV w:val="outset" w:color="auto" w:sz="6" w:space="0"/>
+          </w:tblBorders>
+          <w:shd w:val="clear" w:color="auto" w:fill="auto"/>
+          <w:tblLayout w:type="fixed"/>
+          <w:tblCellMar>
+            <w:top w:w="15" w:type="dxa"/>
+            <w:left w:w="15" w:type="dxa"/>
+            <w:bottom w:w="15" w:type="dxa"/>
+            <w:right w:w="15" w:type="dxa"/>
+          </w:tblCellMar>
+        </w:tblPrEx>
+        <w:trPr>
+          <w:tblCellSpacing w:w="0" w:type="dxa"/>
+        </w:trPr>
+        <w:tc>
+          <w:tcPr>
+            <w:tcW w:w="142" w:type="dxa"/>
+            <w:shd w:val="clear" w:color="auto" w:fill="EEEEEC"/>
+            <w:vAlign w:val="center"/>
+          </w:tcPr>
+          <w:p>
+            <w:pPr>
+              <w:keepNext w:val="0"/>
+              <w:keepLines w:val="0"/>
+              <w:widowControl/>
+              <w:suppressLineNumbers w:val="0"/>
+              <w:shd w:val="clear" w:fill="EEEEEC"/>
+              <w:bidi w:val="0"/>
+              <w:ind w:left="0" w:firstLine="0"/>
+              <w:jc w:val="center"/>
+              <w:rPr>
+                <w:rFonts w:hint="eastAsia" w:ascii="微软雅黑" w:hAnsi="微软雅黑" w:eastAsia="微软雅黑" w:cs="微软雅黑"/>
+                <w:caps w:val="0"/>
+                <w:spacing w:val="0"/>
+              </w:rPr>
+            </w:pPr>
+            <w:r>
+              <w:rPr>
+                <w:rFonts w:hint="eastAsia" w:ascii="微软雅黑" w:hAnsi="微软雅黑" w:eastAsia="微软雅黑" w:cs="微软雅黑"/>
+                <w:caps w:val="0"/>
+                <w:spacing w:val="0"/>
+                <w:kern w:val="0"/>
+                <w:sz w:val="24"/>
+                <w:szCs w:val="24"/>
+                <w:lang w:val="en-US" w:eastAsia="zh-CN" w:bidi="ar"/>
+              </w:rPr>
+              <w:t>7</w:t>
+            </w:r>
+          </w:p>
+        </w:tc>
+        <w:tc>
+          <w:tcPr>
+            <w:tcW w:w="539" w:type="dxa"/>
+            <w:shd w:val="clear" w:color="auto" w:fill="EEEEEC"/>
+            <w:vAlign w:val="center"/>
+          </w:tcPr>
+          <w:p>
+            <w:pPr>
+              <w:keepNext w:val="0"/>
+              <w:keepLines w:val="0"/>
+              <w:widowControl/>
+              <w:suppressLineNumbers w:val="0"/>
+              <w:shd w:val="clear" w:fill="EEEEEC"/>
+              <w:bidi w:val="0"/>
+              <w:ind w:left="0" w:firstLine="0"/>
+              <w:jc w:val="center"/>
+              <w:rPr>
+                <w:rFonts w:hint="eastAsia" w:ascii="微软雅黑" w:hAnsi="微软雅黑" w:eastAsia="微软雅黑" w:cs="微软雅黑"/>
+                <w:caps w:val="0"/>
+                <w:spacing w:val="0"/>
+              </w:rPr>
+            </w:pPr>
+            <w:r>
+              <w:rPr>
+                <w:rFonts w:hint="eastAsia" w:ascii="微软雅黑" w:hAnsi="微软雅黑" w:eastAsia="微软雅黑" w:cs="微软雅黑"/>
+                <w:caps w:val="0"/>
+                <w:spacing w:val="0"/>
+                <w:kern w:val="0"/>
+                <w:sz w:val="24"/>
+                <w:szCs w:val="24"/>
+                <w:lang w:val="en-US" w:eastAsia="zh-CN" w:bidi="ar"/>
+              </w:rPr>
+              <w:t>29.9522</w:t>
+            </w:r>
+          </w:p>
+        </w:tc>
+        <w:tc>
+          <w:tcPr>
+            <w:tcW w:w="601" w:type="dxa"/>
+            <w:shd w:val="clear" w:color="auto" w:fill="EEEEEC"/>
+            <w:vAlign w:val="center"/>
+          </w:tcPr>
+          <w:p>
+            <w:pPr>
+              <w:keepNext w:val="0"/>
+              <w:keepLines w:val="0"/>
+              <w:widowControl/>
+              <w:suppressLineNumbers w:val="0"/>
+              <w:shd w:val="clear" w:fill="EEEEEC"/>
+              <w:bidi w:val="0"/>
+              <w:ind w:left="0" w:firstLine="0"/>
+              <w:jc w:val="right"/>
+              <w:rPr>
+                <w:rFonts w:hint="eastAsia" w:ascii="微软雅黑" w:hAnsi="微软雅黑" w:eastAsia="微软雅黑" w:cs="微软雅黑"/>
+                <w:caps w:val="0"/>
+                <w:spacing w:val="0"/>
+              </w:rPr>
+            </w:pPr>
+            <w:r>
+              <w:rPr>
+                <w:rFonts w:hint="eastAsia" w:ascii="微软雅黑" w:hAnsi="微软雅黑" w:eastAsia="微软雅黑" w:cs="微软雅黑"/>
+                <w:caps w:val="0"/>
+                <w:spacing w:val="0"/>
+                <w:kern w:val="0"/>
+                <w:sz w:val="24"/>
+                <w:szCs w:val="24"/>
+                <w:lang w:val="en-US" w:eastAsia="zh-CN" w:bidi="ar"/>
+              </w:rPr>
+              <w:t>8994856</w:t>
+            </w:r>
+          </w:p>
+        </w:tc>
+        <w:tc>
+          <w:tcPr>
+            <w:tcW w:w="5308" w:type="dxa"/>
+            <w:shd w:val="clear" w:color="auto" w:fill="EEEEEC"/>
+            <w:vAlign w:val="center"/>
+          </w:tcPr>
+          <w:p>
+            <w:pPr>
+              <w:keepNext w:val="0"/>
+              <w:keepLines w:val="0"/>
+              <w:widowControl/>
+              <w:suppressLineNumbers w:val="0"/>
+              <w:shd w:val="clear" w:fill="EEEEEC"/>
+              <w:bidi w:val="0"/>
+              <w:ind w:left="0" w:firstLine="0"/>
+              <w:jc w:val="left"/>
+              <w:rPr>
+                <w:rFonts w:hint="eastAsia" w:ascii="微软雅黑" w:hAnsi="微软雅黑" w:eastAsia="微软雅黑" w:cs="微软雅黑"/>
+                <w:caps w:val="0"/>
+                <w:spacing w:val="0"/>
+              </w:rPr>
+            </w:pPr>
+            <w:r>
+              <w:rPr>
+                <w:rFonts w:hint="eastAsia" w:ascii="微软雅黑" w:hAnsi="微软雅黑" w:eastAsia="微软雅黑" w:cs="微软雅黑"/>
+                <w:caps w:val="0"/>
+                <w:spacing w:val="0"/>
+                <w:kern w:val="0"/>
+                <w:sz w:val="24"/>
+                <w:szCs w:val="24"/>
+                <w:lang w:val="en-US" w:eastAsia="zh-CN" w:bidi="ar"/>
+              </w:rPr>
+              <w:t>NEATMySQL-&gt;Query( )</w:t>
+            </w:r>
+          </w:p>
+        </w:tc>
+        <w:tc>
+          <w:tcPr>
+            <w:tcW w:w="1744" w:type="dxa"/>
+            <w:shd w:val="clear" w:color="auto" w:fill="EEEEEC"/>
+            <w:vAlign w:val="center"/>
+          </w:tcPr>
+          <w:p>
+            <w:pPr>
+              <w:keepNext w:val="0"/>
+              <w:keepLines w:val="0"/>
+              <w:widowControl/>
+              <w:suppressLineNumbers w:val="0"/>
+              <w:shd w:val="clear" w:fill="EEEEEC"/>
+              <w:bidi w:val="0"/>
+              <w:ind w:left="0" w:firstLine="0"/>
+              <w:jc w:val="left"/>
+              <w:rPr>
+                <w:rFonts w:hint="eastAsia" w:ascii="微软雅黑" w:hAnsi="微软雅黑" w:eastAsia="微软雅黑" w:cs="微软雅黑"/>
+                <w:caps w:val="0"/>
+                <w:spacing w:val="0"/>
+              </w:rPr>
+            </w:pPr>
+            <w:r>
+              <w:rPr>
+                <w:rFonts w:hint="eastAsia" w:ascii="微软雅黑" w:hAnsi="微软雅黑" w:eastAsia="微软雅黑" w:cs="微软雅黑"/>
+                <w:caps w:val="0"/>
+                <w:spacing w:val="0"/>
+                <w:kern w:val="0"/>
+                <w:sz w:val="24"/>
+                <w:szCs w:val="24"/>
+                <w:lang w:val="en-US" w:eastAsia="zh-CN" w:bidi="ar"/>
+              </w:rPr>
+              <w:t>..\Model.class.php</w:t>
+            </w:r>
+            <w:r>
+              <w:rPr>
+                <w:rFonts w:hint="eastAsia" w:ascii="微软雅黑" w:hAnsi="微软雅黑" w:eastAsia="微软雅黑" w:cs="微软雅黑"/>
+                <w:b/>
+                <w:caps w:val="0"/>
+                <w:spacing w:val="0"/>
+                <w:kern w:val="0"/>
+                <w:sz w:val="24"/>
+                <w:szCs w:val="24"/>
+                <w:lang w:val="en-US" w:eastAsia="zh-CN" w:bidi="ar"/>
+              </w:rPr>
+              <w:t>:</w:t>
+            </w:r>
+            <w:r>
+              <w:rPr>
+                <w:rFonts w:hint="eastAsia" w:ascii="微软雅黑" w:hAnsi="微软雅黑" w:eastAsia="微软雅黑" w:cs="微软雅黑"/>
+                <w:caps w:val="0"/>
+                <w:spacing w:val="0"/>
+                <w:kern w:val="0"/>
+                <w:sz w:val="24"/>
+                <w:szCs w:val="24"/>
+                <w:lang w:val="en-US" w:eastAsia="zh-CN" w:bidi="ar"/>
+              </w:rPr>
+              <w:t>74</w:t>
+            </w:r>
+          </w:p>
+        </w:tc>
+      </w:tr>
+    </w:tbl>
+    <w:p>
+      <w:pPr>
+        <w:widowControl w:val="0"/>
+        <w:numPr>
+          <w:numId w:val="0"/>
+        </w:numPr>
+        <w:pBdr>
+          <w:top w:val="single" w:color="auto" w:sz="4" w:space="1"/>
+          <w:left w:val="single" w:color="auto" w:sz="4" w:space="4"/>
+          <w:bottom w:val="single" w:color="auto" w:sz="4" w:space="1"/>
+          <w:right w:val="single" w:color="auto" w:sz="4" w:space="4"/>
+          <w:between w:val="none" w:color="auto" w:sz="0" w:space="0"/>
+        </w:pBdr>
+        <w:shd w:val="clear" w:color="auto" w:fill="C0C0C0"/>
+        <w:tabs>
+          <w:tab w:val="left" w:pos="312"/>
+        </w:tabs>
+        <w:adjustRightInd w:val="0"/>
+        <w:spacing w:line="360" w:lineRule="atLeast"/>
+        <w:jc w:val="left"/>
+        <w:textAlignment w:val="baseline"/>
+        <w:rPr>
+          <w:rFonts w:hint="eastAsia" w:ascii="Times New Roman" w:hAnsi="Times New Roman" w:cs="Times New Roman"/>
+          <w:lang w:val="en-US" w:eastAsia="zh-CN"/>
+        </w:rPr>
+      </w:pPr>
+    </w:p>
+    <w:p>
+      <w:pPr>
+        <w:widowControl w:val="0"/>
+        <w:numPr>
+          <w:ilvl w:val="0"/>
+          <w:numId w:val="0"/>
+        </w:numPr>
+        <w:pBdr>
+          <w:top w:val="single" w:color="auto" w:sz="4" w:space="1"/>
+          <w:left w:val="single" w:color="auto" w:sz="4" w:space="4"/>
+          <w:bottom w:val="single" w:color="auto" w:sz="4" w:space="1"/>
+          <w:right w:val="single" w:color="auto" w:sz="4" w:space="4"/>
+          <w:between w:val="none" w:color="auto" w:sz="0" w:space="0"/>
+        </w:pBdr>
+        <w:shd w:val="clear" w:color="auto" w:fill="C0C0C0"/>
+        <w:adjustRightInd w:val="0"/>
+        <w:spacing w:line="360" w:lineRule="atLeast"/>
+        <w:ind w:left="0" w:leftChars="0" w:firstLine="0" w:firstLineChars="0"/>
+        <w:jc w:val="left"/>
+        <w:textAlignment w:val="baseline"/>
+        <w:rPr>
+          <w:rFonts w:hint="eastAsia"/>
+          <w:lang w:val="en-US" w:eastAsia="zh-CN"/>
+        </w:rPr>
+      </w:pPr>
+    </w:p>
+    <w:p>
+      <w:pPr>
+        <w:widowControl w:val="0"/>
+        <w:numPr>
+          <w:ilvl w:val="0"/>
+          <w:numId w:val="0"/>
+        </w:numPr>
+        <w:pBdr>
+          <w:top w:val="single" w:color="auto" w:sz="4" w:space="1"/>
+          <w:left w:val="single" w:color="auto" w:sz="4" w:space="4"/>
+          <w:bottom w:val="single" w:color="auto" w:sz="4" w:space="1"/>
+          <w:right w:val="single" w:color="auto" w:sz="4" w:space="4"/>
+          <w:between w:val="none" w:color="auto" w:sz="0" w:space="0"/>
+        </w:pBdr>
+        <w:shd w:val="clear" w:color="auto" w:fill="C0C0C0"/>
+        <w:adjustRightInd w:val="0"/>
+        <w:spacing w:line="360" w:lineRule="atLeast"/>
+        <w:ind w:left="0" w:leftChars="0" w:firstLine="0" w:firstLineChars="0"/>
+        <w:jc w:val="left"/>
+        <w:textAlignment w:val="baseline"/>
+        <w:rPr>
+          <w:rFonts w:hint="eastAsia" w:ascii="Times New Roman" w:hAnsi="Times New Roman" w:cs="Times New Roman"/>
+          <w:lang w:val="en-US" w:eastAsia="zh-CN"/>
+        </w:rPr>
+      </w:pPr>
+      <w:r>
+        <w:rPr>
+          <w:rFonts w:hint="eastAsia" w:ascii="Times New Roman" w:hAnsi="Times New Roman" w:cs="Times New Roman"/>
+          <w:lang w:val="en-US" w:eastAsia="zh-CN"/>
+        </w:rPr>
+        <w:t>1.erp上下结构导航，两行定位，白底，蓝色点缀，模仿cps</w:t>
+      </w:r>
+    </w:p>
+    <w:p>
+      <w:pPr>
+        <w:widowControl w:val="0"/>
+        <w:numPr>
+          <w:ilvl w:val="0"/>
+          <w:numId w:val="0"/>
+        </w:numPr>
+        <w:pBdr>
+          <w:top w:val="single" w:color="auto" w:sz="4" w:space="1"/>
+          <w:left w:val="single" w:color="auto" w:sz="4" w:space="4"/>
+          <w:bottom w:val="single" w:color="auto" w:sz="4" w:space="1"/>
+          <w:right w:val="single" w:color="auto" w:sz="4" w:space="4"/>
+          <w:between w:val="none" w:color="auto" w:sz="0" w:space="0"/>
+        </w:pBdr>
+        <w:shd w:val="clear" w:color="auto" w:fill="C0C0C0"/>
+        <w:adjustRightInd w:val="0"/>
+        <w:spacing w:line="360" w:lineRule="atLeast"/>
+        <w:ind w:left="0" w:leftChars="0" w:firstLine="0" w:firstLineChars="0"/>
+        <w:jc w:val="left"/>
+        <w:textAlignment w:val="baseline"/>
+        <w:rPr>
+          <w:rFonts w:hint="eastAsia" w:ascii="Times New Roman" w:hAnsi="Times New Roman" w:cs="Times New Roman"/>
+          <w:color w:val="FF0000"/>
+          <w:lang w:val="en-US" w:eastAsia="zh-CN"/>
+        </w:rPr>
+      </w:pPr>
+      <w:r>
+        <w:rPr>
+          <w:rFonts w:hint="eastAsia" w:ascii="Times New Roman" w:hAnsi="Times New Roman" w:cs="Times New Roman"/>
+          <w:color w:val="FF0000"/>
+          <w:lang w:val="en-US" w:eastAsia="zh-CN"/>
+        </w:rPr>
+        <w:t>反馈：待定</w:t>
+      </w:r>
+    </w:p>
+    <w:p>
+      <w:pPr>
+        <w:widowControl w:val="0"/>
+        <w:numPr>
+          <w:ilvl w:val="0"/>
+          <w:numId w:val="0"/>
+        </w:numPr>
+        <w:pBdr>
+          <w:top w:val="single" w:color="auto" w:sz="4" w:space="1"/>
+          <w:left w:val="single" w:color="auto" w:sz="4" w:space="4"/>
+          <w:bottom w:val="single" w:color="auto" w:sz="4" w:space="1"/>
+          <w:right w:val="single" w:color="auto" w:sz="4" w:space="4"/>
+          <w:between w:val="none" w:color="auto" w:sz="0" w:space="0"/>
+        </w:pBdr>
+        <w:shd w:val="clear" w:color="auto" w:fill="C0C0C0"/>
+        <w:adjustRightInd w:val="0"/>
+        <w:spacing w:line="360" w:lineRule="atLeast"/>
+        <w:ind w:left="0" w:leftChars="0" w:firstLine="0" w:firstLineChars="0"/>
+        <w:jc w:val="left"/>
+        <w:textAlignment w:val="baseline"/>
+        <w:rPr>
+          <w:rFonts w:hint="eastAsia" w:ascii="Times New Roman" w:hAnsi="Times New Roman" w:cs="Times New Roman"/>
+          <w:lang w:val="en-US" w:eastAsia="zh-CN"/>
+        </w:rPr>
+      </w:pPr>
+    </w:p>
+    <w:p>
+      <w:pPr>
+        <w:widowControl w:val="0"/>
+        <w:numPr>
+          <w:ilvl w:val="0"/>
+          <w:numId w:val="0"/>
+        </w:numPr>
+        <w:pBdr>
+          <w:top w:val="single" w:color="auto" w:sz="4" w:space="1"/>
+          <w:left w:val="single" w:color="auto" w:sz="4" w:space="4"/>
+          <w:bottom w:val="single" w:color="auto" w:sz="4" w:space="1"/>
+          <w:right w:val="single" w:color="auto" w:sz="4" w:space="4"/>
+          <w:between w:val="none" w:color="auto" w:sz="0" w:space="0"/>
+        </w:pBdr>
+        <w:shd w:val="clear" w:color="auto" w:fill="C0C0C0"/>
+        <w:adjustRightInd w:val="0"/>
+        <w:spacing w:line="360" w:lineRule="atLeast"/>
+        <w:ind w:left="0" w:leftChars="0" w:firstLine="0" w:firstLineChars="0"/>
+        <w:jc w:val="left"/>
+        <w:textAlignment w:val="baseline"/>
+        <w:rPr>
+          <w:rFonts w:hint="eastAsia" w:ascii="Times New Roman" w:hAnsi="Times New Roman" w:cs="Times New Roman"/>
+          <w:lang w:val="en-US" w:eastAsia="zh-CN"/>
+        </w:rPr>
+      </w:pPr>
+      <w:r>
+        <w:rPr>
+          <w:rFonts w:hint="eastAsia" w:ascii="Times New Roman" w:hAnsi="Times New Roman" w:cs="Times New Roman"/>
+          <w:lang w:val="en-US" w:eastAsia="zh-CN"/>
+        </w:rPr>
+        <w:t>3.市场价和银行的价格</w:t>
+      </w:r>
+    </w:p>
+    <w:p>
+      <w:pPr>
+        <w:widowControl w:val="0"/>
+        <w:numPr>
+          <w:ilvl w:val="0"/>
+          <w:numId w:val="0"/>
+        </w:numPr>
+        <w:pBdr>
+          <w:top w:val="single" w:color="auto" w:sz="4" w:space="1"/>
+          <w:left w:val="single" w:color="auto" w:sz="4" w:space="4"/>
+          <w:bottom w:val="single" w:color="auto" w:sz="4" w:space="1"/>
+          <w:right w:val="single" w:color="auto" w:sz="4" w:space="4"/>
+          <w:between w:val="none" w:color="auto" w:sz="0" w:space="0"/>
+        </w:pBdr>
+        <w:shd w:val="clear" w:color="auto" w:fill="C0C0C0"/>
+        <w:adjustRightInd w:val="0"/>
+        <w:spacing w:line="360" w:lineRule="atLeast"/>
+        <w:ind w:left="0" w:leftChars="0" w:firstLine="0" w:firstLineChars="0"/>
+        <w:jc w:val="left"/>
+        <w:textAlignment w:val="baseline"/>
+        <w:rPr>
+          <w:rFonts w:hint="eastAsia" w:ascii="Times New Roman" w:hAnsi="Times New Roman" w:cs="Times New Roman"/>
+          <w:color w:val="FF0000"/>
+          <w:lang w:val="en-US" w:eastAsia="zh-CN"/>
+        </w:rPr>
+      </w:pPr>
+      <w:r>
+        <w:rPr>
+          <w:rFonts w:hint="eastAsia" w:ascii="Times New Roman" w:hAnsi="Times New Roman" w:cs="Times New Roman"/>
+          <w:color w:val="FF0000"/>
+          <w:lang w:val="en-US" w:eastAsia="zh-CN"/>
+        </w:rPr>
+        <w:t>反馈：待客户反馈确认</w:t>
+      </w:r>
+    </w:p>
+    <w:p>
+      <w:pPr>
+        <w:widowControl w:val="0"/>
+        <w:numPr>
+          <w:ilvl w:val="0"/>
+          <w:numId w:val="0"/>
+        </w:numPr>
+        <w:pBdr>
+          <w:top w:val="single" w:color="auto" w:sz="4" w:space="1"/>
+          <w:left w:val="single" w:color="auto" w:sz="4" w:space="4"/>
+          <w:bottom w:val="single" w:color="auto" w:sz="4" w:space="1"/>
+          <w:right w:val="single" w:color="auto" w:sz="4" w:space="4"/>
+          <w:between w:val="none" w:color="auto" w:sz="0" w:space="0"/>
+        </w:pBdr>
+        <w:shd w:val="clear" w:color="auto" w:fill="C0C0C0"/>
+        <w:adjustRightInd w:val="0"/>
+        <w:spacing w:line="360" w:lineRule="atLeast"/>
+        <w:ind w:left="0" w:leftChars="0" w:firstLine="0" w:firstLineChars="0"/>
+        <w:jc w:val="left"/>
+        <w:textAlignment w:val="baseline"/>
+        <w:rPr>
+          <w:rFonts w:hint="eastAsia" w:ascii="Times New Roman" w:hAnsi="Times New Roman" w:cs="Times New Roman"/>
+          <w:lang w:val="en-US" w:eastAsia="zh-CN"/>
+        </w:rPr>
+      </w:pPr>
+    </w:p>
+    <w:p>
+      <w:pPr>
+        <w:widowControl w:val="0"/>
+        <w:numPr>
+          <w:ilvl w:val="0"/>
+          <w:numId w:val="0"/>
+        </w:numPr>
+        <w:pBdr>
+          <w:top w:val="single" w:color="auto" w:sz="4" w:space="1"/>
+          <w:left w:val="single" w:color="auto" w:sz="4" w:space="4"/>
+          <w:bottom w:val="single" w:color="auto" w:sz="4" w:space="1"/>
+          <w:right w:val="single" w:color="auto" w:sz="4" w:space="4"/>
+          <w:between w:val="none" w:color="auto" w:sz="0" w:space="0"/>
+        </w:pBdr>
+        <w:shd w:val="clear" w:color="auto" w:fill="C0C0C0"/>
+        <w:adjustRightInd w:val="0"/>
+        <w:spacing w:line="360" w:lineRule="atLeast"/>
+        <w:ind w:left="0" w:leftChars="0" w:firstLine="0" w:firstLineChars="0"/>
+        <w:jc w:val="left"/>
+        <w:textAlignment w:val="baseline"/>
+        <w:rPr>
+          <w:rFonts w:hint="eastAsia" w:ascii="Times New Roman" w:hAnsi="Times New Roman" w:cs="Times New Roman"/>
+          <w:lang w:val="en-US" w:eastAsia="zh-CN"/>
+        </w:rPr>
+      </w:pPr>
+      <w:r>
+        <w:rPr>
+          <w:rFonts w:hint="eastAsia" w:ascii="Times New Roman" w:hAnsi="Times New Roman" w:cs="Times New Roman"/>
+          <w:lang w:val="en-US" w:eastAsia="zh-CN"/>
+        </w:rPr>
+        <w:t>4.权限不起作用</w:t>
+      </w:r>
+    </w:p>
+    <w:p>
+      <w:pPr>
+        <w:widowControl w:val="0"/>
+        <w:numPr>
+          <w:ilvl w:val="0"/>
+          <w:numId w:val="0"/>
+        </w:numPr>
+        <w:pBdr>
+          <w:top w:val="single" w:color="auto" w:sz="4" w:space="1"/>
+          <w:left w:val="single" w:color="auto" w:sz="4" w:space="4"/>
+          <w:bottom w:val="single" w:color="auto" w:sz="4" w:space="1"/>
+          <w:right w:val="single" w:color="auto" w:sz="4" w:space="4"/>
+          <w:between w:val="none" w:color="auto" w:sz="0" w:space="0"/>
+        </w:pBdr>
+        <w:shd w:val="clear" w:color="auto" w:fill="C0C0C0"/>
+        <w:adjustRightInd w:val="0"/>
+        <w:spacing w:line="360" w:lineRule="atLeast"/>
+        <w:ind w:left="0" w:leftChars="0" w:firstLine="0" w:firstLineChars="0"/>
+        <w:jc w:val="left"/>
+        <w:textAlignment w:val="baseline"/>
+        <w:rPr>
+          <w:rFonts w:hint="eastAsia" w:ascii="Times New Roman" w:hAnsi="Times New Roman" w:cs="Times New Roman"/>
+          <w:lang w:val="en-US" w:eastAsia="zh-CN"/>
+        </w:rPr>
+      </w:pPr>
+      <w:r>
+        <w:rPr>
+          <w:rFonts w:hint="eastAsia" w:ascii="Times New Roman" w:hAnsi="Times New Roman" w:cs="Times New Roman"/>
+          <w:lang w:val="en-US" w:eastAsia="zh-CN"/>
+        </w:rPr>
+        <w:drawing>
+          <wp:inline distT="0" distB="0" distL="114300" distR="114300">
+            <wp:extent cx="5271135" cy="1983105"/>
+            <wp:effectExtent l="0" t="0" r="5715" b="17145"/>
+            <wp:docPr id="41" name="图片 41" descr="2cde0678b0f2ce293bd8ad574e1008c"/>
+            <wp:cNvGraphicFramePr>
+              <a:graphicFrameLocks xmlns:a="http://schemas.openxmlformats.org/drawingml/2006/main" noChangeAspect="1"/>
+            </wp:cNvGraphicFramePr>
+            <a:graphic xmlns:a="http://schemas.openxmlformats.org/drawingml/2006/main">
+              <a:graphicData uri="http://schemas.openxmlformats.org/drawingml/2006/picture">
+                <pic:pic xmlns:pic="http://schemas.openxmlformats.org/drawingml/2006/picture">
+                  <pic:nvPicPr>
+                    <pic:cNvPr id="41" name="图片 41" descr="2cde0678b0f2ce293bd8ad574e1008c"/>
+                    <pic:cNvPicPr>
+                      <a:picLocks noChangeAspect="1"/>
+                    </pic:cNvPicPr>
+                  </pic:nvPicPr>
+                  <pic:blipFill>
+                    <a:blip r:embed="rId9"/>
+                    <a:stretch>
+                      <a:fillRect/>
+                    </a:stretch>
+                  </pic:blipFill>
+                  <pic:spPr>
+                    <a:xfrm>
+                      <a:off x="0" y="0"/>
+                      <a:ext cx="5271135" cy="1983105"/>
+                    </a:xfrm>
+                    <a:prstGeom prst="rect">
+                      <a:avLst/>
+                    </a:prstGeom>
+                  </pic:spPr>
+                </pic:pic>
+              </a:graphicData>
+            </a:graphic>
+          </wp:inline>
+        </w:drawing>
+      </w:r>
+    </w:p>
+    <w:p>
+      <w:pPr>
+        <w:widowControl w:val="0"/>
+        <w:numPr>
+          <w:ilvl w:val="0"/>
+          <w:numId w:val="0"/>
+        </w:numPr>
+        <w:pBdr>
+          <w:top w:val="single" w:color="auto" w:sz="4" w:space="1"/>
+          <w:left w:val="single" w:color="auto" w:sz="4" w:space="4"/>
+          <w:bottom w:val="single" w:color="auto" w:sz="4" w:space="1"/>
+          <w:right w:val="single" w:color="auto" w:sz="4" w:space="4"/>
+          <w:between w:val="none" w:color="auto" w:sz="0" w:space="0"/>
+        </w:pBdr>
+        <w:shd w:val="clear" w:color="auto" w:fill="C0C0C0"/>
+        <w:adjustRightInd w:val="0"/>
+        <w:spacing w:line="360" w:lineRule="atLeast"/>
+        <w:ind w:left="0" w:leftChars="0" w:firstLine="0" w:firstLineChars="0"/>
+        <w:jc w:val="left"/>
+        <w:textAlignment w:val="baseline"/>
+        <w:rPr>
+          <w:rFonts w:hint="eastAsia" w:ascii="Times New Roman" w:hAnsi="Times New Roman" w:cs="Times New Roman"/>
+          <w:lang w:val="en-US" w:eastAsia="zh-CN"/>
+        </w:rPr>
+      </w:pPr>
+      <w:r>
+        <w:rPr>
+          <w:rFonts w:hint="eastAsia" w:ascii="Times New Roman" w:hAnsi="Times New Roman" w:cs="Times New Roman"/>
+          <w:lang w:val="en-US" w:eastAsia="zh-CN"/>
+        </w:rPr>
+        <w:t>D:\www\users\erp.jieqiangtec.com\admin\config\module.php</w:t>
+      </w:r>
+    </w:p>
+    <w:p>
+      <w:pPr>
+        <w:widowControl w:val="0"/>
+        <w:numPr>
+          <w:ilvl w:val="0"/>
+          <w:numId w:val="0"/>
+        </w:numPr>
+        <w:pBdr>
+          <w:top w:val="single" w:color="auto" w:sz="4" w:space="1"/>
+          <w:left w:val="single" w:color="auto" w:sz="4" w:space="4"/>
+          <w:bottom w:val="single" w:color="auto" w:sz="4" w:space="1"/>
+          <w:right w:val="single" w:color="auto" w:sz="4" w:space="4"/>
+          <w:between w:val="none" w:color="auto" w:sz="0" w:space="0"/>
+        </w:pBdr>
+        <w:shd w:val="clear" w:color="auto" w:fill="C0C0C0"/>
+        <w:adjustRightInd w:val="0"/>
+        <w:spacing w:line="360" w:lineRule="atLeast"/>
+        <w:ind w:left="0" w:leftChars="0" w:firstLine="0" w:firstLineChars="0"/>
+        <w:jc w:val="left"/>
+        <w:textAlignment w:val="baseline"/>
+        <w:rPr>
+          <w:rFonts w:hint="eastAsia" w:ascii="Times New Roman" w:hAnsi="Times New Roman" w:cs="Times New Roman"/>
+          <w:color w:val="FF0000"/>
+          <w:lang w:val="en-US" w:eastAsia="zh-CN"/>
+        </w:rPr>
+      </w:pPr>
+      <w:r>
+        <w:rPr>
+          <w:rFonts w:hint="eastAsia" w:ascii="Times New Roman" w:hAnsi="Times New Roman" w:cs="Times New Roman"/>
+          <w:color w:val="FF0000"/>
+          <w:lang w:val="en-US" w:eastAsia="zh-CN"/>
+        </w:rPr>
+        <w:t>反馈：已解决</w:t>
+      </w:r>
+    </w:p>
+    <w:p>
+      <w:pPr>
+        <w:widowControl w:val="0"/>
+        <w:numPr>
+          <w:ilvl w:val="0"/>
+          <w:numId w:val="0"/>
+        </w:numPr>
+        <w:pBdr>
+          <w:top w:val="single" w:color="auto" w:sz="4" w:space="1"/>
+          <w:left w:val="single" w:color="auto" w:sz="4" w:space="4"/>
+          <w:bottom w:val="single" w:color="auto" w:sz="4" w:space="1"/>
+          <w:right w:val="single" w:color="auto" w:sz="4" w:space="4"/>
+          <w:between w:val="none" w:color="auto" w:sz="0" w:space="0"/>
+        </w:pBdr>
+        <w:shd w:val="clear" w:color="auto" w:fill="C0C0C0"/>
+        <w:adjustRightInd w:val="0"/>
+        <w:spacing w:line="360" w:lineRule="atLeast"/>
+        <w:ind w:left="0" w:leftChars="0" w:firstLine="0" w:firstLineChars="0"/>
+        <w:jc w:val="left"/>
+        <w:textAlignment w:val="baseline"/>
+        <w:rPr>
+          <w:rFonts w:hint="eastAsia" w:ascii="Times New Roman" w:hAnsi="Times New Roman" w:cs="Times New Roman"/>
+          <w:lang w:val="en-US" w:eastAsia="zh-CN"/>
+        </w:rPr>
+      </w:pPr>
+    </w:p>
+    <w:p>
+      <w:pPr>
+        <w:widowControl w:val="0"/>
+        <w:numPr>
+          <w:ilvl w:val="0"/>
+          <w:numId w:val="0"/>
+        </w:numPr>
+        <w:pBdr>
+          <w:top w:val="single" w:color="auto" w:sz="4" w:space="1"/>
+          <w:left w:val="single" w:color="auto" w:sz="4" w:space="4"/>
+          <w:bottom w:val="single" w:color="auto" w:sz="4" w:space="1"/>
+          <w:right w:val="single" w:color="auto" w:sz="4" w:space="4"/>
+          <w:between w:val="none" w:color="auto" w:sz="0" w:space="0"/>
+        </w:pBdr>
+        <w:shd w:val="clear" w:color="auto" w:fill="C0C0C0"/>
+        <w:adjustRightInd w:val="0"/>
+        <w:spacing w:line="360" w:lineRule="atLeast"/>
+        <w:ind w:left="0" w:leftChars="0" w:firstLine="0" w:firstLineChars="0"/>
+        <w:jc w:val="left"/>
+        <w:textAlignment w:val="baseline"/>
+        <w:rPr>
+          <w:rFonts w:hint="eastAsia" w:ascii="Times New Roman" w:hAnsi="Times New Roman" w:cs="Times New Roman"/>
+          <w:lang w:val="en-US" w:eastAsia="zh-CN"/>
+        </w:rPr>
+      </w:pPr>
+      <w:r>
+        <w:rPr>
+          <w:rFonts w:hint="eastAsia" w:ascii="Times New Roman" w:hAnsi="Times New Roman" w:cs="Times New Roman"/>
+          <w:lang w:val="en-US" w:eastAsia="zh-CN"/>
+        </w:rPr>
+        <w:t>6.底部去除</w:t>
+      </w:r>
+    </w:p>
+    <w:p>
+      <w:pPr>
+        <w:widowControl w:val="0"/>
+        <w:numPr>
+          <w:ilvl w:val="0"/>
+          <w:numId w:val="0"/>
+        </w:numPr>
+        <w:pBdr>
+          <w:top w:val="single" w:color="auto" w:sz="4" w:space="1"/>
+          <w:left w:val="single" w:color="auto" w:sz="4" w:space="4"/>
+          <w:bottom w:val="single" w:color="auto" w:sz="4" w:space="1"/>
+          <w:right w:val="single" w:color="auto" w:sz="4" w:space="4"/>
+          <w:between w:val="none" w:color="auto" w:sz="0" w:space="0"/>
+        </w:pBdr>
+        <w:shd w:val="clear" w:color="auto" w:fill="C0C0C0"/>
+        <w:adjustRightInd w:val="0"/>
+        <w:spacing w:line="360" w:lineRule="atLeast"/>
+        <w:ind w:left="0" w:leftChars="0" w:firstLine="0" w:firstLineChars="0"/>
+        <w:jc w:val="left"/>
+        <w:textAlignment w:val="baseline"/>
+        <w:rPr>
+          <w:rFonts w:hint="eastAsia" w:ascii="Times New Roman" w:hAnsi="Times New Roman" w:cs="Times New Roman"/>
+          <w:lang w:val="en-US" w:eastAsia="zh-CN"/>
+        </w:rPr>
+      </w:pPr>
+      <w:r>
+        <w:drawing>
+          <wp:inline distT="0" distB="0" distL="114300" distR="114300">
+            <wp:extent cx="5273040" cy="2840355"/>
+            <wp:effectExtent l="0" t="0" r="3810" b="17145"/>
+            <wp:docPr id="42" name="图片 4"/>
+            <wp:cNvGraphicFramePr>
+              <a:graphicFrameLocks xmlns:a="http://schemas.openxmlformats.org/drawingml/2006/main" noChangeAspect="1"/>
+            </wp:cNvGraphicFramePr>
+            <a:graphic xmlns:a="http://schemas.openxmlformats.org/drawingml/2006/main">
+              <a:graphicData uri="http://schemas.openxmlformats.org/drawingml/2006/picture">
+                <pic:pic xmlns:pic="http://schemas.openxmlformats.org/drawingml/2006/picture">
+                  <pic:nvPicPr>
+                    <pic:cNvPr id="42" name="图片 4"/>
+                    <pic:cNvPicPr>
+                      <a:picLocks noChangeAspect="1"/>
+                    </pic:cNvPicPr>
+                  </pic:nvPicPr>
+                  <pic:blipFill>
+                    <a:blip r:embed="rId10"/>
+                    <a:stretch>
+                      <a:fillRect/>
+                    </a:stretch>
+                  </pic:blipFill>
+                  <pic:spPr>
+                    <a:xfrm>
+                      <a:off x="0" y="0"/>
+                      <a:ext cx="5273040" cy="2840355"/>
+                    </a:xfrm>
+                    <a:prstGeom prst="rect">
+                      <a:avLst/>
+                    </a:prstGeom>
+                    <a:noFill/>
+                    <a:ln w="9525">
+                      <a:noFill/>
+                    </a:ln>
+                  </pic:spPr>
+                </pic:pic>
+              </a:graphicData>
+            </a:graphic>
+          </wp:inline>
+        </w:drawing>
+      </w:r>
+    </w:p>
+    <w:p>
+      <w:pPr>
+        <w:widowControl w:val="0"/>
+        <w:numPr>
+          <w:ilvl w:val="0"/>
+          <w:numId w:val="0"/>
+        </w:numPr>
+        <w:pBdr>
+          <w:top w:val="single" w:color="auto" w:sz="4" w:space="1"/>
+          <w:left w:val="single" w:color="auto" w:sz="4" w:space="4"/>
+          <w:bottom w:val="single" w:color="auto" w:sz="4" w:space="1"/>
+          <w:right w:val="single" w:color="auto" w:sz="4" w:space="4"/>
+          <w:between w:val="none" w:color="auto" w:sz="0" w:space="0"/>
+        </w:pBdr>
+        <w:shd w:val="clear" w:color="auto" w:fill="C0C0C0"/>
+        <w:adjustRightInd w:val="0"/>
+        <w:spacing w:line="360" w:lineRule="atLeast"/>
+        <w:ind w:left="0" w:leftChars="0" w:firstLine="0" w:firstLineChars="0"/>
+        <w:jc w:val="left"/>
+        <w:textAlignment w:val="baseline"/>
+        <w:rPr>
+          <w:rFonts w:hint="eastAsia" w:ascii="Times New Roman" w:hAnsi="Times New Roman" w:cs="Times New Roman"/>
+          <w:lang w:val="en-US" w:eastAsia="zh-CN"/>
+        </w:rPr>
+      </w:pPr>
+      <w:r>
+        <w:rPr>
+          <w:rFonts w:hint="eastAsia" w:ascii="Times New Roman" w:hAnsi="Times New Roman" w:cs="Times New Roman"/>
+          <w:lang w:val="en-US" w:eastAsia="zh-CN"/>
+        </w:rPr>
+        <w:t>unzip  /data/backups/erp.jieqiangtec.com_20171223.zip -d /www/docs/erp.jieqiangtec.com</w:t>
+      </w:r>
+    </w:p>
+    <w:p>
+      <w:pPr>
+        <w:widowControl w:val="0"/>
+        <w:numPr>
+          <w:ilvl w:val="0"/>
+          <w:numId w:val="0"/>
+        </w:numPr>
+        <w:pBdr>
+          <w:top w:val="single" w:color="auto" w:sz="4" w:space="1"/>
+          <w:left w:val="single" w:color="auto" w:sz="4" w:space="4"/>
+          <w:bottom w:val="single" w:color="auto" w:sz="4" w:space="1"/>
+          <w:right w:val="single" w:color="auto" w:sz="4" w:space="4"/>
+          <w:between w:val="none" w:color="auto" w:sz="0" w:space="0"/>
+        </w:pBdr>
+        <w:shd w:val="clear" w:color="auto" w:fill="C0C0C0"/>
+        <w:adjustRightInd w:val="0"/>
+        <w:spacing w:line="360" w:lineRule="atLeast"/>
+        <w:ind w:left="0" w:leftChars="0" w:firstLine="0" w:firstLineChars="0"/>
+        <w:jc w:val="left"/>
+        <w:textAlignment w:val="baseline"/>
+        <w:rPr>
+          <w:rFonts w:hint="eastAsia" w:ascii="Times New Roman" w:hAnsi="Times New Roman" w:cs="Times New Roman"/>
+          <w:color w:val="FF0000"/>
+          <w:lang w:val="en-US" w:eastAsia="zh-CN"/>
+        </w:rPr>
+      </w:pPr>
+      <w:r>
+        <w:rPr>
+          <w:rFonts w:hint="eastAsia" w:ascii="Times New Roman" w:hAnsi="Times New Roman" w:cs="Times New Roman"/>
+          <w:color w:val="FF0000"/>
+          <w:lang w:val="en-US" w:eastAsia="zh-CN"/>
+        </w:rPr>
+        <w:t>反馈：已解决</w:t>
+      </w:r>
+    </w:p>
+    <w:p>
+      <w:pPr>
+        <w:widowControl w:val="0"/>
+        <w:numPr>
+          <w:ilvl w:val="0"/>
+          <w:numId w:val="0"/>
+        </w:numPr>
+        <w:pBdr>
+          <w:top w:val="single" w:color="auto" w:sz="4" w:space="1"/>
+          <w:left w:val="single" w:color="auto" w:sz="4" w:space="4"/>
+          <w:bottom w:val="single" w:color="auto" w:sz="4" w:space="1"/>
+          <w:right w:val="single" w:color="auto" w:sz="4" w:space="4"/>
+          <w:between w:val="none" w:color="auto" w:sz="0" w:space="0"/>
+        </w:pBdr>
+        <w:shd w:val="clear" w:color="auto" w:fill="C0C0C0"/>
+        <w:adjustRightInd w:val="0"/>
+        <w:spacing w:line="360" w:lineRule="atLeast"/>
+        <w:ind w:leftChars="0"/>
+        <w:jc w:val="left"/>
+        <w:textAlignment w:val="baseline"/>
+        <w:rPr>
+          <w:rFonts w:hint="eastAsia" w:ascii="Times New Roman" w:hAnsi="Times New Roman" w:cs="Times New Roman"/>
+          <w:lang w:val="en-US" w:eastAsia="zh-CN"/>
+        </w:rPr>
+      </w:pPr>
+    </w:p>
+    <w:p>
+      <w:pPr>
+        <w:widowControl w:val="0"/>
+        <w:numPr>
+          <w:ilvl w:val="0"/>
+          <w:numId w:val="0"/>
+        </w:numPr>
+        <w:pBdr>
+          <w:top w:val="single" w:color="auto" w:sz="4" w:space="1"/>
+          <w:left w:val="single" w:color="auto" w:sz="4" w:space="4"/>
+          <w:bottom w:val="single" w:color="auto" w:sz="4" w:space="1"/>
+          <w:right w:val="single" w:color="auto" w:sz="4" w:space="4"/>
+          <w:between w:val="none" w:color="auto" w:sz="0" w:space="0"/>
+        </w:pBdr>
+        <w:shd w:val="clear" w:color="auto" w:fill="C0C0C0"/>
+        <w:adjustRightInd w:val="0"/>
+        <w:spacing w:line="360" w:lineRule="atLeast"/>
+        <w:ind w:left="0" w:leftChars="0" w:firstLine="0" w:firstLineChars="0"/>
+        <w:jc w:val="left"/>
+        <w:textAlignment w:val="baseline"/>
+        <w:rPr>
+          <w:rFonts w:hint="eastAsia"/>
+          <w:lang w:val="en-US" w:eastAsia="zh-CN"/>
+        </w:rPr>
+      </w:pPr>
+    </w:p>
+    <w:p>
+      <w:pPr>
+        <w:widowControl w:val="0"/>
+        <w:numPr>
+          <w:ilvl w:val="0"/>
+          <w:numId w:val="0"/>
+        </w:numPr>
+        <w:pBdr>
+          <w:top w:val="single" w:color="auto" w:sz="4" w:space="1"/>
+          <w:left w:val="single" w:color="auto" w:sz="4" w:space="4"/>
+          <w:bottom w:val="single" w:color="auto" w:sz="4" w:space="1"/>
+          <w:right w:val="single" w:color="auto" w:sz="4" w:space="4"/>
+          <w:between w:val="none" w:color="auto" w:sz="0" w:space="0"/>
+        </w:pBdr>
+        <w:shd w:val="clear" w:color="auto" w:fill="C0C0C0"/>
+        <w:adjustRightInd w:val="0"/>
+        <w:spacing w:line="360" w:lineRule="atLeast"/>
+        <w:ind w:left="0" w:leftChars="0" w:firstLine="0" w:firstLineChars="0"/>
+        <w:jc w:val="left"/>
+        <w:textAlignment w:val="baseline"/>
+        <w:rPr>
+          <w:rFonts w:hint="eastAsia"/>
+          <w:lang w:val="en-US" w:eastAsia="zh-CN"/>
+        </w:rPr>
+      </w:pPr>
+      <w:r>
+        <w:rPr>
+          <w:rFonts w:hint="eastAsia"/>
+          <w:lang w:val="en-US" w:eastAsia="zh-CN"/>
+        </w:rPr>
+        <w:t>商城商品列表打不开</w:t>
+      </w:r>
+    </w:p>
+    <w:p>
+      <w:pPr>
+        <w:widowControl w:val="0"/>
+        <w:numPr>
+          <w:ilvl w:val="0"/>
+          <w:numId w:val="0"/>
+        </w:numPr>
+        <w:pBdr>
+          <w:top w:val="single" w:color="auto" w:sz="4" w:space="1"/>
+          <w:left w:val="single" w:color="auto" w:sz="4" w:space="4"/>
+          <w:bottom w:val="single" w:color="auto" w:sz="4" w:space="1"/>
+          <w:right w:val="single" w:color="auto" w:sz="4" w:space="4"/>
+          <w:between w:val="none" w:color="auto" w:sz="0" w:space="0"/>
+        </w:pBdr>
+        <w:shd w:val="clear" w:color="auto" w:fill="C0C0C0"/>
+        <w:adjustRightInd w:val="0"/>
+        <w:spacing w:line="360" w:lineRule="atLeast"/>
+        <w:ind w:left="0" w:leftChars="0" w:firstLine="0" w:firstLineChars="0"/>
+        <w:jc w:val="left"/>
+        <w:textAlignment w:val="baseline"/>
+        <w:rPr>
+          <w:rFonts w:hint="eastAsia" w:ascii="Times New Roman" w:hAnsi="Times New Roman" w:cs="Times New Roman"/>
+          <w:color w:val="FF0000"/>
+          <w:lang w:val="en-US" w:eastAsia="zh-CN"/>
+        </w:rPr>
+      </w:pPr>
+      <w:r>
+        <w:rPr>
+          <w:rFonts w:hint="eastAsia" w:ascii="Times New Roman" w:hAnsi="Times New Roman" w:cs="Times New Roman"/>
+          <w:color w:val="FF0000"/>
+          <w:lang w:val="en-US" w:eastAsia="zh-CN"/>
+        </w:rPr>
+        <w:t>反馈：添加php gd库扩展</w:t>
+      </w:r>
+    </w:p>
+    <w:p>
+      <w:pPr>
+        <w:widowControl w:val="0"/>
+        <w:numPr>
+          <w:ilvl w:val="0"/>
+          <w:numId w:val="0"/>
+        </w:numPr>
+        <w:pBdr>
+          <w:top w:val="single" w:color="auto" w:sz="4" w:space="1"/>
+          <w:left w:val="single" w:color="auto" w:sz="4" w:space="4"/>
+          <w:bottom w:val="single" w:color="auto" w:sz="4" w:space="1"/>
+          <w:right w:val="single" w:color="auto" w:sz="4" w:space="4"/>
+          <w:between w:val="none" w:color="auto" w:sz="0" w:space="0"/>
+        </w:pBdr>
+        <w:shd w:val="clear" w:color="auto" w:fill="C0C0C0"/>
+        <w:adjustRightInd w:val="0"/>
+        <w:spacing w:line="360" w:lineRule="atLeast"/>
+        <w:ind w:left="0" w:leftChars="0" w:firstLine="0" w:firstLineChars="0"/>
+        <w:jc w:val="left"/>
+        <w:textAlignment w:val="baseline"/>
+        <w:rPr>
+          <w:rFonts w:hint="eastAsia"/>
+          <w:lang w:val="en-US" w:eastAsia="zh-CN"/>
+        </w:rPr>
+      </w:pPr>
+    </w:p>
+    <w:p>
+      <w:pPr>
+        <w:widowControl w:val="0"/>
+        <w:numPr>
+          <w:ilvl w:val="0"/>
+          <w:numId w:val="0"/>
+        </w:numPr>
+        <w:pBdr>
+          <w:top w:val="single" w:color="auto" w:sz="4" w:space="1"/>
+          <w:left w:val="single" w:color="auto" w:sz="4" w:space="4"/>
+          <w:bottom w:val="single" w:color="auto" w:sz="4" w:space="1"/>
+          <w:right w:val="single" w:color="auto" w:sz="4" w:space="4"/>
+          <w:between w:val="none" w:color="auto" w:sz="0" w:space="0"/>
+        </w:pBdr>
+        <w:shd w:val="clear" w:color="auto" w:fill="C0C0C0"/>
+        <w:adjustRightInd w:val="0"/>
+        <w:spacing w:line="360" w:lineRule="atLeast"/>
+        <w:ind w:left="0" w:leftChars="0" w:firstLine="0" w:firstLineChars="0"/>
+        <w:jc w:val="left"/>
+        <w:textAlignment w:val="baseline"/>
+        <w:rPr>
+          <w:rFonts w:hint="eastAsia"/>
+          <w:lang w:val="en-US" w:eastAsia="zh-CN"/>
+        </w:rPr>
+      </w:pPr>
+      <w:r>
+        <w:rPr>
+          <w:rFonts w:hint="eastAsia"/>
+          <w:lang w:val="en-US" w:eastAsia="zh-CN"/>
+        </w:rPr>
+        <w:fldChar w:fldCharType="begin"/>
+      </w:r>
+      <w:r>
+        <w:rPr>
+          <w:rFonts w:hint="eastAsia"/>
+          <w:lang w:val="en-US" w:eastAsia="zh-CN"/>
+        </w:rPr>
+        <w:instrText xml:space="preserve"> HYPERLINK "http://shop.jieqiangtec.com/web/index.php?c=site&amp;a=entry&amp;m=ewei_shopv2&amp;do=web&amp;r=goods" </w:instrText>
+      </w:r>
+      <w:r>
+        <w:rPr>
+          <w:rFonts w:hint="eastAsia"/>
+          <w:lang w:val="en-US" w:eastAsia="zh-CN"/>
+        </w:rPr>
+        <w:fldChar w:fldCharType="separate"/>
+      </w:r>
+      <w:r>
+        <w:rPr>
+          <w:rStyle w:val="9"/>
+          <w:rFonts w:hint="eastAsia"/>
+          <w:lang w:val="en-US" w:eastAsia="zh-CN"/>
+        </w:rPr>
+        <w:t>http://shop.jieqiangtec.com/web/index.php?c=site&amp;a=entry&amp;m=ewei_shopv2&amp;do=web&amp;r=goods</w:t>
+      </w:r>
+      <w:r>
+        <w:rPr>
+          <w:rFonts w:hint="eastAsia"/>
+          <w:lang w:val="en-US" w:eastAsia="zh-CN"/>
+        </w:rPr>
+        <w:fldChar w:fldCharType="end"/>
+      </w:r>
+    </w:p>
+    <w:p>
+      <w:pPr>
+        <w:widowControl w:val="0"/>
+        <w:numPr>
+          <w:ilvl w:val="0"/>
+          <w:numId w:val="0"/>
+        </w:numPr>
+        <w:pBdr>
+          <w:top w:val="single" w:color="auto" w:sz="4" w:space="1"/>
+          <w:left w:val="single" w:color="auto" w:sz="4" w:space="4"/>
+          <w:bottom w:val="single" w:color="auto" w:sz="4" w:space="1"/>
+          <w:right w:val="single" w:color="auto" w:sz="4" w:space="4"/>
+          <w:between w:val="none" w:color="auto" w:sz="0" w:space="0"/>
+        </w:pBdr>
+        <w:shd w:val="clear" w:color="auto" w:fill="C0C0C0"/>
+        <w:adjustRightInd w:val="0"/>
+        <w:spacing w:line="360" w:lineRule="atLeast"/>
+        <w:ind w:left="0" w:leftChars="0" w:firstLine="0" w:firstLineChars="0"/>
+        <w:jc w:val="left"/>
+        <w:textAlignment w:val="baseline"/>
+        <w:rPr>
+          <w:rFonts w:hint="eastAsia"/>
+          <w:lang w:val="en-US" w:eastAsia="zh-CN"/>
+        </w:rPr>
+      </w:pPr>
+    </w:p>
+    <w:p>
+      <w:pPr>
+        <w:widowControl w:val="0"/>
+        <w:numPr>
+          <w:ilvl w:val="0"/>
+          <w:numId w:val="0"/>
+        </w:numPr>
+        <w:pBdr>
+          <w:top w:val="single" w:color="auto" w:sz="4" w:space="1"/>
+          <w:left w:val="single" w:color="auto" w:sz="4" w:space="4"/>
+          <w:bottom w:val="single" w:color="auto" w:sz="4" w:space="1"/>
+          <w:right w:val="single" w:color="auto" w:sz="4" w:space="4"/>
+          <w:between w:val="none" w:color="auto" w:sz="0" w:space="0"/>
+        </w:pBdr>
+        <w:shd w:val="clear" w:color="auto" w:fill="C0C0C0"/>
+        <w:adjustRightInd w:val="0"/>
+        <w:spacing w:line="360" w:lineRule="atLeast"/>
+        <w:ind w:left="0" w:leftChars="0" w:firstLine="0" w:firstLineChars="0"/>
+        <w:jc w:val="left"/>
+        <w:textAlignment w:val="baseline"/>
+        <w:rPr>
+          <w:rFonts w:hint="eastAsia"/>
+          <w:lang w:val="en-US" w:eastAsia="zh-CN"/>
+        </w:rPr>
+      </w:pPr>
+      <w:r>
+        <w:rPr>
+          <w:rFonts w:hint="eastAsia"/>
+          <w:lang w:val="en-US" w:eastAsia="zh-CN"/>
+        </w:rPr>
+        <w:t>Fatal error: Call to undefined function ImageCreate() in /www/docs/wc.jieqiangtec.com/framework/library/qrcode/phpqrcode.php on line 985</w:t>
+      </w:r>
+    </w:p>
+    <w:p>
+      <w:pPr>
+        <w:widowControl w:val="0"/>
+        <w:numPr>
+          <w:ilvl w:val="0"/>
+          <w:numId w:val="0"/>
+        </w:numPr>
+        <w:pBdr>
+          <w:top w:val="single" w:color="auto" w:sz="4" w:space="1"/>
+          <w:left w:val="single" w:color="auto" w:sz="4" w:space="4"/>
+          <w:bottom w:val="single" w:color="auto" w:sz="4" w:space="1"/>
+          <w:right w:val="single" w:color="auto" w:sz="4" w:space="4"/>
+          <w:between w:val="none" w:color="auto" w:sz="0" w:space="0"/>
+        </w:pBdr>
+        <w:shd w:val="clear" w:color="auto" w:fill="C0C0C0"/>
+        <w:adjustRightInd w:val="0"/>
+        <w:spacing w:line="360" w:lineRule="atLeast"/>
+        <w:ind w:left="0" w:leftChars="0" w:firstLine="0" w:firstLineChars="0"/>
+        <w:jc w:val="left"/>
+        <w:textAlignment w:val="baseline"/>
+        <w:rPr>
+          <w:rFonts w:hint="eastAsia"/>
+          <w:lang w:val="en-US" w:eastAsia="zh-CN"/>
+        </w:rPr>
+      </w:pPr>
+      <w:r>
+        <w:rPr>
+          <w:rFonts w:hint="eastAsia"/>
+          <w:lang w:val="en-US" w:eastAsia="zh-CN"/>
+        </w:rPr>
+        <w:t>添加php gd库扩展</w:t>
+      </w:r>
+    </w:p>
+    <w:p>
+      <w:pPr>
+        <w:widowControl w:val="0"/>
+        <w:numPr>
+          <w:ilvl w:val="0"/>
+          <w:numId w:val="0"/>
+        </w:numPr>
+        <w:pBdr>
+          <w:top w:val="single" w:color="auto" w:sz="4" w:space="1"/>
+          <w:left w:val="single" w:color="auto" w:sz="4" w:space="4"/>
+          <w:bottom w:val="single" w:color="auto" w:sz="4" w:space="1"/>
+          <w:right w:val="single" w:color="auto" w:sz="4" w:space="4"/>
+          <w:between w:val="none" w:color="auto" w:sz="0" w:space="0"/>
+        </w:pBdr>
+        <w:shd w:val="clear" w:color="auto" w:fill="C0C0C0"/>
+        <w:adjustRightInd w:val="0"/>
+        <w:spacing w:line="360" w:lineRule="atLeast"/>
+        <w:ind w:left="0" w:leftChars="0" w:firstLine="0" w:firstLineChars="0"/>
+        <w:jc w:val="left"/>
+        <w:textAlignment w:val="baseline"/>
+        <w:rPr>
+          <w:rFonts w:hint="eastAsia"/>
+          <w:lang w:val="en-US" w:eastAsia="zh-CN"/>
+        </w:rPr>
+      </w:pPr>
+      <w:r>
+        <w:rPr>
+          <w:rFonts w:ascii="微软雅黑" w:hAnsi="微软雅黑" w:eastAsia="微软雅黑" w:cs="微软雅黑"/>
+          <w:b/>
+          <w:i w:val="0"/>
+          <w:caps w:val="0"/>
+          <w:color w:val="000000"/>
+          <w:spacing w:val="0"/>
+          <w:sz w:val="27"/>
+          <w:szCs w:val="27"/>
+          <w:u w:val="none"/>
+          <w:shd w:val="clear" w:fill="FFFFFF"/>
+        </w:rPr>
+        <w:fldChar w:fldCharType="begin"/>
+      </w:r>
+      <w:r>
+        <w:rPr>
+          <w:rFonts w:ascii="微软雅黑" w:hAnsi="微软雅黑" w:eastAsia="微软雅黑" w:cs="微软雅黑"/>
+          <w:b/>
+          <w:i w:val="0"/>
+          <w:caps w:val="0"/>
+          <w:color w:val="000000"/>
+          <w:spacing w:val="0"/>
+          <w:sz w:val="27"/>
+          <w:szCs w:val="27"/>
+          <w:u w:val="none"/>
+          <w:shd w:val="clear" w:fill="FFFFFF"/>
+        </w:rPr>
+        <w:instrText xml:space="preserve"> HYPERLINK "http://blog.csdn.net/chenghuikai/article/details/50904152" </w:instrText>
+      </w:r>
+      <w:r>
+        <w:rPr>
+          <w:rFonts w:ascii="微软雅黑" w:hAnsi="微软雅黑" w:eastAsia="微软雅黑" w:cs="微软雅黑"/>
+          <w:b/>
+          <w:i w:val="0"/>
+          <w:caps w:val="0"/>
+          <w:color w:val="000000"/>
+          <w:spacing w:val="0"/>
+          <w:sz w:val="27"/>
+          <w:szCs w:val="27"/>
+          <w:u w:val="none"/>
+          <w:shd w:val="clear" w:fill="FFFFFF"/>
+        </w:rPr>
+        <w:fldChar w:fldCharType="separate"/>
+      </w:r>
+      <w:r>
+        <w:rPr>
+          <w:rStyle w:val="9"/>
+          <w:rFonts w:hint="eastAsia" w:ascii="微软雅黑" w:hAnsi="微软雅黑" w:eastAsia="微软雅黑" w:cs="微软雅黑"/>
+          <w:b/>
+          <w:i w:val="0"/>
+          <w:caps w:val="0"/>
+          <w:color w:val="000000"/>
+          <w:spacing w:val="0"/>
+          <w:sz w:val="27"/>
+          <w:szCs w:val="27"/>
+          <w:u w:val="none"/>
+          <w:shd w:val="clear" w:fill="FFFFFF"/>
+        </w:rPr>
+        <w:t>centos下为php添加gd扩展</w:t>
+      </w:r>
+      <w:r>
+        <w:rPr>
+          <w:rFonts w:hint="eastAsia" w:ascii="微软雅黑" w:hAnsi="微软雅黑" w:eastAsia="微软雅黑" w:cs="微软雅黑"/>
+          <w:b/>
+          <w:i w:val="0"/>
+          <w:caps w:val="0"/>
+          <w:color w:val="000000"/>
+          <w:spacing w:val="0"/>
+          <w:sz w:val="27"/>
+          <w:szCs w:val="27"/>
+          <w:u w:val="none"/>
+          <w:shd w:val="clear" w:fill="FFFFFF"/>
+        </w:rPr>
+        <w:fldChar w:fldCharType="end"/>
+      </w:r>
+    </w:p>
+    <w:p>
+      <w:pPr>
+        <w:widowControl w:val="0"/>
+        <w:numPr>
+          <w:ilvl w:val="0"/>
+          <w:numId w:val="0"/>
+        </w:numPr>
+        <w:pBdr>
+          <w:top w:val="single" w:color="auto" w:sz="4" w:space="1"/>
+          <w:left w:val="single" w:color="auto" w:sz="4" w:space="4"/>
+          <w:bottom w:val="single" w:color="auto" w:sz="4" w:space="1"/>
+          <w:right w:val="single" w:color="auto" w:sz="4" w:space="4"/>
+          <w:between w:val="none" w:color="auto" w:sz="0" w:space="0"/>
+        </w:pBdr>
+        <w:shd w:val="clear" w:color="auto" w:fill="C0C0C0"/>
+        <w:adjustRightInd w:val="0"/>
+        <w:spacing w:line="360" w:lineRule="atLeast"/>
+        <w:ind w:left="0" w:leftChars="0" w:firstLine="0" w:firstLineChars="0"/>
+        <w:jc w:val="left"/>
+        <w:textAlignment w:val="baseline"/>
+        <w:rPr>
+          <w:rFonts w:hint="eastAsia"/>
+          <w:lang w:val="en-US" w:eastAsia="zh-CN"/>
+        </w:rPr>
+      </w:pPr>
+      <w:r>
+        <w:rPr>
+          <w:rFonts w:hint="eastAsia"/>
+          <w:lang w:val="en-US" w:eastAsia="zh-CN"/>
+        </w:rPr>
+        <w:fldChar w:fldCharType="begin"/>
+      </w:r>
+      <w:r>
+        <w:rPr>
+          <w:rFonts w:hint="eastAsia"/>
+          <w:lang w:val="en-US" w:eastAsia="zh-CN"/>
+        </w:rPr>
+        <w:instrText xml:space="preserve"> HYPERLINK "http://blog.csdn.net/chenghuikai/article/details/50904152" </w:instrText>
+      </w:r>
+      <w:r>
+        <w:rPr>
+          <w:rFonts w:hint="eastAsia"/>
+          <w:lang w:val="en-US" w:eastAsia="zh-CN"/>
+        </w:rPr>
+        <w:fldChar w:fldCharType="separate"/>
+      </w:r>
+      <w:r>
+        <w:rPr>
+          <w:rStyle w:val="9"/>
+          <w:rFonts w:hint="eastAsia"/>
+          <w:lang w:val="en-US" w:eastAsia="zh-CN"/>
+        </w:rPr>
+        <w:t>http://blog.csdn.net/chenghuikai/article/details/50904152</w:t>
+      </w:r>
+      <w:r>
+        <w:rPr>
+          <w:rFonts w:hint="eastAsia"/>
+          <w:lang w:val="en-US" w:eastAsia="zh-CN"/>
+        </w:rPr>
+        <w:fldChar w:fldCharType="end"/>
+      </w:r>
+    </w:p>
+    <w:p>
+      <w:pPr>
+        <w:widowControl w:val="0"/>
+        <w:numPr>
+          <w:ilvl w:val="0"/>
+          <w:numId w:val="0"/>
+        </w:numPr>
+        <w:pBdr>
+          <w:top w:val="single" w:color="auto" w:sz="4" w:space="1"/>
+          <w:left w:val="single" w:color="auto" w:sz="4" w:space="4"/>
+          <w:bottom w:val="single" w:color="auto" w:sz="4" w:space="1"/>
+          <w:right w:val="single" w:color="auto" w:sz="4" w:space="4"/>
+          <w:between w:val="none" w:color="auto" w:sz="0" w:space="0"/>
+        </w:pBdr>
+        <w:shd w:val="clear" w:color="auto" w:fill="C0C0C0"/>
+        <w:adjustRightInd w:val="0"/>
+        <w:spacing w:line="360" w:lineRule="atLeast"/>
+        <w:ind w:left="0" w:leftChars="0" w:firstLine="0" w:firstLineChars="0"/>
+        <w:jc w:val="left"/>
+        <w:textAlignment w:val="baseline"/>
+        <w:rPr>
+          <w:rFonts w:hint="eastAsia"/>
+          <w:lang w:val="en-US" w:eastAsia="zh-CN"/>
+        </w:rPr>
+      </w:pPr>
+    </w:p>
+    <w:p>
+      <w:pPr>
+        <w:widowControl w:val="0"/>
+        <w:numPr>
+          <w:ilvl w:val="0"/>
+          <w:numId w:val="0"/>
+        </w:numPr>
+        <w:pBdr>
+          <w:top w:val="single" w:color="auto" w:sz="4" w:space="1"/>
+          <w:left w:val="single" w:color="auto" w:sz="4" w:space="4"/>
+          <w:bottom w:val="single" w:color="auto" w:sz="4" w:space="1"/>
+          <w:right w:val="single" w:color="auto" w:sz="4" w:space="4"/>
+          <w:between w:val="none" w:color="auto" w:sz="0" w:space="0"/>
+        </w:pBdr>
+        <w:shd w:val="clear" w:color="auto" w:fill="C0C0C0"/>
+        <w:adjustRightInd w:val="0"/>
+        <w:spacing w:line="360" w:lineRule="atLeast"/>
+        <w:ind w:left="0" w:leftChars="0" w:firstLine="0" w:firstLineChars="0"/>
+        <w:jc w:val="left"/>
+        <w:textAlignment w:val="baseline"/>
+        <w:rPr>
+          <w:rFonts w:hint="eastAsia"/>
+          <w:lang w:val="en-US" w:eastAsia="zh-CN"/>
+        </w:rPr>
+      </w:pPr>
+      <w:r>
+        <w:rPr>
+          <w:rFonts w:hint="eastAsia"/>
+          <w:lang w:val="en-US" w:eastAsia="zh-CN"/>
+        </w:rPr>
+        <w:t xml:space="preserve">[root@roohl ext]# ll /usr/local/php55/lib/php/extensions/no-debug-non-zts-20121212/gd.so </w:t>
+      </w:r>
+    </w:p>
+    <w:p>
+      <w:pPr>
+        <w:widowControl w:val="0"/>
+        <w:numPr>
+          <w:ilvl w:val="0"/>
+          <w:numId w:val="0"/>
+        </w:numPr>
+        <w:pBdr>
+          <w:top w:val="single" w:color="auto" w:sz="4" w:space="1"/>
+          <w:left w:val="single" w:color="auto" w:sz="4" w:space="4"/>
+          <w:bottom w:val="single" w:color="auto" w:sz="4" w:space="1"/>
+          <w:right w:val="single" w:color="auto" w:sz="4" w:space="4"/>
+          <w:between w:val="none" w:color="auto" w:sz="0" w:space="0"/>
+        </w:pBdr>
+        <w:shd w:val="clear" w:color="auto" w:fill="C0C0C0"/>
+        <w:adjustRightInd w:val="0"/>
+        <w:spacing w:line="360" w:lineRule="atLeast"/>
+        <w:ind w:left="0" w:leftChars="0" w:firstLine="0" w:firstLineChars="0"/>
+        <w:jc w:val="left"/>
+        <w:textAlignment w:val="baseline"/>
+        <w:rPr>
+          <w:rFonts w:hint="eastAsia"/>
+          <w:lang w:val="en-US" w:eastAsia="zh-CN"/>
+        </w:rPr>
+      </w:pPr>
+      <w:r>
+        <w:rPr>
+          <w:rFonts w:hint="eastAsia"/>
+          <w:lang w:val="en-US" w:eastAsia="zh-CN"/>
+        </w:rPr>
+        <w:t>-rwxr-xr-x 1 root root 1288986 Jan  7 16:46 /usr/local/php55/lib/php/extensions/no-debug-non-zts-20121212/gd.so</w:t>
+      </w:r>
+    </w:p>
+    <w:p>
+      <w:pPr>
+        <w:widowControl w:val="0"/>
+        <w:numPr>
+          <w:ilvl w:val="0"/>
+          <w:numId w:val="0"/>
+        </w:numPr>
+        <w:pBdr>
+          <w:top w:val="single" w:color="auto" w:sz="4" w:space="1"/>
+          <w:left w:val="single" w:color="auto" w:sz="4" w:space="4"/>
+          <w:bottom w:val="single" w:color="auto" w:sz="4" w:space="1"/>
+          <w:right w:val="single" w:color="auto" w:sz="4" w:space="4"/>
+          <w:between w:val="none" w:color="auto" w:sz="0" w:space="0"/>
+        </w:pBdr>
+        <w:shd w:val="clear" w:color="auto" w:fill="C0C0C0"/>
+        <w:adjustRightInd w:val="0"/>
+        <w:spacing w:line="360" w:lineRule="atLeast"/>
+        <w:ind w:left="0" w:leftChars="0" w:firstLine="0" w:firstLineChars="0"/>
+        <w:jc w:val="left"/>
+        <w:textAlignment w:val="baseline"/>
+        <w:rPr>
+          <w:rFonts w:hint="eastAsia"/>
+          <w:lang w:val="en-US" w:eastAsia="zh-CN"/>
+        </w:rPr>
+      </w:pPr>
+    </w:p>
+    <w:p>
+      <w:pPr>
+        <w:pStyle w:val="2"/>
+        <w:rPr>
+          <w:rFonts w:hint="eastAsia" w:cs="宋体"/>
+          <w:b/>
+          <w:kern w:val="44"/>
+          <w:sz w:val="48"/>
+          <w:szCs w:val="48"/>
+          <w:lang w:val="en-US" w:eastAsia="zh-CN" w:bidi="ar"/>
+        </w:rPr>
+      </w:pPr>
+      <w:r>
+        <w:rPr>
+          <w:rFonts w:hint="eastAsia" w:ascii="宋体" w:hAnsi="宋体" w:eastAsia="宋体" w:cs="宋体"/>
+          <w:b/>
+          <w:kern w:val="44"/>
+          <w:sz w:val="48"/>
+          <w:szCs w:val="48"/>
+          <w:lang w:val="en-US" w:eastAsia="zh-CN" w:bidi="ar"/>
+        </w:rPr>
+        <w:t>201</w:t>
+      </w:r>
+      <w:r>
+        <w:rPr>
+          <w:rFonts w:hint="eastAsia" w:cs="宋体"/>
+          <w:b/>
+          <w:kern w:val="44"/>
+          <w:sz w:val="48"/>
+          <w:szCs w:val="48"/>
+          <w:lang w:val="en-US" w:eastAsia="zh-CN" w:bidi="ar"/>
+        </w:rPr>
+        <w:t>80106</w:t>
+      </w:r>
+    </w:p>
+    <w:p>
+      <w:pPr>
+        <w:pStyle w:val="2"/>
+        <w:rPr>
+          <w:rFonts w:hint="eastAsia" w:cs="宋体"/>
+          <w:b/>
+          <w:kern w:val="44"/>
+          <w:sz w:val="48"/>
+          <w:szCs w:val="48"/>
+          <w:lang w:val="en-US" w:eastAsia="zh-CN" w:bidi="ar"/>
+        </w:rPr>
+      </w:pPr>
+      <w:r>
+        <w:rPr>
+          <w:rFonts w:hint="eastAsia" w:ascii="宋体" w:hAnsi="宋体" w:eastAsia="宋体" w:cs="宋体"/>
+          <w:b/>
+          <w:kern w:val="44"/>
+          <w:sz w:val="48"/>
+          <w:szCs w:val="48"/>
+          <w:lang w:val="en-US" w:eastAsia="zh-CN" w:bidi="ar"/>
+        </w:rPr>
+        <w:t>201</w:t>
+      </w:r>
+      <w:r>
+        <w:rPr>
+          <w:rFonts w:hint="eastAsia" w:cs="宋体"/>
+          <w:b/>
+          <w:kern w:val="44"/>
+          <w:sz w:val="48"/>
+          <w:szCs w:val="48"/>
+          <w:lang w:val="en-US" w:eastAsia="zh-CN" w:bidi="ar"/>
+        </w:rPr>
+        <w:t>80105</w:t>
+      </w:r>
+    </w:p>
+    <w:p>
+      <w:pPr>
+        <w:pStyle w:val="2"/>
+        <w:rPr>
+          <w:rFonts w:hint="eastAsia" w:cs="宋体"/>
+          <w:b/>
+          <w:kern w:val="44"/>
+          <w:sz w:val="48"/>
+          <w:szCs w:val="48"/>
+          <w:lang w:val="en-US" w:eastAsia="zh-CN" w:bidi="ar"/>
+        </w:rPr>
+      </w:pPr>
+      <w:r>
+        <w:rPr>
+          <w:rFonts w:hint="eastAsia" w:ascii="宋体" w:hAnsi="宋体" w:eastAsia="宋体" w:cs="宋体"/>
+          <w:b/>
+          <w:kern w:val="44"/>
+          <w:sz w:val="48"/>
+          <w:szCs w:val="48"/>
+          <w:lang w:val="en-US" w:eastAsia="zh-CN" w:bidi="ar"/>
+        </w:rPr>
+        <w:t>201</w:t>
+      </w:r>
+      <w:r>
+        <w:rPr>
+          <w:rFonts w:hint="eastAsia" w:cs="宋体"/>
+          <w:b/>
+          <w:kern w:val="44"/>
+          <w:sz w:val="48"/>
+          <w:szCs w:val="48"/>
+          <w:lang w:val="en-US" w:eastAsia="zh-CN" w:bidi="ar"/>
+        </w:rPr>
+        <w:t>80104</w:t>
+      </w:r>
+    </w:p>
+    <w:p>
+      <w:pPr>
+        <w:pStyle w:val="2"/>
+        <w:rPr>
+          <w:rFonts w:hint="eastAsia" w:cs="宋体"/>
+          <w:b/>
+          <w:kern w:val="44"/>
+          <w:sz w:val="48"/>
+          <w:szCs w:val="48"/>
+          <w:lang w:val="en-US" w:eastAsia="zh-CN" w:bidi="ar"/>
+        </w:rPr>
+      </w:pPr>
+      <w:r>
+        <w:rPr>
+          <w:rFonts w:hint="eastAsia" w:ascii="宋体" w:hAnsi="宋体" w:eastAsia="宋体" w:cs="宋体"/>
+          <w:b/>
+          <w:kern w:val="44"/>
+          <w:sz w:val="48"/>
+          <w:szCs w:val="48"/>
+          <w:lang w:val="en-US" w:eastAsia="zh-CN" w:bidi="ar"/>
+        </w:rPr>
+        <w:t>201</w:t>
+      </w:r>
+      <w:r>
+        <w:rPr>
+          <w:rFonts w:hint="eastAsia" w:cs="宋体"/>
+          <w:b/>
+          <w:kern w:val="44"/>
+          <w:sz w:val="48"/>
+          <w:szCs w:val="48"/>
+          <w:lang w:val="en-US" w:eastAsia="zh-CN" w:bidi="ar"/>
+        </w:rPr>
+        <w:t>80103</w:t>
+      </w:r>
+    </w:p>
+    <w:p>
+      <w:pPr>
+        <w:pStyle w:val="2"/>
+        <w:rPr>
+          <w:rFonts w:hint="eastAsia" w:cs="宋体"/>
+          <w:b/>
+          <w:kern w:val="44"/>
+          <w:sz w:val="48"/>
+          <w:szCs w:val="48"/>
+          <w:lang w:val="en-US" w:eastAsia="zh-CN" w:bidi="ar"/>
+        </w:rPr>
+      </w:pPr>
+      <w:r>
+        <w:rPr>
+          <w:rFonts w:hint="eastAsia" w:ascii="宋体" w:hAnsi="宋体" w:eastAsia="宋体" w:cs="宋体"/>
+          <w:b/>
+          <w:kern w:val="44"/>
+          <w:sz w:val="48"/>
+          <w:szCs w:val="48"/>
+          <w:lang w:val="en-US" w:eastAsia="zh-CN" w:bidi="ar"/>
+        </w:rPr>
+        <w:t>201</w:t>
+      </w:r>
+      <w:r>
+        <w:rPr>
+          <w:rFonts w:hint="eastAsia" w:cs="宋体"/>
+          <w:b/>
+          <w:kern w:val="44"/>
+          <w:sz w:val="48"/>
+          <w:szCs w:val="48"/>
+          <w:lang w:val="en-US" w:eastAsia="zh-CN" w:bidi="ar"/>
+        </w:rPr>
+        <w:t>80102</w:t>
+      </w:r>
+    </w:p>
+    <w:p>
+      <w:pPr>
+        <w:pStyle w:val="2"/>
+        <w:rPr>
+          <w:rFonts w:hint="eastAsia"/>
+          <w:lang w:val="en-US" w:eastAsia="zh-CN"/>
+        </w:rPr>
+      </w:pPr>
+      <w:r>
+        <w:rPr>
+          <w:rFonts w:hint="eastAsia" w:ascii="宋体" w:hAnsi="宋体" w:eastAsia="宋体" w:cs="宋体"/>
+          <w:b/>
+          <w:kern w:val="44"/>
+          <w:sz w:val="48"/>
+          <w:szCs w:val="48"/>
+          <w:lang w:val="en-US" w:eastAsia="zh-CN" w:bidi="ar"/>
+        </w:rPr>
+        <w:t>201</w:t>
+      </w:r>
+      <w:r>
+        <w:rPr>
+          <w:rFonts w:hint="eastAsia" w:cs="宋体"/>
+          <w:b/>
+          <w:kern w:val="44"/>
+          <w:sz w:val="48"/>
+          <w:szCs w:val="48"/>
+          <w:lang w:val="en-US" w:eastAsia="zh-CN" w:bidi="ar"/>
+        </w:rPr>
+        <w:t>80130</w:t>
+      </w:r>
+    </w:p>
+    <w:p>
+      <w:pPr>
         <w:pStyle w:val="2"/>
         <w:rPr>
           <w:rFonts w:hint="eastAsia" w:cs="宋体"/>
@@ -3062,7 +7388,7 @@
                     </pic:cNvPicPr>
                   </pic:nvPicPr>
                   <pic:blipFill>
-                    <a:blip r:embed="rId9"/>
+                    <a:blip r:embed="rId11"/>
                     <a:stretch>
                       <a:fillRect/>
                     </a:stretch>
@@ -3312,7 +7638,7 @@
                     </pic:cNvPicPr>
                   </pic:nvPicPr>
                   <pic:blipFill>
-                    <a:blip r:embed="rId10"/>
+                    <a:blip r:embed="rId9"/>
                     <a:stretch>
                       <a:fillRect/>
                     </a:stretch>
@@ -3499,7 +7825,7 @@
                     </pic:cNvPicPr>
                   </pic:nvPicPr>
                   <pic:blipFill>
-                    <a:blip r:embed="rId11"/>
+                    <a:blip r:embed="rId10"/>
                     <a:stretch>
                       <a:fillRect/>
                     </a:stretch>
@@ -4295,8 +8621,6 @@
           <w:lang w:val="en-US" w:eastAsia="zh-CN"/>
         </w:rPr>
       </w:pPr>
-      <w:bookmarkStart w:id="0" w:name="_GoBack"/>
-      <w:bookmarkEnd w:id="0"/>
     </w:p>
     <w:p>
       <w:pPr>
@@ -18423,7 +22747,7 @@
         <w:widowControl/>
         <w:numPr>
           <w:ilvl w:val="0"/>
-          <w:numId w:val="2"/>
+          <w:numId w:val="3"/>
         </w:numPr>
         <w:suppressLineNumbers w:val="0"/>
         <w:spacing w:before="15" w:beforeAutospacing="0" w:after="0" w:afterAutospacing="1" w:line="240" w:lineRule="auto"/>
@@ -24744,6 +29068,12 @@
           </w:tblBorders>
           <w:shd w:val="clear" w:color="auto" w:fill="FFFFFF"/>
           <w:tblLayout w:type="fixed"/>
+          <w:tblCellMar>
+            <w:top w:w="0" w:type="dxa"/>
+            <w:left w:w="0" w:type="dxa"/>
+            <w:bottom w:w="0" w:type="dxa"/>
+            <w:right w:w="0" w:type="dxa"/>
+          </w:tblCellMar>
         </w:tblPrEx>
         <w:tc>
           <w:tcPr>
@@ -27069,7 +31399,7 @@
         <w:widowControl/>
         <w:numPr>
           <w:ilvl w:val="0"/>
-          <w:numId w:val="3"/>
+          <w:numId w:val="4"/>
         </w:numPr>
         <w:suppressLineNumbers w:val="0"/>
         <w:pBdr>
@@ -27201,7 +31531,7 @@
         <w:widowControl/>
         <w:numPr>
           <w:ilvl w:val="0"/>
-          <w:numId w:val="3"/>
+          <w:numId w:val="4"/>
         </w:numPr>
         <w:suppressLineNumbers w:val="0"/>
         <w:pBdr>
@@ -27221,7 +31551,7 @@
         <w:widowControl/>
         <w:numPr>
           <w:ilvl w:val="0"/>
-          <w:numId w:val="3"/>
+          <w:numId w:val="4"/>
         </w:numPr>
         <w:suppressLineNumbers w:val="0"/>
         <w:pBdr>
@@ -27353,7 +31683,7 @@
         <w:widowControl/>
         <w:numPr>
           <w:ilvl w:val="0"/>
-          <w:numId w:val="3"/>
+          <w:numId w:val="4"/>
         </w:numPr>
         <w:suppressLineNumbers w:val="0"/>
         <w:pBdr>
@@ -27373,7 +31703,7 @@
         <w:widowControl/>
         <w:numPr>
           <w:ilvl w:val="0"/>
-          <w:numId w:val="3"/>
+          <w:numId w:val="4"/>
         </w:numPr>
         <w:suppressLineNumbers w:val="0"/>
         <w:pBdr>
@@ -27505,7 +31835,7 @@
         <w:widowControl/>
         <w:numPr>
           <w:ilvl w:val="0"/>
-          <w:numId w:val="3"/>
+          <w:numId w:val="4"/>
         </w:numPr>
         <w:suppressLineNumbers w:val="0"/>
         <w:pBdr>
@@ -27525,7 +31855,7 @@
         <w:widowControl/>
         <w:numPr>
           <w:ilvl w:val="0"/>
-          <w:numId w:val="3"/>
+          <w:numId w:val="4"/>
         </w:numPr>
         <w:suppressLineNumbers w:val="0"/>
         <w:pBdr>
@@ -27657,7 +31987,7 @@
         <w:widowControl/>
         <w:numPr>
           <w:ilvl w:val="0"/>
-          <w:numId w:val="3"/>
+          <w:numId w:val="4"/>
         </w:numPr>
         <w:suppressLineNumbers w:val="0"/>
         <w:pBdr>
@@ -27677,7 +32007,7 @@
         <w:widowControl/>
         <w:numPr>
           <w:ilvl w:val="0"/>
-          <w:numId w:val="3"/>
+          <w:numId w:val="4"/>
         </w:numPr>
         <w:suppressLineNumbers w:val="0"/>
         <w:pBdr>
@@ -27809,7 +32139,7 @@
         <w:widowControl/>
         <w:numPr>
           <w:ilvl w:val="0"/>
-          <w:numId w:val="3"/>
+          <w:numId w:val="4"/>
         </w:numPr>
         <w:suppressLineNumbers w:val="0"/>
         <w:pBdr>
@@ -27829,7 +32159,7 @@
         <w:widowControl/>
         <w:numPr>
           <w:ilvl w:val="0"/>
-          <w:numId w:val="3"/>
+          <w:numId w:val="4"/>
         </w:numPr>
         <w:suppressLineNumbers w:val="0"/>
         <w:pBdr>
@@ -27961,7 +32291,7 @@
         <w:widowControl/>
         <w:numPr>
           <w:ilvl w:val="0"/>
-          <w:numId w:val="3"/>
+          <w:numId w:val="4"/>
         </w:numPr>
         <w:suppressLineNumbers w:val="0"/>
         <w:pBdr>
@@ -28334,7 +32664,7 @@
         <w:widowControl/>
         <w:numPr>
           <w:ilvl w:val="0"/>
-          <w:numId w:val="4"/>
+          <w:numId w:val="5"/>
         </w:numPr>
         <w:suppressLineNumbers w:val="0"/>
         <w:pBdr>
@@ -28398,7 +32728,7 @@
         <w:widowControl/>
         <w:numPr>
           <w:ilvl w:val="0"/>
-          <w:numId w:val="4"/>
+          <w:numId w:val="5"/>
         </w:numPr>
         <w:suppressLineNumbers w:val="0"/>
         <w:pBdr>
@@ -28418,7 +32748,7 @@
         <w:widowControl/>
         <w:numPr>
           <w:ilvl w:val="0"/>
-          <w:numId w:val="4"/>
+          <w:numId w:val="5"/>
         </w:numPr>
         <w:suppressLineNumbers w:val="0"/>
         <w:pBdr>
@@ -28482,7 +32812,7 @@
         <w:widowControl/>
         <w:numPr>
           <w:ilvl w:val="0"/>
-          <w:numId w:val="4"/>
+          <w:numId w:val="5"/>
         </w:numPr>
         <w:suppressLineNumbers w:val="0"/>
         <w:pBdr>
@@ -28502,7 +32832,7 @@
         <w:widowControl/>
         <w:numPr>
           <w:ilvl w:val="0"/>
-          <w:numId w:val="4"/>
+          <w:numId w:val="5"/>
         </w:numPr>
         <w:suppressLineNumbers w:val="0"/>
         <w:pBdr>
@@ -28566,7 +32896,7 @@
         <w:widowControl/>
         <w:numPr>
           <w:ilvl w:val="0"/>
-          <w:numId w:val="4"/>
+          <w:numId w:val="5"/>
         </w:numPr>
         <w:suppressLineNumbers w:val="0"/>
         <w:pBdr>
@@ -28586,7 +32916,7 @@
         <w:widowControl/>
         <w:numPr>
           <w:ilvl w:val="0"/>
-          <w:numId w:val="4"/>
+          <w:numId w:val="5"/>
         </w:numPr>
         <w:suppressLineNumbers w:val="0"/>
         <w:pBdr>
@@ -28650,7 +32980,7 @@
         <w:widowControl/>
         <w:numPr>
           <w:ilvl w:val="0"/>
-          <w:numId w:val="4"/>
+          <w:numId w:val="5"/>
         </w:numPr>
         <w:suppressLineNumbers w:val="0"/>
         <w:pBdr>
@@ -28670,7 +33000,7 @@
         <w:widowControl/>
         <w:numPr>
           <w:ilvl w:val="0"/>
-          <w:numId w:val="4"/>
+          <w:numId w:val="5"/>
         </w:numPr>
         <w:suppressLineNumbers w:val="0"/>
         <w:pBdr>
@@ -28734,7 +33064,7 @@
         <w:widowControl/>
         <w:numPr>
           <w:ilvl w:val="0"/>
-          <w:numId w:val="4"/>
+          <w:numId w:val="5"/>
         </w:numPr>
         <w:suppressLineNumbers w:val="0"/>
         <w:pBdr>
@@ -28825,7 +33155,7 @@
         <w:widowControl/>
         <w:numPr>
           <w:ilvl w:val="0"/>
-          <w:numId w:val="5"/>
+          <w:numId w:val="6"/>
         </w:numPr>
         <w:suppressLineNumbers w:val="0"/>
         <w:pBdr>
@@ -28889,7 +33219,7 @@
         <w:widowControl/>
         <w:numPr>
           <w:ilvl w:val="0"/>
-          <w:numId w:val="5"/>
+          <w:numId w:val="6"/>
         </w:numPr>
         <w:suppressLineNumbers w:val="0"/>
         <w:pBdr>
@@ -28909,7 +33239,7 @@
         <w:widowControl/>
         <w:numPr>
           <w:ilvl w:val="0"/>
-          <w:numId w:val="5"/>
+          <w:numId w:val="6"/>
         </w:numPr>
         <w:suppressLineNumbers w:val="0"/>
         <w:pBdr>
@@ -28973,7 +33303,7 @@
         <w:widowControl/>
         <w:numPr>
           <w:ilvl w:val="0"/>
-          <w:numId w:val="5"/>
+          <w:numId w:val="6"/>
         </w:numPr>
         <w:suppressLineNumbers w:val="0"/>
         <w:pBdr>
@@ -28993,7 +33323,7 @@
         <w:widowControl/>
         <w:numPr>
           <w:ilvl w:val="0"/>
-          <w:numId w:val="5"/>
+          <w:numId w:val="6"/>
         </w:numPr>
         <w:suppressLineNumbers w:val="0"/>
         <w:pBdr>
@@ -29057,7 +33387,7 @@
         <w:widowControl/>
         <w:numPr>
           <w:ilvl w:val="0"/>
-          <w:numId w:val="5"/>
+          <w:numId w:val="6"/>
         </w:numPr>
         <w:suppressLineNumbers w:val="0"/>
         <w:pBdr>
@@ -29077,7 +33407,7 @@
         <w:widowControl/>
         <w:numPr>
           <w:ilvl w:val="0"/>
-          <w:numId w:val="5"/>
+          <w:numId w:val="6"/>
         </w:numPr>
         <w:suppressLineNumbers w:val="0"/>
         <w:pBdr>
@@ -29141,7 +33471,7 @@
         <w:widowControl/>
         <w:numPr>
           <w:ilvl w:val="0"/>
-          <w:numId w:val="5"/>
+          <w:numId w:val="6"/>
         </w:numPr>
         <w:suppressLineNumbers w:val="0"/>
         <w:pBdr>
@@ -29161,7 +33491,7 @@
         <w:widowControl/>
         <w:numPr>
           <w:ilvl w:val="0"/>
-          <w:numId w:val="5"/>
+          <w:numId w:val="6"/>
         </w:numPr>
         <w:suppressLineNumbers w:val="0"/>
         <w:pBdr>
@@ -29225,7 +33555,7 @@
         <w:widowControl/>
         <w:numPr>
           <w:ilvl w:val="0"/>
-          <w:numId w:val="5"/>
+          <w:numId w:val="6"/>
         </w:numPr>
         <w:suppressLineNumbers w:val="0"/>
         <w:pBdr>
@@ -29316,7 +33646,7 @@
         <w:widowControl/>
         <w:numPr>
           <w:ilvl w:val="0"/>
-          <w:numId w:val="6"/>
+          <w:numId w:val="7"/>
         </w:numPr>
         <w:suppressLineNumbers w:val="0"/>
         <w:pBdr>
@@ -29380,7 +33710,7 @@
         <w:widowControl/>
         <w:numPr>
           <w:ilvl w:val="0"/>
-          <w:numId w:val="6"/>
+          <w:numId w:val="7"/>
         </w:numPr>
         <w:suppressLineNumbers w:val="0"/>
         <w:pBdr>
@@ -29400,7 +33730,7 @@
         <w:widowControl/>
         <w:numPr>
           <w:ilvl w:val="0"/>
-          <w:numId w:val="6"/>
+          <w:numId w:val="7"/>
         </w:numPr>
         <w:suppressLineNumbers w:val="0"/>
         <w:pBdr>
@@ -29464,7 +33794,7 @@
         <w:widowControl/>
         <w:numPr>
           <w:ilvl w:val="0"/>
-          <w:numId w:val="6"/>
+          <w:numId w:val="7"/>
         </w:numPr>
         <w:suppressLineNumbers w:val="0"/>
         <w:pBdr>
@@ -29484,7 +33814,7 @@
         <w:widowControl/>
         <w:numPr>
           <w:ilvl w:val="0"/>
-          <w:numId w:val="6"/>
+          <w:numId w:val="7"/>
         </w:numPr>
         <w:suppressLineNumbers w:val="0"/>
         <w:pBdr>
@@ -29548,7 +33878,7 @@
         <w:widowControl/>
         <w:numPr>
           <w:ilvl w:val="0"/>
-          <w:numId w:val="6"/>
+          <w:numId w:val="7"/>
         </w:numPr>
         <w:suppressLineNumbers w:val="0"/>
         <w:pBdr>
@@ -29568,7 +33898,7 @@
         <w:widowControl/>
         <w:numPr>
           <w:ilvl w:val="0"/>
-          <w:numId w:val="6"/>
+          <w:numId w:val="7"/>
         </w:numPr>
         <w:suppressLineNumbers w:val="0"/>
         <w:pBdr>
@@ -29632,7 +33962,7 @@
         <w:widowControl/>
         <w:numPr>
           <w:ilvl w:val="0"/>
-          <w:numId w:val="6"/>
+          <w:numId w:val="7"/>
         </w:numPr>
         <w:suppressLineNumbers w:val="0"/>
         <w:pBdr>
@@ -35330,22 +39660,41 @@
       </w:pPr>
     </w:lvl>
   </w:abstractNum>
+  <w:abstractNum w:abstractNumId="6">
+    <w:nsid w:val="785795CF"/>
+    <w:multiLevelType w:val="singleLevel"/>
+    <w:tmpl w:val="785795CF"/>
+    <w:lvl w:ilvl="0" w:tentative="0">
+      <w:start w:val="4"/>
+      <w:numFmt w:val="decimal"/>
+      <w:lvlText w:val="%1."/>
+      <w:lvlJc w:val="left"/>
+      <w:pPr>
+        <w:tabs>
+          <w:tab w:val="left" w:pos="312"/>
+        </w:tabs>
+      </w:pPr>
+    </w:lvl>
+  </w:abstractNum>
   <w:num w:numId="1">
     <w:abstractNumId w:val="5"/>
   </w:num>
   <w:num w:numId="2">
+    <w:abstractNumId w:val="6"/>
+  </w:num>
+  <w:num w:numId="3">
     <w:abstractNumId w:val="4"/>
   </w:num>
-  <w:num w:numId="3">
+  <w:num w:numId="4">
     <w:abstractNumId w:val="0"/>
   </w:num>
-  <w:num w:numId="4">
+  <w:num w:numId="5">
     <w:abstractNumId w:val="1"/>
   </w:num>
-  <w:num w:numId="5">
+  <w:num w:numId="6">
     <w:abstractNumId w:val="2"/>
   </w:num>
-  <w:num w:numId="6">
+  <w:num w:numId="7">
     <w:abstractNumId w:val="3"/>
   </w:num>
 </w:numbering>

</xml_diff>